<commit_message>
add tentative project plan
</commit_message>
<xml_diff>
--- a/doc/Final Documentation.docx
+++ b/doc/Final Documentation.docx
@@ -270,7 +270,7 @@
     </w:p>
     <w:p>
       <w:pPr>
-        <w:pStyle w:val="Heading3"/>
+        <w:pStyle w:val="Heading2"/>
         <w:rPr>
           <w:lang w:val="en-US"/>
         </w:rPr>
@@ -312,7 +312,7 @@
     </w:p>
     <w:p>
       <w:pPr>
-        <w:pStyle w:val="Heading3"/>
+        <w:pStyle w:val="Heading2"/>
         <w:rPr>
           <w:lang w:val="en-US"/>
         </w:rPr>
@@ -340,20 +340,7 @@
     </w:p>
     <w:p>
       <w:pPr>
-        <w:rPr>
-          <w:lang w:val="en-US"/>
-        </w:rPr>
-      </w:pPr>
-      <w:r>
-        <w:rPr>
-          <w:lang w:val="en-US"/>
-        </w:rPr>
-        <w:t>TODO</w:t>
-      </w:r>
-    </w:p>
-    <w:p>
-      <w:pPr>
-        <w:pStyle w:val="Heading3"/>
+        <w:pStyle w:val="Heading2"/>
         <w:rPr>
           <w:lang w:val="en-US"/>
         </w:rPr>
@@ -367,20 +354,7 @@
     </w:p>
     <w:p>
       <w:pPr>
-        <w:rPr>
-          <w:lang w:val="en-US"/>
-        </w:rPr>
-      </w:pPr>
-      <w:r>
-        <w:rPr>
-          <w:lang w:val="en-US"/>
-        </w:rPr>
-        <w:t>TODO</w:t>
-      </w:r>
-    </w:p>
-    <w:p>
-      <w:pPr>
-        <w:pStyle w:val="Heading3"/>
+        <w:pStyle w:val="Heading2"/>
         <w:rPr>
           <w:lang w:val="en-US"/>
         </w:rPr>
@@ -394,19 +368,6 @@
     </w:p>
     <w:p>
       <w:pPr>
-        <w:rPr>
-          <w:lang w:val="en-US"/>
-        </w:rPr>
-      </w:pPr>
-      <w:r>
-        <w:rPr>
-          <w:lang w:val="en-US"/>
-        </w:rPr>
-        <w:t>TODO</w:t>
-      </w:r>
-    </w:p>
-    <w:p>
-      <w:pPr>
         <w:pStyle w:val="Heading1"/>
         <w:rPr>
           <w:lang w:val="en-US"/>
@@ -421,7 +382,7 @@
     </w:p>
     <w:p>
       <w:pPr>
-        <w:pStyle w:val="Heading3"/>
+        <w:pStyle w:val="Heading2"/>
         <w:rPr>
           <w:lang w:val="en-US"/>
         </w:rPr>
@@ -448,7 +409,647 @@
     </w:p>
     <w:p>
       <w:pPr>
-        <w:pStyle w:val="Heading3"/>
+        <w:pStyle w:val="Heading2"/>
+        <w:rPr>
+          <w:lang w:val="en-US"/>
+        </w:rPr>
+      </w:pPr>
+      <w:r>
+        <w:rPr>
+          <w:lang w:val="en-US"/>
+        </w:rPr>
+        <w:t>Tools and Technology</w:t>
+      </w:r>
+    </w:p>
+    <w:p>
+      <w:pPr>
+        <w:pStyle w:val="Heading2"/>
+        <w:rPr>
+          <w:lang w:val="en-US"/>
+        </w:rPr>
+      </w:pPr>
+      <w:r>
+        <w:rPr>
+          <w:lang w:val="en-US"/>
+        </w:rPr>
+        <w:t>Project Plan</w:t>
+      </w:r>
+    </w:p>
+    <w:p>
+      <w:pPr>
+        <w:rPr>
+          <w:lang w:val="en-US"/>
+        </w:rPr>
+      </w:pPr>
+      <w:r>
+        <w:rPr>
+          <w:lang w:val="en-US"/>
+        </w:rPr>
+        <w:t>Last Updated: 1/13/19</w:t>
+      </w:r>
+    </w:p>
+    <w:p>
+      <w:pPr>
+        <w:rPr>
+          <w:lang w:val="en-US"/>
+        </w:rPr>
+      </w:pPr>
+      <w:r>
+        <w:rPr>
+          <w:lang w:val="en-US"/>
+        </w:rPr>
+        <w:t>Sprint 1: 1/7/2019 - 1/16/2019</w:t>
+      </w:r>
+    </w:p>
+    <w:p>
+      <w:pPr>
+        <w:pStyle w:val="ListParagraph"/>
+        <w:numPr>
+          <w:ilvl w:val="0"/>
+          <w:numId w:val="19"/>
+        </w:numPr>
+        <w:rPr>
+          <w:lang w:val="en-US"/>
+        </w:rPr>
+      </w:pPr>
+      <w:r>
+        <w:rPr>
+          <w:lang w:val="en-US"/>
+        </w:rPr>
+        <w:t>Project Plan</w:t>
+      </w:r>
+    </w:p>
+    <w:p>
+      <w:pPr>
+        <w:pStyle w:val="ListParagraph"/>
+        <w:numPr>
+          <w:ilvl w:val="0"/>
+          <w:numId w:val="19"/>
+        </w:numPr>
+        <w:rPr>
+          <w:lang w:val="en-US"/>
+        </w:rPr>
+      </w:pPr>
+      <w:r>
+        <w:rPr>
+          <w:lang w:val="en-US"/>
+        </w:rPr>
+        <w:t>Requirements</w:t>
+      </w:r>
+    </w:p>
+    <w:p>
+      <w:pPr>
+        <w:pStyle w:val="ListParagraph"/>
+        <w:numPr>
+          <w:ilvl w:val="0"/>
+          <w:numId w:val="19"/>
+        </w:numPr>
+        <w:rPr>
+          <w:lang w:val="en-US"/>
+        </w:rPr>
+      </w:pPr>
+      <w:r>
+        <w:rPr>
+          <w:lang w:val="en-US"/>
+        </w:rPr>
+        <w:t>Tool Chain Setup</w:t>
+      </w:r>
+    </w:p>
+    <w:p>
+      <w:pPr>
+        <w:pStyle w:val="ListParagraph"/>
+        <w:numPr>
+          <w:ilvl w:val="0"/>
+          <w:numId w:val="19"/>
+        </w:numPr>
+        <w:rPr>
+          <w:lang w:val="en-US"/>
+        </w:rPr>
+      </w:pPr>
+      <w:r>
+        <w:rPr>
+          <w:lang w:val="en-US"/>
+        </w:rPr>
+        <w:t>Project Scope Capture</w:t>
+      </w:r>
+    </w:p>
+    <w:p>
+      <w:pPr>
+        <w:rPr>
+          <w:lang w:val="en-US"/>
+        </w:rPr>
+      </w:pPr>
+      <w:r>
+        <w:rPr>
+          <w:lang w:val="en-US"/>
+        </w:rPr>
+        <w:t xml:space="preserve"> </w:t>
+      </w:r>
+    </w:p>
+    <w:p>
+      <w:pPr>
+        <w:rPr>
+          <w:lang w:val="en-US"/>
+        </w:rPr>
+      </w:pPr>
+      <w:r>
+        <w:rPr>
+          <w:lang w:val="en-US"/>
+        </w:rPr>
+        <w:t>Sprint 2: 1/16/2019 - 1/23/2019</w:t>
+      </w:r>
+    </w:p>
+    <w:p>
+      <w:pPr>
+        <w:pStyle w:val="ListParagraph"/>
+        <w:numPr>
+          <w:ilvl w:val="0"/>
+          <w:numId w:val="20"/>
+        </w:numPr>
+        <w:rPr>
+          <w:lang w:val="en-US"/>
+        </w:rPr>
+      </w:pPr>
+      <w:r>
+        <w:rPr>
+          <w:lang w:val="en-US"/>
+        </w:rPr>
+        <w:t>Basic Diagrams</w:t>
+      </w:r>
+    </w:p>
+    <w:p>
+      <w:pPr>
+        <w:pStyle w:val="ListParagraph"/>
+        <w:numPr>
+          <w:ilvl w:val="0"/>
+          <w:numId w:val="20"/>
+        </w:numPr>
+        <w:rPr>
+          <w:lang w:val="en-US"/>
+        </w:rPr>
+      </w:pPr>
+      <w:r>
+        <w:rPr>
+          <w:lang w:val="en-US"/>
+        </w:rPr>
+        <w:t>User Stories / Detailed Use Cases</w:t>
+      </w:r>
+    </w:p>
+    <w:p>
+      <w:pPr>
+        <w:pStyle w:val="ListParagraph"/>
+        <w:numPr>
+          <w:ilvl w:val="0"/>
+          <w:numId w:val="20"/>
+        </w:numPr>
+        <w:rPr>
+          <w:lang w:val="en-US"/>
+        </w:rPr>
+      </w:pPr>
+      <w:r>
+        <w:rPr>
+          <w:lang w:val="en-US"/>
+        </w:rPr>
+        <w:t>Cloud hosted server setup and configuration</w:t>
+      </w:r>
+    </w:p>
+    <w:p>
+      <w:pPr>
+        <w:pStyle w:val="ListParagraph"/>
+        <w:numPr>
+          <w:ilvl w:val="0"/>
+          <w:numId w:val="20"/>
+        </w:numPr>
+        <w:rPr>
+          <w:lang w:val="en-US"/>
+        </w:rPr>
+      </w:pPr>
+      <w:r>
+        <w:rPr>
+          <w:lang w:val="en-US"/>
+        </w:rPr>
+        <w:t>Camera system research / design</w:t>
+      </w:r>
+    </w:p>
+    <w:p>
+      <w:pPr>
+        <w:rPr>
+          <w:lang w:val="en-US"/>
+        </w:rPr>
+      </w:pPr>
+    </w:p>
+    <w:p>
+      <w:pPr>
+        <w:rPr>
+          <w:lang w:val="en-US"/>
+        </w:rPr>
+      </w:pPr>
+      <w:r>
+        <w:rPr>
+          <w:lang w:val="en-US"/>
+        </w:rPr>
+        <w:t>Sprint 3: 1/23/2019 - 2/11/2019</w:t>
+      </w:r>
+    </w:p>
+    <w:p>
+      <w:pPr>
+        <w:pStyle w:val="ListParagraph"/>
+        <w:numPr>
+          <w:ilvl w:val="0"/>
+          <w:numId w:val="21"/>
+        </w:numPr>
+        <w:rPr>
+          <w:lang w:val="en-US"/>
+        </w:rPr>
+      </w:pPr>
+      <w:r>
+        <w:rPr>
+          <w:lang w:val="en-US"/>
+        </w:rPr>
+        <w:t>Web UI skeleton and basic functionality</w:t>
+      </w:r>
+    </w:p>
+    <w:p>
+      <w:pPr>
+        <w:pStyle w:val="ListParagraph"/>
+        <w:numPr>
+          <w:ilvl w:val="0"/>
+          <w:numId w:val="21"/>
+        </w:numPr>
+        <w:rPr>
+          <w:lang w:val="en-US"/>
+        </w:rPr>
+      </w:pPr>
+      <w:r>
+        <w:rPr>
+          <w:lang w:val="en-US"/>
+        </w:rPr>
+        <w:t>Camera system deployment &amp; initial data collection</w:t>
+      </w:r>
+    </w:p>
+    <w:p>
+      <w:pPr>
+        <w:pStyle w:val="ListParagraph"/>
+        <w:numPr>
+          <w:ilvl w:val="0"/>
+          <w:numId w:val="21"/>
+        </w:numPr>
+        <w:rPr>
+          <w:lang w:val="en-US"/>
+        </w:rPr>
+      </w:pPr>
+      <w:r>
+        <w:rPr>
+          <w:lang w:val="en-US"/>
+        </w:rPr>
+        <w:t>Device Registration implemented</w:t>
+      </w:r>
+    </w:p>
+    <w:p>
+      <w:pPr>
+        <w:rPr>
+          <w:lang w:val="en-US"/>
+        </w:rPr>
+      </w:pPr>
+    </w:p>
+    <w:p>
+      <w:pPr>
+        <w:rPr>
+          <w:lang w:val="en-US"/>
+        </w:rPr>
+      </w:pPr>
+      <w:r>
+        <w:rPr>
+          <w:lang w:val="en-US"/>
+        </w:rPr>
+        <w:t>Sprint 4: 2/11/2019- 2/25/2019</w:t>
+      </w:r>
+    </w:p>
+    <w:p>
+      <w:pPr>
+        <w:pStyle w:val="ListParagraph"/>
+        <w:numPr>
+          <w:ilvl w:val="0"/>
+          <w:numId w:val="22"/>
+        </w:numPr>
+        <w:rPr>
+          <w:lang w:val="en-US"/>
+        </w:rPr>
+      </w:pPr>
+      <w:r>
+        <w:rPr>
+          <w:lang w:val="en-US"/>
+        </w:rPr>
+        <w:t>Label / identify events in data for training</w:t>
+      </w:r>
+    </w:p>
+    <w:p>
+      <w:pPr>
+        <w:pStyle w:val="ListParagraph"/>
+        <w:numPr>
+          <w:ilvl w:val="0"/>
+          <w:numId w:val="22"/>
+        </w:numPr>
+        <w:rPr>
+          <w:lang w:val="en-US"/>
+        </w:rPr>
+      </w:pPr>
+      <w:r>
+        <w:rPr>
+          <w:lang w:val="en-US"/>
+        </w:rPr>
+        <w:t>Start manual training of the algorithm</w:t>
+      </w:r>
+    </w:p>
+    <w:p>
+      <w:pPr>
+        <w:pStyle w:val="ListParagraph"/>
+        <w:numPr>
+          <w:ilvl w:val="0"/>
+          <w:numId w:val="22"/>
+        </w:numPr>
+        <w:rPr>
+          <w:lang w:val="en-US"/>
+        </w:rPr>
+      </w:pPr>
+      <w:r>
+        <w:rPr>
+          <w:lang w:val="en-US"/>
+        </w:rPr>
+        <w:t>Add monitoring statistics to Web UI</w:t>
+      </w:r>
+    </w:p>
+    <w:p>
+      <w:pPr>
+        <w:rPr>
+          <w:lang w:val="en-US"/>
+        </w:rPr>
+      </w:pPr>
+    </w:p>
+    <w:p>
+      <w:pPr>
+        <w:rPr>
+          <w:lang w:val="en-US"/>
+        </w:rPr>
+      </w:pPr>
+      <w:r>
+        <w:rPr>
+          <w:lang w:val="en-US"/>
+        </w:rPr>
+        <w:t>Sprint 5: 2/25/2019 - 3/11/2019</w:t>
+      </w:r>
+    </w:p>
+    <w:p>
+      <w:pPr>
+        <w:pStyle w:val="ListParagraph"/>
+        <w:numPr>
+          <w:ilvl w:val="0"/>
+          <w:numId w:val="23"/>
+        </w:numPr>
+        <w:rPr>
+          <w:lang w:val="en-US"/>
+        </w:rPr>
+      </w:pPr>
+      <w:r>
+        <w:rPr>
+          <w:lang w:val="en-US"/>
+        </w:rPr>
+        <w:t>Continue collecting data and refining the algorithm</w:t>
+      </w:r>
+    </w:p>
+    <w:p>
+      <w:pPr>
+        <w:pStyle w:val="ListParagraph"/>
+        <w:numPr>
+          <w:ilvl w:val="0"/>
+          <w:numId w:val="23"/>
+        </w:numPr>
+        <w:rPr>
+          <w:lang w:val="en-US"/>
+        </w:rPr>
+      </w:pPr>
+      <w:r>
+        <w:rPr>
+          <w:lang w:val="en-US"/>
+        </w:rPr>
+        <w:t>Start testing the algorithm against a subset of labeled data</w:t>
+      </w:r>
+    </w:p>
+    <w:p>
+      <w:pPr>
+        <w:pStyle w:val="ListParagraph"/>
+        <w:numPr>
+          <w:ilvl w:val="0"/>
+          <w:numId w:val="23"/>
+        </w:numPr>
+        <w:rPr>
+          <w:lang w:val="en-US"/>
+        </w:rPr>
+      </w:pPr>
+      <w:r>
+        <w:rPr>
+          <w:lang w:val="en-US"/>
+        </w:rPr>
+        <w:t>Web UI Improvements</w:t>
+      </w:r>
+    </w:p>
+    <w:p>
+      <w:pPr>
+        <w:rPr>
+          <w:lang w:val="en-US"/>
+        </w:rPr>
+      </w:pPr>
+    </w:p>
+    <w:p>
+      <w:pPr>
+        <w:rPr>
+          <w:lang w:val="en-US"/>
+        </w:rPr>
+      </w:pPr>
+      <w:r>
+        <w:rPr>
+          <w:lang w:val="en-US"/>
+        </w:rPr>
+        <w:t>Sprint 6: 3/11/2019 - 3/25/2019</w:t>
+      </w:r>
+    </w:p>
+    <w:p>
+      <w:pPr>
+        <w:pStyle w:val="ListParagraph"/>
+        <w:numPr>
+          <w:ilvl w:val="0"/>
+          <w:numId w:val="24"/>
+        </w:numPr>
+        <w:rPr>
+          <w:lang w:val="en-US"/>
+        </w:rPr>
+      </w:pPr>
+      <w:r>
+        <w:rPr>
+          <w:lang w:val="en-US"/>
+        </w:rPr>
+        <w:t>Continue collecting data and refining the algorithm</w:t>
+      </w:r>
+    </w:p>
+    <w:p>
+      <w:pPr>
+        <w:pStyle w:val="ListParagraph"/>
+        <w:numPr>
+          <w:ilvl w:val="0"/>
+          <w:numId w:val="24"/>
+        </w:numPr>
+        <w:rPr>
+          <w:lang w:val="en-US"/>
+        </w:rPr>
+      </w:pPr>
+      <w:r>
+        <w:rPr>
+          <w:lang w:val="en-US"/>
+        </w:rPr>
+        <w:t>Web UI Improvements</w:t>
+      </w:r>
+    </w:p>
+    <w:p>
+      <w:pPr>
+        <w:pStyle w:val="ListParagraph"/>
+        <w:numPr>
+          <w:ilvl w:val="0"/>
+          <w:numId w:val="24"/>
+        </w:numPr>
+        <w:rPr>
+          <w:lang w:val="en-US"/>
+        </w:rPr>
+      </w:pPr>
+      <w:r>
+        <w:rPr>
+          <w:lang w:val="en-US"/>
+        </w:rPr>
+        <w:t>Start testing on unlabeled data and review post flagging</w:t>
+      </w:r>
+    </w:p>
+    <w:p>
+      <w:pPr>
+        <w:rPr>
+          <w:lang w:val="en-US"/>
+        </w:rPr>
+      </w:pPr>
+    </w:p>
+    <w:p>
+      <w:pPr>
+        <w:rPr>
+          <w:lang w:val="en-US"/>
+        </w:rPr>
+      </w:pPr>
+      <w:r>
+        <w:rPr>
+          <w:lang w:val="en-US"/>
+        </w:rPr>
+        <w:t>Sprint 7: 3/25/2019 - 4/9/2019</w:t>
+      </w:r>
+    </w:p>
+    <w:p>
+      <w:pPr>
+        <w:pStyle w:val="ListParagraph"/>
+        <w:numPr>
+          <w:ilvl w:val="0"/>
+          <w:numId w:val="25"/>
+        </w:numPr>
+        <w:rPr>
+          <w:lang w:val="en-US"/>
+        </w:rPr>
+      </w:pPr>
+      <w:r>
+        <w:rPr>
+          <w:lang w:val="en-US"/>
+        </w:rPr>
+        <w:t xml:space="preserve">Continued Testing and debugging </w:t>
+      </w:r>
+    </w:p>
+    <w:p>
+      <w:pPr>
+        <w:pStyle w:val="ListParagraph"/>
+        <w:numPr>
+          <w:ilvl w:val="0"/>
+          <w:numId w:val="25"/>
+        </w:numPr>
+        <w:rPr>
+          <w:lang w:val="en-US"/>
+        </w:rPr>
+      </w:pPr>
+      <w:r>
+        <w:rPr>
+          <w:lang w:val="en-US"/>
+        </w:rPr>
+        <w:t>Dry Run - full autonomous detection</w:t>
+      </w:r>
+    </w:p>
+    <w:p>
+      <w:pPr>
+        <w:rPr>
+          <w:lang w:val="en-US"/>
+        </w:rPr>
+      </w:pPr>
+    </w:p>
+    <w:p>
+      <w:pPr>
+        <w:rPr>
+          <w:lang w:val="en-US"/>
+        </w:rPr>
+      </w:pPr>
+      <w:r>
+        <w:rPr>
+          <w:lang w:val="en-US"/>
+        </w:rPr>
+        <w:t>Sprint 8: 4/9/2019 - 4/24/2019</w:t>
+      </w:r>
+    </w:p>
+    <w:p>
+      <w:pPr>
+        <w:pStyle w:val="ListParagraph"/>
+        <w:numPr>
+          <w:ilvl w:val="0"/>
+          <w:numId w:val="26"/>
+        </w:numPr>
+        <w:rPr>
+          <w:lang w:val="en-US"/>
+        </w:rPr>
+      </w:pPr>
+      <w:bookmarkStart w:id="0" w:name="_GoBack"/>
+      <w:r>
+        <w:rPr>
+          <w:lang w:val="en-US"/>
+        </w:rPr>
+        <w:t xml:space="preserve">Continued Testing and debugging </w:t>
+      </w:r>
+    </w:p>
+    <w:p>
+      <w:pPr>
+        <w:pStyle w:val="ListParagraph"/>
+        <w:numPr>
+          <w:ilvl w:val="0"/>
+          <w:numId w:val="26"/>
+        </w:numPr>
+        <w:rPr>
+          <w:lang w:val="en-US"/>
+        </w:rPr>
+      </w:pPr>
+      <w:r>
+        <w:rPr>
+          <w:lang w:val="en-US"/>
+        </w:rPr>
+        <w:t>Final Co</w:t>
+      </w:r>
+      <w:bookmarkEnd w:id="0"/>
+      <w:r>
+        <w:rPr>
+          <w:lang w:val="en-US"/>
+        </w:rPr>
+        <w:t>mpetition</w:t>
+      </w:r>
+    </w:p>
+    <w:p>
+      <w:pPr>
+        <w:pStyle w:val="Heading2"/>
         <w:rPr>
           <w:lang w:val="en-US"/>
         </w:rPr>
@@ -458,34 +1059,6 @@
           <w:lang w:val="en-US"/>
         </w:rPr>
         <w:lastRenderedPageBreak/>
-        <w:t>Tools and Technology</w:t>
-      </w:r>
-    </w:p>
-    <w:p>
-      <w:pPr>
-        <w:pStyle w:val="Heading3"/>
-        <w:rPr>
-          <w:lang w:val="en-US"/>
-        </w:rPr>
-      </w:pPr>
-      <w:r>
-        <w:rPr>
-          <w:lang w:val="en-US"/>
-        </w:rPr>
-        <w:t>Project Plan</w:t>
-      </w:r>
-    </w:p>
-    <w:p>
-      <w:pPr>
-        <w:pStyle w:val="Heading3"/>
-        <w:rPr>
-          <w:lang w:val="en-US"/>
-        </w:rPr>
-      </w:pPr>
-      <w:r>
-        <w:rPr>
-          <w:lang w:val="en-US"/>
-        </w:rPr>
         <w:t>Best standards and Practices</w:t>
       </w:r>
     </w:p>
@@ -505,7 +1078,7 @@
     </w:p>
     <w:p>
       <w:pPr>
-        <w:pStyle w:val="Heading3"/>
+        <w:pStyle w:val="Heading2"/>
         <w:rPr>
           <w:lang w:val="en-US"/>
         </w:rPr>
@@ -519,7 +1092,7 @@
     </w:p>
     <w:p>
       <w:pPr>
-        <w:pStyle w:val="Heading3"/>
+        <w:pStyle w:val="Heading2"/>
         <w:rPr>
           <w:lang w:val="en-US"/>
         </w:rPr>
@@ -533,7 +1106,7 @@
     </w:p>
     <w:p>
       <w:pPr>
-        <w:pStyle w:val="Heading3"/>
+        <w:pStyle w:val="Heading2"/>
         <w:rPr>
           <w:lang w:val="en-US"/>
         </w:rPr>
@@ -547,7 +1120,7 @@
     </w:p>
     <w:p>
       <w:pPr>
-        <w:pStyle w:val="Heading3"/>
+        <w:pStyle w:val="Heading2"/>
         <w:rPr>
           <w:lang w:val="en-US"/>
         </w:rPr>
@@ -575,7 +1148,7 @@
     </w:p>
     <w:p>
       <w:pPr>
-        <w:pStyle w:val="Heading3"/>
+        <w:pStyle w:val="Heading2"/>
         <w:rPr>
           <w:lang w:val="en-US"/>
         </w:rPr>
@@ -589,7 +1162,7 @@
     </w:p>
     <w:p>
       <w:pPr>
-        <w:pStyle w:val="Heading3"/>
+        <w:pStyle w:val="Heading2"/>
         <w:rPr>
           <w:lang w:val="en-US"/>
         </w:rPr>
@@ -603,7 +1176,7 @@
     </w:p>
     <w:p>
       <w:pPr>
-        <w:pStyle w:val="Heading3"/>
+        <w:pStyle w:val="Heading2"/>
         <w:rPr>
           <w:lang w:val="en-US"/>
         </w:rPr>
@@ -617,7 +1190,7 @@
     </w:p>
     <w:p>
       <w:pPr>
-        <w:pStyle w:val="Heading3"/>
+        <w:pStyle w:val="Heading2"/>
         <w:rPr>
           <w:lang w:val="en-US"/>
         </w:rPr>
@@ -645,7 +1218,7 @@
     </w:p>
     <w:p>
       <w:pPr>
-        <w:pStyle w:val="Heading3"/>
+        <w:pStyle w:val="Heading2"/>
         <w:rPr>
           <w:lang w:val="en-US"/>
         </w:rPr>
@@ -659,7 +1232,7 @@
     </w:p>
     <w:p>
       <w:pPr>
-        <w:pStyle w:val="Heading3"/>
+        <w:pStyle w:val="Heading2"/>
         <w:rPr>
           <w:lang w:val="en-US"/>
         </w:rPr>
@@ -687,7 +1260,7 @@
     </w:p>
     <w:p>
       <w:pPr>
-        <w:pStyle w:val="Heading3"/>
+        <w:pStyle w:val="Heading2"/>
         <w:rPr>
           <w:lang w:val="en-US"/>
         </w:rPr>
@@ -701,7 +1274,7 @@
     </w:p>
     <w:p>
       <w:pPr>
-        <w:pStyle w:val="Heading3"/>
+        <w:pStyle w:val="Heading2"/>
         <w:rPr>
           <w:lang w:val="en-US"/>
         </w:rPr>
@@ -715,7 +1288,7 @@
     </w:p>
     <w:p>
       <w:pPr>
-        <w:pStyle w:val="Heading3"/>
+        <w:pStyle w:val="Heading2"/>
         <w:rPr>
           <w:lang w:val="en-US"/>
         </w:rPr>
@@ -729,7 +1302,7 @@
     </w:p>
     <w:p>
       <w:pPr>
-        <w:pStyle w:val="Heading3"/>
+        <w:pStyle w:val="Heading2"/>
         <w:rPr>
           <w:lang w:val="en-US"/>
         </w:rPr>
@@ -757,7 +1330,7 @@
     </w:p>
     <w:p>
       <w:pPr>
-        <w:pStyle w:val="Heading3"/>
+        <w:pStyle w:val="Heading2"/>
         <w:rPr>
           <w:lang w:val="en-US"/>
         </w:rPr>
@@ -771,7 +1344,7 @@
     </w:p>
     <w:p>
       <w:pPr>
-        <w:pStyle w:val="Heading3"/>
+        <w:pStyle w:val="Heading2"/>
         <w:rPr>
           <w:lang w:val="en-US"/>
         </w:rPr>
@@ -785,7 +1358,7 @@
     </w:p>
     <w:p>
       <w:pPr>
-        <w:pStyle w:val="Heading3"/>
+        <w:pStyle w:val="Heading2"/>
         <w:rPr>
           <w:lang w:val="en-US"/>
         </w:rPr>
@@ -813,7 +1386,7 @@
     </w:p>
     <w:p>
       <w:pPr>
-        <w:pStyle w:val="Heading3"/>
+        <w:pStyle w:val="Heading2"/>
         <w:rPr>
           <w:lang w:val="en-US"/>
         </w:rPr>
@@ -828,7 +1401,7 @@
     </w:p>
     <w:p>
       <w:pPr>
-        <w:pStyle w:val="Heading3"/>
+        <w:pStyle w:val="Heading2"/>
         <w:rPr>
           <w:lang w:val="en-US"/>
         </w:rPr>
@@ -842,7 +1415,7 @@
     </w:p>
     <w:p>
       <w:pPr>
-        <w:pStyle w:val="Heading3"/>
+        <w:pStyle w:val="Heading2"/>
         <w:rPr>
           <w:lang w:val="en-US"/>
         </w:rPr>
@@ -856,7 +1429,7 @@
     </w:p>
     <w:p>
       <w:pPr>
-        <w:pStyle w:val="Heading3"/>
+        <w:pStyle w:val="Heading2"/>
         <w:rPr>
           <w:lang w:val="en-US"/>
         </w:rPr>
@@ -870,7 +1443,7 @@
     </w:p>
     <w:p>
       <w:pPr>
-        <w:pStyle w:val="Heading3"/>
+        <w:pStyle w:val="Heading2"/>
         <w:rPr>
           <w:lang w:val="en-US"/>
         </w:rPr>
@@ -884,7 +1457,7 @@
     </w:p>
     <w:p>
       <w:pPr>
-        <w:pStyle w:val="Heading3"/>
+        <w:pStyle w:val="Heading2"/>
         <w:rPr>
           <w:lang w:val="en-US"/>
         </w:rPr>
@@ -912,7 +1485,7 @@
     </w:p>
     <w:p>
       <w:pPr>
-        <w:pStyle w:val="Heading3"/>
+        <w:pStyle w:val="Heading2"/>
         <w:rPr>
           <w:lang w:val="en-US"/>
         </w:rPr>
@@ -926,7 +1499,7 @@
     </w:p>
     <w:p>
       <w:pPr>
-        <w:pStyle w:val="Heading3"/>
+        <w:pStyle w:val="Heading2"/>
         <w:rPr>
           <w:lang w:val="en-US"/>
         </w:rPr>
@@ -954,7 +1527,7 @@
     </w:p>
     <w:p>
       <w:pPr>
-        <w:pStyle w:val="Heading3"/>
+        <w:pStyle w:val="Heading2"/>
         <w:rPr>
           <w:lang w:val="en-US"/>
         </w:rPr>
@@ -968,7 +1541,7 @@
     </w:p>
     <w:p>
       <w:pPr>
-        <w:pStyle w:val="Heading3"/>
+        <w:pStyle w:val="Heading2"/>
         <w:rPr>
           <w:lang w:val="en-US"/>
         </w:rPr>
@@ -996,7 +1569,7 @@
     </w:p>
     <w:p>
       <w:pPr>
-        <w:pStyle w:val="Heading3"/>
+        <w:pStyle w:val="Heading2"/>
         <w:rPr>
           <w:lang w:val="en-US"/>
         </w:rPr>
@@ -1010,7 +1583,7 @@
     </w:p>
     <w:p>
       <w:pPr>
-        <w:pStyle w:val="Heading3"/>
+        <w:pStyle w:val="Heading2"/>
         <w:rPr>
           <w:lang w:val="en-US"/>
         </w:rPr>
@@ -1024,7 +1597,7 @@
     </w:p>
     <w:p>
       <w:pPr>
-        <w:pStyle w:val="Heading3"/>
+        <w:pStyle w:val="Heading2"/>
         <w:rPr>
           <w:lang w:val="en-US"/>
         </w:rPr>
@@ -1038,7 +1611,7 @@
     </w:p>
     <w:p>
       <w:pPr>
-        <w:pStyle w:val="Heading3"/>
+        <w:pStyle w:val="Heading2"/>
         <w:rPr>
           <w:lang w:val="en-US"/>
         </w:rPr>
@@ -1063,8 +1636,6 @@
         </w:rPr>
         <w:t>References</w:t>
       </w:r>
-      <w:bookmarkStart w:id="0" w:name="_GoBack"/>
-      <w:bookmarkEnd w:id="0"/>
     </w:p>
     <w:p>
       <w:pPr>
@@ -1551,6 +2122,119 @@
     </w:lvl>
   </w:abstractNum>
   <w:abstractNum w:abstractNumId="3" w15:restartNumberingAfterBreak="0">
+    <w:nsid w:val="2181196D"/>
+    <w:multiLevelType w:val="hybridMultilevel"/>
+    <w:tmpl w:val="26CCB516"/>
+    <w:lvl w:ilvl="0" w:tplc="04090001">
+      <w:start w:val="1"/>
+      <w:numFmt w:val="bullet"/>
+      <w:lvlText w:val=""/>
+      <w:lvlJc w:val="left"/>
+      <w:pPr>
+        <w:ind w:left="720" w:hanging="360"/>
+      </w:pPr>
+      <w:rPr>
+        <w:rFonts w:ascii="Symbol" w:hAnsi="Symbol" w:hint="default"/>
+      </w:rPr>
+    </w:lvl>
+    <w:lvl w:ilvl="1" w:tplc="04090003" w:tentative="1">
+      <w:start w:val="1"/>
+      <w:numFmt w:val="bullet"/>
+      <w:lvlText w:val="o"/>
+      <w:lvlJc w:val="left"/>
+      <w:pPr>
+        <w:ind w:left="1440" w:hanging="360"/>
+      </w:pPr>
+      <w:rPr>
+        <w:rFonts w:ascii="Courier New" w:hAnsi="Courier New" w:cs="Courier New" w:hint="default"/>
+      </w:rPr>
+    </w:lvl>
+    <w:lvl w:ilvl="2" w:tplc="04090005" w:tentative="1">
+      <w:start w:val="1"/>
+      <w:numFmt w:val="bullet"/>
+      <w:lvlText w:val=""/>
+      <w:lvlJc w:val="left"/>
+      <w:pPr>
+        <w:ind w:left="2160" w:hanging="360"/>
+      </w:pPr>
+      <w:rPr>
+        <w:rFonts w:ascii="Wingdings" w:hAnsi="Wingdings" w:hint="default"/>
+      </w:rPr>
+    </w:lvl>
+    <w:lvl w:ilvl="3" w:tplc="04090001" w:tentative="1">
+      <w:start w:val="1"/>
+      <w:numFmt w:val="bullet"/>
+      <w:lvlText w:val=""/>
+      <w:lvlJc w:val="left"/>
+      <w:pPr>
+        <w:ind w:left="2880" w:hanging="360"/>
+      </w:pPr>
+      <w:rPr>
+        <w:rFonts w:ascii="Symbol" w:hAnsi="Symbol" w:hint="default"/>
+      </w:rPr>
+    </w:lvl>
+    <w:lvl w:ilvl="4" w:tplc="04090003" w:tentative="1">
+      <w:start w:val="1"/>
+      <w:numFmt w:val="bullet"/>
+      <w:lvlText w:val="o"/>
+      <w:lvlJc w:val="left"/>
+      <w:pPr>
+        <w:ind w:left="3600" w:hanging="360"/>
+      </w:pPr>
+      <w:rPr>
+        <w:rFonts w:ascii="Courier New" w:hAnsi="Courier New" w:cs="Courier New" w:hint="default"/>
+      </w:rPr>
+    </w:lvl>
+    <w:lvl w:ilvl="5" w:tplc="04090005" w:tentative="1">
+      <w:start w:val="1"/>
+      <w:numFmt w:val="bullet"/>
+      <w:lvlText w:val=""/>
+      <w:lvlJc w:val="left"/>
+      <w:pPr>
+        <w:ind w:left="4320" w:hanging="360"/>
+      </w:pPr>
+      <w:rPr>
+        <w:rFonts w:ascii="Wingdings" w:hAnsi="Wingdings" w:hint="default"/>
+      </w:rPr>
+    </w:lvl>
+    <w:lvl w:ilvl="6" w:tplc="04090001" w:tentative="1">
+      <w:start w:val="1"/>
+      <w:numFmt w:val="bullet"/>
+      <w:lvlText w:val=""/>
+      <w:lvlJc w:val="left"/>
+      <w:pPr>
+        <w:ind w:left="5040" w:hanging="360"/>
+      </w:pPr>
+      <w:rPr>
+        <w:rFonts w:ascii="Symbol" w:hAnsi="Symbol" w:hint="default"/>
+      </w:rPr>
+    </w:lvl>
+    <w:lvl w:ilvl="7" w:tplc="04090003" w:tentative="1">
+      <w:start w:val="1"/>
+      <w:numFmt w:val="bullet"/>
+      <w:lvlText w:val="o"/>
+      <w:lvlJc w:val="left"/>
+      <w:pPr>
+        <w:ind w:left="5760" w:hanging="360"/>
+      </w:pPr>
+      <w:rPr>
+        <w:rFonts w:ascii="Courier New" w:hAnsi="Courier New" w:cs="Courier New" w:hint="default"/>
+      </w:rPr>
+    </w:lvl>
+    <w:lvl w:ilvl="8" w:tplc="04090005" w:tentative="1">
+      <w:start w:val="1"/>
+      <w:numFmt w:val="bullet"/>
+      <w:lvlText w:val=""/>
+      <w:lvlJc w:val="left"/>
+      <w:pPr>
+        <w:ind w:left="6480" w:hanging="360"/>
+      </w:pPr>
+      <w:rPr>
+        <w:rFonts w:ascii="Wingdings" w:hAnsi="Wingdings" w:hint="default"/>
+      </w:rPr>
+    </w:lvl>
+  </w:abstractNum>
+  <w:abstractNum w:abstractNumId="4" w15:restartNumberingAfterBreak="0">
     <w:nsid w:val="22D861A4"/>
     <w:multiLevelType w:val="multilevel"/>
     <w:tmpl w:val="5B0422E2"/>
@@ -1663,7 +2347,120 @@
       </w:rPr>
     </w:lvl>
   </w:abstractNum>
-  <w:abstractNum w:abstractNumId="4" w15:restartNumberingAfterBreak="0">
+  <w:abstractNum w:abstractNumId="5" w15:restartNumberingAfterBreak="0">
+    <w:nsid w:val="230536F9"/>
+    <w:multiLevelType w:val="hybridMultilevel"/>
+    <w:tmpl w:val="6C2410FA"/>
+    <w:lvl w:ilvl="0" w:tplc="04090001">
+      <w:start w:val="1"/>
+      <w:numFmt w:val="bullet"/>
+      <w:lvlText w:val=""/>
+      <w:lvlJc w:val="left"/>
+      <w:pPr>
+        <w:ind w:left="720" w:hanging="360"/>
+      </w:pPr>
+      <w:rPr>
+        <w:rFonts w:ascii="Symbol" w:hAnsi="Symbol" w:hint="default"/>
+      </w:rPr>
+    </w:lvl>
+    <w:lvl w:ilvl="1" w:tplc="04090003" w:tentative="1">
+      <w:start w:val="1"/>
+      <w:numFmt w:val="bullet"/>
+      <w:lvlText w:val="o"/>
+      <w:lvlJc w:val="left"/>
+      <w:pPr>
+        <w:ind w:left="1440" w:hanging="360"/>
+      </w:pPr>
+      <w:rPr>
+        <w:rFonts w:ascii="Courier New" w:hAnsi="Courier New" w:cs="Courier New" w:hint="default"/>
+      </w:rPr>
+    </w:lvl>
+    <w:lvl w:ilvl="2" w:tplc="04090005" w:tentative="1">
+      <w:start w:val="1"/>
+      <w:numFmt w:val="bullet"/>
+      <w:lvlText w:val=""/>
+      <w:lvlJc w:val="left"/>
+      <w:pPr>
+        <w:ind w:left="2160" w:hanging="360"/>
+      </w:pPr>
+      <w:rPr>
+        <w:rFonts w:ascii="Wingdings" w:hAnsi="Wingdings" w:hint="default"/>
+      </w:rPr>
+    </w:lvl>
+    <w:lvl w:ilvl="3" w:tplc="04090001" w:tentative="1">
+      <w:start w:val="1"/>
+      <w:numFmt w:val="bullet"/>
+      <w:lvlText w:val=""/>
+      <w:lvlJc w:val="left"/>
+      <w:pPr>
+        <w:ind w:left="2880" w:hanging="360"/>
+      </w:pPr>
+      <w:rPr>
+        <w:rFonts w:ascii="Symbol" w:hAnsi="Symbol" w:hint="default"/>
+      </w:rPr>
+    </w:lvl>
+    <w:lvl w:ilvl="4" w:tplc="04090003" w:tentative="1">
+      <w:start w:val="1"/>
+      <w:numFmt w:val="bullet"/>
+      <w:lvlText w:val="o"/>
+      <w:lvlJc w:val="left"/>
+      <w:pPr>
+        <w:ind w:left="3600" w:hanging="360"/>
+      </w:pPr>
+      <w:rPr>
+        <w:rFonts w:ascii="Courier New" w:hAnsi="Courier New" w:cs="Courier New" w:hint="default"/>
+      </w:rPr>
+    </w:lvl>
+    <w:lvl w:ilvl="5" w:tplc="04090005" w:tentative="1">
+      <w:start w:val="1"/>
+      <w:numFmt w:val="bullet"/>
+      <w:lvlText w:val=""/>
+      <w:lvlJc w:val="left"/>
+      <w:pPr>
+        <w:ind w:left="4320" w:hanging="360"/>
+      </w:pPr>
+      <w:rPr>
+        <w:rFonts w:ascii="Wingdings" w:hAnsi="Wingdings" w:hint="default"/>
+      </w:rPr>
+    </w:lvl>
+    <w:lvl w:ilvl="6" w:tplc="04090001" w:tentative="1">
+      <w:start w:val="1"/>
+      <w:numFmt w:val="bullet"/>
+      <w:lvlText w:val=""/>
+      <w:lvlJc w:val="left"/>
+      <w:pPr>
+        <w:ind w:left="5040" w:hanging="360"/>
+      </w:pPr>
+      <w:rPr>
+        <w:rFonts w:ascii="Symbol" w:hAnsi="Symbol" w:hint="default"/>
+      </w:rPr>
+    </w:lvl>
+    <w:lvl w:ilvl="7" w:tplc="04090003" w:tentative="1">
+      <w:start w:val="1"/>
+      <w:numFmt w:val="bullet"/>
+      <w:lvlText w:val="o"/>
+      <w:lvlJc w:val="left"/>
+      <w:pPr>
+        <w:ind w:left="5760" w:hanging="360"/>
+      </w:pPr>
+      <w:rPr>
+        <w:rFonts w:ascii="Courier New" w:hAnsi="Courier New" w:cs="Courier New" w:hint="default"/>
+      </w:rPr>
+    </w:lvl>
+    <w:lvl w:ilvl="8" w:tplc="04090005" w:tentative="1">
+      <w:start w:val="1"/>
+      <w:numFmt w:val="bullet"/>
+      <w:lvlText w:val=""/>
+      <w:lvlJc w:val="left"/>
+      <w:pPr>
+        <w:ind w:left="6480" w:hanging="360"/>
+      </w:pPr>
+      <w:rPr>
+        <w:rFonts w:ascii="Wingdings" w:hAnsi="Wingdings" w:hint="default"/>
+      </w:rPr>
+    </w:lvl>
+  </w:abstractNum>
+  <w:abstractNum w:abstractNumId="6" w15:restartNumberingAfterBreak="0">
     <w:nsid w:val="263047FB"/>
     <w:multiLevelType w:val="multilevel"/>
     <w:tmpl w:val="73EA7478"/>
@@ -1812,7 +2609,7 @@
       </w:rPr>
     </w:lvl>
   </w:abstractNum>
-  <w:abstractNum w:abstractNumId="5" w15:restartNumberingAfterBreak="0">
+  <w:abstractNum w:abstractNumId="7" w15:restartNumberingAfterBreak="0">
     <w:nsid w:val="274548E3"/>
     <w:multiLevelType w:val="multilevel"/>
     <w:tmpl w:val="E5F8FB06"/>
@@ -1925,7 +2722,233 @@
       </w:rPr>
     </w:lvl>
   </w:abstractNum>
-  <w:abstractNum w:abstractNumId="6" w15:restartNumberingAfterBreak="0">
+  <w:abstractNum w:abstractNumId="8" w15:restartNumberingAfterBreak="0">
+    <w:nsid w:val="2C1E4868"/>
+    <w:multiLevelType w:val="hybridMultilevel"/>
+    <w:tmpl w:val="25DA7DD8"/>
+    <w:lvl w:ilvl="0" w:tplc="04090001">
+      <w:start w:val="1"/>
+      <w:numFmt w:val="bullet"/>
+      <w:lvlText w:val=""/>
+      <w:lvlJc w:val="left"/>
+      <w:pPr>
+        <w:ind w:left="720" w:hanging="360"/>
+      </w:pPr>
+      <w:rPr>
+        <w:rFonts w:ascii="Symbol" w:hAnsi="Symbol" w:hint="default"/>
+      </w:rPr>
+    </w:lvl>
+    <w:lvl w:ilvl="1" w:tplc="04090003" w:tentative="1">
+      <w:start w:val="1"/>
+      <w:numFmt w:val="bullet"/>
+      <w:lvlText w:val="o"/>
+      <w:lvlJc w:val="left"/>
+      <w:pPr>
+        <w:ind w:left="1440" w:hanging="360"/>
+      </w:pPr>
+      <w:rPr>
+        <w:rFonts w:ascii="Courier New" w:hAnsi="Courier New" w:cs="Courier New" w:hint="default"/>
+      </w:rPr>
+    </w:lvl>
+    <w:lvl w:ilvl="2" w:tplc="04090005" w:tentative="1">
+      <w:start w:val="1"/>
+      <w:numFmt w:val="bullet"/>
+      <w:lvlText w:val=""/>
+      <w:lvlJc w:val="left"/>
+      <w:pPr>
+        <w:ind w:left="2160" w:hanging="360"/>
+      </w:pPr>
+      <w:rPr>
+        <w:rFonts w:ascii="Wingdings" w:hAnsi="Wingdings" w:hint="default"/>
+      </w:rPr>
+    </w:lvl>
+    <w:lvl w:ilvl="3" w:tplc="04090001" w:tentative="1">
+      <w:start w:val="1"/>
+      <w:numFmt w:val="bullet"/>
+      <w:lvlText w:val=""/>
+      <w:lvlJc w:val="left"/>
+      <w:pPr>
+        <w:ind w:left="2880" w:hanging="360"/>
+      </w:pPr>
+      <w:rPr>
+        <w:rFonts w:ascii="Symbol" w:hAnsi="Symbol" w:hint="default"/>
+      </w:rPr>
+    </w:lvl>
+    <w:lvl w:ilvl="4" w:tplc="04090003" w:tentative="1">
+      <w:start w:val="1"/>
+      <w:numFmt w:val="bullet"/>
+      <w:lvlText w:val="o"/>
+      <w:lvlJc w:val="left"/>
+      <w:pPr>
+        <w:ind w:left="3600" w:hanging="360"/>
+      </w:pPr>
+      <w:rPr>
+        <w:rFonts w:ascii="Courier New" w:hAnsi="Courier New" w:cs="Courier New" w:hint="default"/>
+      </w:rPr>
+    </w:lvl>
+    <w:lvl w:ilvl="5" w:tplc="04090005" w:tentative="1">
+      <w:start w:val="1"/>
+      <w:numFmt w:val="bullet"/>
+      <w:lvlText w:val=""/>
+      <w:lvlJc w:val="left"/>
+      <w:pPr>
+        <w:ind w:left="4320" w:hanging="360"/>
+      </w:pPr>
+      <w:rPr>
+        <w:rFonts w:ascii="Wingdings" w:hAnsi="Wingdings" w:hint="default"/>
+      </w:rPr>
+    </w:lvl>
+    <w:lvl w:ilvl="6" w:tplc="04090001" w:tentative="1">
+      <w:start w:val="1"/>
+      <w:numFmt w:val="bullet"/>
+      <w:lvlText w:val=""/>
+      <w:lvlJc w:val="left"/>
+      <w:pPr>
+        <w:ind w:left="5040" w:hanging="360"/>
+      </w:pPr>
+      <w:rPr>
+        <w:rFonts w:ascii="Symbol" w:hAnsi="Symbol" w:hint="default"/>
+      </w:rPr>
+    </w:lvl>
+    <w:lvl w:ilvl="7" w:tplc="04090003" w:tentative="1">
+      <w:start w:val="1"/>
+      <w:numFmt w:val="bullet"/>
+      <w:lvlText w:val="o"/>
+      <w:lvlJc w:val="left"/>
+      <w:pPr>
+        <w:ind w:left="5760" w:hanging="360"/>
+      </w:pPr>
+      <w:rPr>
+        <w:rFonts w:ascii="Courier New" w:hAnsi="Courier New" w:cs="Courier New" w:hint="default"/>
+      </w:rPr>
+    </w:lvl>
+    <w:lvl w:ilvl="8" w:tplc="04090005" w:tentative="1">
+      <w:start w:val="1"/>
+      <w:numFmt w:val="bullet"/>
+      <w:lvlText w:val=""/>
+      <w:lvlJc w:val="left"/>
+      <w:pPr>
+        <w:ind w:left="6480" w:hanging="360"/>
+      </w:pPr>
+      <w:rPr>
+        <w:rFonts w:ascii="Wingdings" w:hAnsi="Wingdings" w:hint="default"/>
+      </w:rPr>
+    </w:lvl>
+  </w:abstractNum>
+  <w:abstractNum w:abstractNumId="9" w15:restartNumberingAfterBreak="0">
+    <w:nsid w:val="33E2210C"/>
+    <w:multiLevelType w:val="hybridMultilevel"/>
+    <w:tmpl w:val="1480C97E"/>
+    <w:lvl w:ilvl="0" w:tplc="04090001">
+      <w:start w:val="1"/>
+      <w:numFmt w:val="bullet"/>
+      <w:lvlText w:val=""/>
+      <w:lvlJc w:val="left"/>
+      <w:pPr>
+        <w:ind w:left="720" w:hanging="360"/>
+      </w:pPr>
+      <w:rPr>
+        <w:rFonts w:ascii="Symbol" w:hAnsi="Symbol" w:hint="default"/>
+      </w:rPr>
+    </w:lvl>
+    <w:lvl w:ilvl="1" w:tplc="04090003" w:tentative="1">
+      <w:start w:val="1"/>
+      <w:numFmt w:val="bullet"/>
+      <w:lvlText w:val="o"/>
+      <w:lvlJc w:val="left"/>
+      <w:pPr>
+        <w:ind w:left="1440" w:hanging="360"/>
+      </w:pPr>
+      <w:rPr>
+        <w:rFonts w:ascii="Courier New" w:hAnsi="Courier New" w:cs="Courier New" w:hint="default"/>
+      </w:rPr>
+    </w:lvl>
+    <w:lvl w:ilvl="2" w:tplc="04090005" w:tentative="1">
+      <w:start w:val="1"/>
+      <w:numFmt w:val="bullet"/>
+      <w:lvlText w:val=""/>
+      <w:lvlJc w:val="left"/>
+      <w:pPr>
+        <w:ind w:left="2160" w:hanging="360"/>
+      </w:pPr>
+      <w:rPr>
+        <w:rFonts w:ascii="Wingdings" w:hAnsi="Wingdings" w:hint="default"/>
+      </w:rPr>
+    </w:lvl>
+    <w:lvl w:ilvl="3" w:tplc="04090001" w:tentative="1">
+      <w:start w:val="1"/>
+      <w:numFmt w:val="bullet"/>
+      <w:lvlText w:val=""/>
+      <w:lvlJc w:val="left"/>
+      <w:pPr>
+        <w:ind w:left="2880" w:hanging="360"/>
+      </w:pPr>
+      <w:rPr>
+        <w:rFonts w:ascii="Symbol" w:hAnsi="Symbol" w:hint="default"/>
+      </w:rPr>
+    </w:lvl>
+    <w:lvl w:ilvl="4" w:tplc="04090003" w:tentative="1">
+      <w:start w:val="1"/>
+      <w:numFmt w:val="bullet"/>
+      <w:lvlText w:val="o"/>
+      <w:lvlJc w:val="left"/>
+      <w:pPr>
+        <w:ind w:left="3600" w:hanging="360"/>
+      </w:pPr>
+      <w:rPr>
+        <w:rFonts w:ascii="Courier New" w:hAnsi="Courier New" w:cs="Courier New" w:hint="default"/>
+      </w:rPr>
+    </w:lvl>
+    <w:lvl w:ilvl="5" w:tplc="04090005" w:tentative="1">
+      <w:start w:val="1"/>
+      <w:numFmt w:val="bullet"/>
+      <w:lvlText w:val=""/>
+      <w:lvlJc w:val="left"/>
+      <w:pPr>
+        <w:ind w:left="4320" w:hanging="360"/>
+      </w:pPr>
+      <w:rPr>
+        <w:rFonts w:ascii="Wingdings" w:hAnsi="Wingdings" w:hint="default"/>
+      </w:rPr>
+    </w:lvl>
+    <w:lvl w:ilvl="6" w:tplc="04090001" w:tentative="1">
+      <w:start w:val="1"/>
+      <w:numFmt w:val="bullet"/>
+      <w:lvlText w:val=""/>
+      <w:lvlJc w:val="left"/>
+      <w:pPr>
+        <w:ind w:left="5040" w:hanging="360"/>
+      </w:pPr>
+      <w:rPr>
+        <w:rFonts w:ascii="Symbol" w:hAnsi="Symbol" w:hint="default"/>
+      </w:rPr>
+    </w:lvl>
+    <w:lvl w:ilvl="7" w:tplc="04090003" w:tentative="1">
+      <w:start w:val="1"/>
+      <w:numFmt w:val="bullet"/>
+      <w:lvlText w:val="o"/>
+      <w:lvlJc w:val="left"/>
+      <w:pPr>
+        <w:ind w:left="5760" w:hanging="360"/>
+      </w:pPr>
+      <w:rPr>
+        <w:rFonts w:ascii="Courier New" w:hAnsi="Courier New" w:cs="Courier New" w:hint="default"/>
+      </w:rPr>
+    </w:lvl>
+    <w:lvl w:ilvl="8" w:tplc="04090005" w:tentative="1">
+      <w:start w:val="1"/>
+      <w:numFmt w:val="bullet"/>
+      <w:lvlText w:val=""/>
+      <w:lvlJc w:val="left"/>
+      <w:pPr>
+        <w:ind w:left="6480" w:hanging="360"/>
+      </w:pPr>
+      <w:rPr>
+        <w:rFonts w:ascii="Wingdings" w:hAnsi="Wingdings" w:hint="default"/>
+      </w:rPr>
+    </w:lvl>
+  </w:abstractNum>
+  <w:abstractNum w:abstractNumId="10" w15:restartNumberingAfterBreak="0">
     <w:nsid w:val="33FD21D7"/>
     <w:multiLevelType w:val="multilevel"/>
     <w:tmpl w:val="F76A450A"/>
@@ -2038,7 +3061,7 @@
       </w:rPr>
     </w:lvl>
   </w:abstractNum>
-  <w:abstractNum w:abstractNumId="7" w15:restartNumberingAfterBreak="0">
+  <w:abstractNum w:abstractNumId="11" w15:restartNumberingAfterBreak="0">
     <w:nsid w:val="37DC44D8"/>
     <w:multiLevelType w:val="multilevel"/>
     <w:tmpl w:val="A2589C52"/>
@@ -2151,7 +3174,7 @@
       </w:rPr>
     </w:lvl>
   </w:abstractNum>
-  <w:abstractNum w:abstractNumId="8" w15:restartNumberingAfterBreak="0">
+  <w:abstractNum w:abstractNumId="12" w15:restartNumberingAfterBreak="0">
     <w:nsid w:val="3D604DB5"/>
     <w:multiLevelType w:val="multilevel"/>
     <w:tmpl w:val="B49E86B6"/>
@@ -2264,7 +3287,7 @@
       </w:rPr>
     </w:lvl>
   </w:abstractNum>
-  <w:abstractNum w:abstractNumId="9" w15:restartNumberingAfterBreak="0">
+  <w:abstractNum w:abstractNumId="13" w15:restartNumberingAfterBreak="0">
     <w:nsid w:val="46056B48"/>
     <w:multiLevelType w:val="multilevel"/>
     <w:tmpl w:val="CAC8D20C"/>
@@ -2377,7 +3400,7 @@
       </w:rPr>
     </w:lvl>
   </w:abstractNum>
-  <w:abstractNum w:abstractNumId="10" w15:restartNumberingAfterBreak="0">
+  <w:abstractNum w:abstractNumId="14" w15:restartNumberingAfterBreak="0">
     <w:nsid w:val="4BCE50E9"/>
     <w:multiLevelType w:val="multilevel"/>
     <w:tmpl w:val="6F0A2CC8"/>
@@ -2490,7 +3513,7 @@
       </w:rPr>
     </w:lvl>
   </w:abstractNum>
-  <w:abstractNum w:abstractNumId="11" w15:restartNumberingAfterBreak="0">
+  <w:abstractNum w:abstractNumId="15" w15:restartNumberingAfterBreak="0">
     <w:nsid w:val="4CCB441B"/>
     <w:multiLevelType w:val="multilevel"/>
     <w:tmpl w:val="1B6415A8"/>
@@ -2603,7 +3626,7 @@
       </w:rPr>
     </w:lvl>
   </w:abstractNum>
-  <w:abstractNum w:abstractNumId="12" w15:restartNumberingAfterBreak="0">
+  <w:abstractNum w:abstractNumId="16" w15:restartNumberingAfterBreak="0">
     <w:nsid w:val="4F0671CB"/>
     <w:multiLevelType w:val="multilevel"/>
     <w:tmpl w:val="8FF2D2FA"/>
@@ -2716,7 +3739,120 @@
       </w:rPr>
     </w:lvl>
   </w:abstractNum>
-  <w:abstractNum w:abstractNumId="13" w15:restartNumberingAfterBreak="0">
+  <w:abstractNum w:abstractNumId="17" w15:restartNumberingAfterBreak="0">
+    <w:nsid w:val="53022B93"/>
+    <w:multiLevelType w:val="hybridMultilevel"/>
+    <w:tmpl w:val="A6827DDC"/>
+    <w:lvl w:ilvl="0" w:tplc="04090001">
+      <w:start w:val="1"/>
+      <w:numFmt w:val="bullet"/>
+      <w:lvlText w:val=""/>
+      <w:lvlJc w:val="left"/>
+      <w:pPr>
+        <w:ind w:left="720" w:hanging="360"/>
+      </w:pPr>
+      <w:rPr>
+        <w:rFonts w:ascii="Symbol" w:hAnsi="Symbol" w:hint="default"/>
+      </w:rPr>
+    </w:lvl>
+    <w:lvl w:ilvl="1" w:tplc="04090003" w:tentative="1">
+      <w:start w:val="1"/>
+      <w:numFmt w:val="bullet"/>
+      <w:lvlText w:val="o"/>
+      <w:lvlJc w:val="left"/>
+      <w:pPr>
+        <w:ind w:left="1440" w:hanging="360"/>
+      </w:pPr>
+      <w:rPr>
+        <w:rFonts w:ascii="Courier New" w:hAnsi="Courier New" w:cs="Courier New" w:hint="default"/>
+      </w:rPr>
+    </w:lvl>
+    <w:lvl w:ilvl="2" w:tplc="04090005" w:tentative="1">
+      <w:start w:val="1"/>
+      <w:numFmt w:val="bullet"/>
+      <w:lvlText w:val=""/>
+      <w:lvlJc w:val="left"/>
+      <w:pPr>
+        <w:ind w:left="2160" w:hanging="360"/>
+      </w:pPr>
+      <w:rPr>
+        <w:rFonts w:ascii="Wingdings" w:hAnsi="Wingdings" w:hint="default"/>
+      </w:rPr>
+    </w:lvl>
+    <w:lvl w:ilvl="3" w:tplc="04090001" w:tentative="1">
+      <w:start w:val="1"/>
+      <w:numFmt w:val="bullet"/>
+      <w:lvlText w:val=""/>
+      <w:lvlJc w:val="left"/>
+      <w:pPr>
+        <w:ind w:left="2880" w:hanging="360"/>
+      </w:pPr>
+      <w:rPr>
+        <w:rFonts w:ascii="Symbol" w:hAnsi="Symbol" w:hint="default"/>
+      </w:rPr>
+    </w:lvl>
+    <w:lvl w:ilvl="4" w:tplc="04090003" w:tentative="1">
+      <w:start w:val="1"/>
+      <w:numFmt w:val="bullet"/>
+      <w:lvlText w:val="o"/>
+      <w:lvlJc w:val="left"/>
+      <w:pPr>
+        <w:ind w:left="3600" w:hanging="360"/>
+      </w:pPr>
+      <w:rPr>
+        <w:rFonts w:ascii="Courier New" w:hAnsi="Courier New" w:cs="Courier New" w:hint="default"/>
+      </w:rPr>
+    </w:lvl>
+    <w:lvl w:ilvl="5" w:tplc="04090005" w:tentative="1">
+      <w:start w:val="1"/>
+      <w:numFmt w:val="bullet"/>
+      <w:lvlText w:val=""/>
+      <w:lvlJc w:val="left"/>
+      <w:pPr>
+        <w:ind w:left="4320" w:hanging="360"/>
+      </w:pPr>
+      <w:rPr>
+        <w:rFonts w:ascii="Wingdings" w:hAnsi="Wingdings" w:hint="default"/>
+      </w:rPr>
+    </w:lvl>
+    <w:lvl w:ilvl="6" w:tplc="04090001" w:tentative="1">
+      <w:start w:val="1"/>
+      <w:numFmt w:val="bullet"/>
+      <w:lvlText w:val=""/>
+      <w:lvlJc w:val="left"/>
+      <w:pPr>
+        <w:ind w:left="5040" w:hanging="360"/>
+      </w:pPr>
+      <w:rPr>
+        <w:rFonts w:ascii="Symbol" w:hAnsi="Symbol" w:hint="default"/>
+      </w:rPr>
+    </w:lvl>
+    <w:lvl w:ilvl="7" w:tplc="04090003" w:tentative="1">
+      <w:start w:val="1"/>
+      <w:numFmt w:val="bullet"/>
+      <w:lvlText w:val="o"/>
+      <w:lvlJc w:val="left"/>
+      <w:pPr>
+        <w:ind w:left="5760" w:hanging="360"/>
+      </w:pPr>
+      <w:rPr>
+        <w:rFonts w:ascii="Courier New" w:hAnsi="Courier New" w:cs="Courier New" w:hint="default"/>
+      </w:rPr>
+    </w:lvl>
+    <w:lvl w:ilvl="8" w:tplc="04090005" w:tentative="1">
+      <w:start w:val="1"/>
+      <w:numFmt w:val="bullet"/>
+      <w:lvlText w:val=""/>
+      <w:lvlJc w:val="left"/>
+      <w:pPr>
+        <w:ind w:left="6480" w:hanging="360"/>
+      </w:pPr>
+      <w:rPr>
+        <w:rFonts w:ascii="Wingdings" w:hAnsi="Wingdings" w:hint="default"/>
+      </w:rPr>
+    </w:lvl>
+  </w:abstractNum>
+  <w:abstractNum w:abstractNumId="18" w15:restartNumberingAfterBreak="0">
     <w:nsid w:val="53D550A7"/>
     <w:multiLevelType w:val="multilevel"/>
     <w:tmpl w:val="A73C2E86"/>
@@ -2829,7 +3965,7 @@
       </w:rPr>
     </w:lvl>
   </w:abstractNum>
-  <w:abstractNum w:abstractNumId="14" w15:restartNumberingAfterBreak="0">
+  <w:abstractNum w:abstractNumId="19" w15:restartNumberingAfterBreak="0">
     <w:nsid w:val="5E756EED"/>
     <w:multiLevelType w:val="multilevel"/>
     <w:tmpl w:val="7D222306"/>
@@ -2942,7 +4078,120 @@
       </w:rPr>
     </w:lvl>
   </w:abstractNum>
-  <w:abstractNum w:abstractNumId="15" w15:restartNumberingAfterBreak="0">
+  <w:abstractNum w:abstractNumId="20" w15:restartNumberingAfterBreak="0">
+    <w:nsid w:val="60334572"/>
+    <w:multiLevelType w:val="hybridMultilevel"/>
+    <w:tmpl w:val="D3C85BA8"/>
+    <w:lvl w:ilvl="0" w:tplc="04090001">
+      <w:start w:val="1"/>
+      <w:numFmt w:val="bullet"/>
+      <w:lvlText w:val=""/>
+      <w:lvlJc w:val="left"/>
+      <w:pPr>
+        <w:ind w:left="720" w:hanging="360"/>
+      </w:pPr>
+      <w:rPr>
+        <w:rFonts w:ascii="Symbol" w:hAnsi="Symbol" w:hint="default"/>
+      </w:rPr>
+    </w:lvl>
+    <w:lvl w:ilvl="1" w:tplc="04090003" w:tentative="1">
+      <w:start w:val="1"/>
+      <w:numFmt w:val="bullet"/>
+      <w:lvlText w:val="o"/>
+      <w:lvlJc w:val="left"/>
+      <w:pPr>
+        <w:ind w:left="1440" w:hanging="360"/>
+      </w:pPr>
+      <w:rPr>
+        <w:rFonts w:ascii="Courier New" w:hAnsi="Courier New" w:cs="Courier New" w:hint="default"/>
+      </w:rPr>
+    </w:lvl>
+    <w:lvl w:ilvl="2" w:tplc="04090005" w:tentative="1">
+      <w:start w:val="1"/>
+      <w:numFmt w:val="bullet"/>
+      <w:lvlText w:val=""/>
+      <w:lvlJc w:val="left"/>
+      <w:pPr>
+        <w:ind w:left="2160" w:hanging="360"/>
+      </w:pPr>
+      <w:rPr>
+        <w:rFonts w:ascii="Wingdings" w:hAnsi="Wingdings" w:hint="default"/>
+      </w:rPr>
+    </w:lvl>
+    <w:lvl w:ilvl="3" w:tplc="04090001" w:tentative="1">
+      <w:start w:val="1"/>
+      <w:numFmt w:val="bullet"/>
+      <w:lvlText w:val=""/>
+      <w:lvlJc w:val="left"/>
+      <w:pPr>
+        <w:ind w:left="2880" w:hanging="360"/>
+      </w:pPr>
+      <w:rPr>
+        <w:rFonts w:ascii="Symbol" w:hAnsi="Symbol" w:hint="default"/>
+      </w:rPr>
+    </w:lvl>
+    <w:lvl w:ilvl="4" w:tplc="04090003" w:tentative="1">
+      <w:start w:val="1"/>
+      <w:numFmt w:val="bullet"/>
+      <w:lvlText w:val="o"/>
+      <w:lvlJc w:val="left"/>
+      <w:pPr>
+        <w:ind w:left="3600" w:hanging="360"/>
+      </w:pPr>
+      <w:rPr>
+        <w:rFonts w:ascii="Courier New" w:hAnsi="Courier New" w:cs="Courier New" w:hint="default"/>
+      </w:rPr>
+    </w:lvl>
+    <w:lvl w:ilvl="5" w:tplc="04090005" w:tentative="1">
+      <w:start w:val="1"/>
+      <w:numFmt w:val="bullet"/>
+      <w:lvlText w:val=""/>
+      <w:lvlJc w:val="left"/>
+      <w:pPr>
+        <w:ind w:left="4320" w:hanging="360"/>
+      </w:pPr>
+      <w:rPr>
+        <w:rFonts w:ascii="Wingdings" w:hAnsi="Wingdings" w:hint="default"/>
+      </w:rPr>
+    </w:lvl>
+    <w:lvl w:ilvl="6" w:tplc="04090001" w:tentative="1">
+      <w:start w:val="1"/>
+      <w:numFmt w:val="bullet"/>
+      <w:lvlText w:val=""/>
+      <w:lvlJc w:val="left"/>
+      <w:pPr>
+        <w:ind w:left="5040" w:hanging="360"/>
+      </w:pPr>
+      <w:rPr>
+        <w:rFonts w:ascii="Symbol" w:hAnsi="Symbol" w:hint="default"/>
+      </w:rPr>
+    </w:lvl>
+    <w:lvl w:ilvl="7" w:tplc="04090003" w:tentative="1">
+      <w:start w:val="1"/>
+      <w:numFmt w:val="bullet"/>
+      <w:lvlText w:val="o"/>
+      <w:lvlJc w:val="left"/>
+      <w:pPr>
+        <w:ind w:left="5760" w:hanging="360"/>
+      </w:pPr>
+      <w:rPr>
+        <w:rFonts w:ascii="Courier New" w:hAnsi="Courier New" w:cs="Courier New" w:hint="default"/>
+      </w:rPr>
+    </w:lvl>
+    <w:lvl w:ilvl="8" w:tplc="04090005" w:tentative="1">
+      <w:start w:val="1"/>
+      <w:numFmt w:val="bullet"/>
+      <w:lvlText w:val=""/>
+      <w:lvlJc w:val="left"/>
+      <w:pPr>
+        <w:ind w:left="6480" w:hanging="360"/>
+      </w:pPr>
+      <w:rPr>
+        <w:rFonts w:ascii="Wingdings" w:hAnsi="Wingdings" w:hint="default"/>
+      </w:rPr>
+    </w:lvl>
+  </w:abstractNum>
+  <w:abstractNum w:abstractNumId="21" w15:restartNumberingAfterBreak="0">
     <w:nsid w:val="640606E9"/>
     <w:multiLevelType w:val="multilevel"/>
     <w:tmpl w:val="88EC40E2"/>
@@ -3055,7 +4304,7 @@
       </w:rPr>
     </w:lvl>
   </w:abstractNum>
-  <w:abstractNum w:abstractNumId="16" w15:restartNumberingAfterBreak="0">
+  <w:abstractNum w:abstractNumId="22" w15:restartNumberingAfterBreak="0">
     <w:nsid w:val="64ED2382"/>
     <w:multiLevelType w:val="multilevel"/>
     <w:tmpl w:val="B6CE8B90"/>
@@ -3168,7 +4417,233 @@
       </w:rPr>
     </w:lvl>
   </w:abstractNum>
-  <w:abstractNum w:abstractNumId="17" w15:restartNumberingAfterBreak="0">
+  <w:abstractNum w:abstractNumId="23" w15:restartNumberingAfterBreak="0">
+    <w:nsid w:val="67660EF9"/>
+    <w:multiLevelType w:val="hybridMultilevel"/>
+    <w:tmpl w:val="466852B2"/>
+    <w:lvl w:ilvl="0" w:tplc="04090001">
+      <w:start w:val="1"/>
+      <w:numFmt w:val="bullet"/>
+      <w:lvlText w:val=""/>
+      <w:lvlJc w:val="left"/>
+      <w:pPr>
+        <w:ind w:left="720" w:hanging="360"/>
+      </w:pPr>
+      <w:rPr>
+        <w:rFonts w:ascii="Symbol" w:hAnsi="Symbol" w:hint="default"/>
+      </w:rPr>
+    </w:lvl>
+    <w:lvl w:ilvl="1" w:tplc="04090003" w:tentative="1">
+      <w:start w:val="1"/>
+      <w:numFmt w:val="bullet"/>
+      <w:lvlText w:val="o"/>
+      <w:lvlJc w:val="left"/>
+      <w:pPr>
+        <w:ind w:left="1440" w:hanging="360"/>
+      </w:pPr>
+      <w:rPr>
+        <w:rFonts w:ascii="Courier New" w:hAnsi="Courier New" w:cs="Courier New" w:hint="default"/>
+      </w:rPr>
+    </w:lvl>
+    <w:lvl w:ilvl="2" w:tplc="04090005" w:tentative="1">
+      <w:start w:val="1"/>
+      <w:numFmt w:val="bullet"/>
+      <w:lvlText w:val=""/>
+      <w:lvlJc w:val="left"/>
+      <w:pPr>
+        <w:ind w:left="2160" w:hanging="360"/>
+      </w:pPr>
+      <w:rPr>
+        <w:rFonts w:ascii="Wingdings" w:hAnsi="Wingdings" w:hint="default"/>
+      </w:rPr>
+    </w:lvl>
+    <w:lvl w:ilvl="3" w:tplc="04090001" w:tentative="1">
+      <w:start w:val="1"/>
+      <w:numFmt w:val="bullet"/>
+      <w:lvlText w:val=""/>
+      <w:lvlJc w:val="left"/>
+      <w:pPr>
+        <w:ind w:left="2880" w:hanging="360"/>
+      </w:pPr>
+      <w:rPr>
+        <w:rFonts w:ascii="Symbol" w:hAnsi="Symbol" w:hint="default"/>
+      </w:rPr>
+    </w:lvl>
+    <w:lvl w:ilvl="4" w:tplc="04090003" w:tentative="1">
+      <w:start w:val="1"/>
+      <w:numFmt w:val="bullet"/>
+      <w:lvlText w:val="o"/>
+      <w:lvlJc w:val="left"/>
+      <w:pPr>
+        <w:ind w:left="3600" w:hanging="360"/>
+      </w:pPr>
+      <w:rPr>
+        <w:rFonts w:ascii="Courier New" w:hAnsi="Courier New" w:cs="Courier New" w:hint="default"/>
+      </w:rPr>
+    </w:lvl>
+    <w:lvl w:ilvl="5" w:tplc="04090005" w:tentative="1">
+      <w:start w:val="1"/>
+      <w:numFmt w:val="bullet"/>
+      <w:lvlText w:val=""/>
+      <w:lvlJc w:val="left"/>
+      <w:pPr>
+        <w:ind w:left="4320" w:hanging="360"/>
+      </w:pPr>
+      <w:rPr>
+        <w:rFonts w:ascii="Wingdings" w:hAnsi="Wingdings" w:hint="default"/>
+      </w:rPr>
+    </w:lvl>
+    <w:lvl w:ilvl="6" w:tplc="04090001" w:tentative="1">
+      <w:start w:val="1"/>
+      <w:numFmt w:val="bullet"/>
+      <w:lvlText w:val=""/>
+      <w:lvlJc w:val="left"/>
+      <w:pPr>
+        <w:ind w:left="5040" w:hanging="360"/>
+      </w:pPr>
+      <w:rPr>
+        <w:rFonts w:ascii="Symbol" w:hAnsi="Symbol" w:hint="default"/>
+      </w:rPr>
+    </w:lvl>
+    <w:lvl w:ilvl="7" w:tplc="04090003" w:tentative="1">
+      <w:start w:val="1"/>
+      <w:numFmt w:val="bullet"/>
+      <w:lvlText w:val="o"/>
+      <w:lvlJc w:val="left"/>
+      <w:pPr>
+        <w:ind w:left="5760" w:hanging="360"/>
+      </w:pPr>
+      <w:rPr>
+        <w:rFonts w:ascii="Courier New" w:hAnsi="Courier New" w:cs="Courier New" w:hint="default"/>
+      </w:rPr>
+    </w:lvl>
+    <w:lvl w:ilvl="8" w:tplc="04090005" w:tentative="1">
+      <w:start w:val="1"/>
+      <w:numFmt w:val="bullet"/>
+      <w:lvlText w:val=""/>
+      <w:lvlJc w:val="left"/>
+      <w:pPr>
+        <w:ind w:left="6480" w:hanging="360"/>
+      </w:pPr>
+      <w:rPr>
+        <w:rFonts w:ascii="Wingdings" w:hAnsi="Wingdings" w:hint="default"/>
+      </w:rPr>
+    </w:lvl>
+  </w:abstractNum>
+  <w:abstractNum w:abstractNumId="24" w15:restartNumberingAfterBreak="0">
+    <w:nsid w:val="67B37CFC"/>
+    <w:multiLevelType w:val="hybridMultilevel"/>
+    <w:tmpl w:val="43708856"/>
+    <w:lvl w:ilvl="0" w:tplc="04090001">
+      <w:start w:val="1"/>
+      <w:numFmt w:val="bullet"/>
+      <w:lvlText w:val=""/>
+      <w:lvlJc w:val="left"/>
+      <w:pPr>
+        <w:ind w:left="720" w:hanging="360"/>
+      </w:pPr>
+      <w:rPr>
+        <w:rFonts w:ascii="Symbol" w:hAnsi="Symbol" w:hint="default"/>
+      </w:rPr>
+    </w:lvl>
+    <w:lvl w:ilvl="1" w:tplc="04090003" w:tentative="1">
+      <w:start w:val="1"/>
+      <w:numFmt w:val="bullet"/>
+      <w:lvlText w:val="o"/>
+      <w:lvlJc w:val="left"/>
+      <w:pPr>
+        <w:ind w:left="1440" w:hanging="360"/>
+      </w:pPr>
+      <w:rPr>
+        <w:rFonts w:ascii="Courier New" w:hAnsi="Courier New" w:cs="Courier New" w:hint="default"/>
+      </w:rPr>
+    </w:lvl>
+    <w:lvl w:ilvl="2" w:tplc="04090005" w:tentative="1">
+      <w:start w:val="1"/>
+      <w:numFmt w:val="bullet"/>
+      <w:lvlText w:val=""/>
+      <w:lvlJc w:val="left"/>
+      <w:pPr>
+        <w:ind w:left="2160" w:hanging="360"/>
+      </w:pPr>
+      <w:rPr>
+        <w:rFonts w:ascii="Wingdings" w:hAnsi="Wingdings" w:hint="default"/>
+      </w:rPr>
+    </w:lvl>
+    <w:lvl w:ilvl="3" w:tplc="04090001" w:tentative="1">
+      <w:start w:val="1"/>
+      <w:numFmt w:val="bullet"/>
+      <w:lvlText w:val=""/>
+      <w:lvlJc w:val="left"/>
+      <w:pPr>
+        <w:ind w:left="2880" w:hanging="360"/>
+      </w:pPr>
+      <w:rPr>
+        <w:rFonts w:ascii="Symbol" w:hAnsi="Symbol" w:hint="default"/>
+      </w:rPr>
+    </w:lvl>
+    <w:lvl w:ilvl="4" w:tplc="04090003" w:tentative="1">
+      <w:start w:val="1"/>
+      <w:numFmt w:val="bullet"/>
+      <w:lvlText w:val="o"/>
+      <w:lvlJc w:val="left"/>
+      <w:pPr>
+        <w:ind w:left="3600" w:hanging="360"/>
+      </w:pPr>
+      <w:rPr>
+        <w:rFonts w:ascii="Courier New" w:hAnsi="Courier New" w:cs="Courier New" w:hint="default"/>
+      </w:rPr>
+    </w:lvl>
+    <w:lvl w:ilvl="5" w:tplc="04090005" w:tentative="1">
+      <w:start w:val="1"/>
+      <w:numFmt w:val="bullet"/>
+      <w:lvlText w:val=""/>
+      <w:lvlJc w:val="left"/>
+      <w:pPr>
+        <w:ind w:left="4320" w:hanging="360"/>
+      </w:pPr>
+      <w:rPr>
+        <w:rFonts w:ascii="Wingdings" w:hAnsi="Wingdings" w:hint="default"/>
+      </w:rPr>
+    </w:lvl>
+    <w:lvl w:ilvl="6" w:tplc="04090001" w:tentative="1">
+      <w:start w:val="1"/>
+      <w:numFmt w:val="bullet"/>
+      <w:lvlText w:val=""/>
+      <w:lvlJc w:val="left"/>
+      <w:pPr>
+        <w:ind w:left="5040" w:hanging="360"/>
+      </w:pPr>
+      <w:rPr>
+        <w:rFonts w:ascii="Symbol" w:hAnsi="Symbol" w:hint="default"/>
+      </w:rPr>
+    </w:lvl>
+    <w:lvl w:ilvl="7" w:tplc="04090003" w:tentative="1">
+      <w:start w:val="1"/>
+      <w:numFmt w:val="bullet"/>
+      <w:lvlText w:val="o"/>
+      <w:lvlJc w:val="left"/>
+      <w:pPr>
+        <w:ind w:left="5760" w:hanging="360"/>
+      </w:pPr>
+      <w:rPr>
+        <w:rFonts w:ascii="Courier New" w:hAnsi="Courier New" w:cs="Courier New" w:hint="default"/>
+      </w:rPr>
+    </w:lvl>
+    <w:lvl w:ilvl="8" w:tplc="04090005" w:tentative="1">
+      <w:start w:val="1"/>
+      <w:numFmt w:val="bullet"/>
+      <w:lvlText w:val=""/>
+      <w:lvlJc w:val="left"/>
+      <w:pPr>
+        <w:ind w:left="6480" w:hanging="360"/>
+      </w:pPr>
+      <w:rPr>
+        <w:rFonts w:ascii="Wingdings" w:hAnsi="Wingdings" w:hint="default"/>
+      </w:rPr>
+    </w:lvl>
+  </w:abstractNum>
+  <w:abstractNum w:abstractNumId="25" w15:restartNumberingAfterBreak="0">
     <w:nsid w:val="76AA37C0"/>
     <w:multiLevelType w:val="multilevel"/>
     <w:tmpl w:val="EAD20648"/>
@@ -3282,58 +4757,82 @@
     </w:lvl>
   </w:abstractNum>
   <w:num w:numId="1">
-    <w:abstractNumId w:val="15"/>
+    <w:abstractNumId w:val="21"/>
   </w:num>
   <w:num w:numId="2">
-    <w:abstractNumId w:val="12"/>
+    <w:abstractNumId w:val="16"/>
   </w:num>
   <w:num w:numId="3">
-    <w:abstractNumId w:val="7"/>
+    <w:abstractNumId w:val="11"/>
   </w:num>
   <w:num w:numId="4">
-    <w:abstractNumId w:val="9"/>
+    <w:abstractNumId w:val="13"/>
   </w:num>
   <w:num w:numId="5">
-    <w:abstractNumId w:val="13"/>
+    <w:abstractNumId w:val="18"/>
   </w:num>
   <w:num w:numId="6">
     <w:abstractNumId w:val="2"/>
   </w:num>
   <w:num w:numId="7">
-    <w:abstractNumId w:val="8"/>
+    <w:abstractNumId w:val="12"/>
   </w:num>
   <w:num w:numId="8">
-    <w:abstractNumId w:val="6"/>
+    <w:abstractNumId w:val="10"/>
   </w:num>
   <w:num w:numId="9">
     <w:abstractNumId w:val="1"/>
   </w:num>
   <w:num w:numId="10">
-    <w:abstractNumId w:val="16"/>
+    <w:abstractNumId w:val="22"/>
   </w:num>
   <w:num w:numId="11">
-    <w:abstractNumId w:val="11"/>
+    <w:abstractNumId w:val="15"/>
   </w:num>
   <w:num w:numId="12">
     <w:abstractNumId w:val="0"/>
   </w:num>
   <w:num w:numId="13">
+    <w:abstractNumId w:val="7"/>
+  </w:num>
+  <w:num w:numId="14">
+    <w:abstractNumId w:val="19"/>
+  </w:num>
+  <w:num w:numId="15">
+    <w:abstractNumId w:val="25"/>
+  </w:num>
+  <w:num w:numId="16">
+    <w:abstractNumId w:val="4"/>
+  </w:num>
+  <w:num w:numId="17">
+    <w:abstractNumId w:val="14"/>
+  </w:num>
+  <w:num w:numId="18">
+    <w:abstractNumId w:val="6"/>
+  </w:num>
+  <w:num w:numId="19">
+    <w:abstractNumId w:val="17"/>
+  </w:num>
+  <w:num w:numId="20">
+    <w:abstractNumId w:val="3"/>
+  </w:num>
+  <w:num w:numId="21">
+    <w:abstractNumId w:val="24"/>
+  </w:num>
+  <w:num w:numId="22">
+    <w:abstractNumId w:val="23"/>
+  </w:num>
+  <w:num w:numId="23">
+    <w:abstractNumId w:val="20"/>
+  </w:num>
+  <w:num w:numId="24">
     <w:abstractNumId w:val="5"/>
   </w:num>
-  <w:num w:numId="14">
-    <w:abstractNumId w:val="14"/>
+  <w:num w:numId="25">
+    <w:abstractNumId w:val="8"/>
   </w:num>
-  <w:num w:numId="15">
-    <w:abstractNumId w:val="17"/>
-  </w:num>
-  <w:num w:numId="16">
-    <w:abstractNumId w:val="3"/>
-  </w:num>
-  <w:num w:numId="17">
-    <w:abstractNumId w:val="10"/>
-  </w:num>
-  <w:num w:numId="18">
-    <w:abstractNumId w:val="4"/>
+  <w:num w:numId="26">
+    <w:abstractNumId w:val="9"/>
   </w:num>
 </w:numbering>
 </file>
@@ -4473,6 +5972,17 @@
       <w:outlineLvl w:val="9"/>
     </w:pPr>
   </w:style>
+  <w:style w:type="paragraph" w:styleId="ListParagraph">
+    <w:name w:val="List Paragraph"/>
+    <w:basedOn w:val="Normal"/>
+    <w:uiPriority w:val="34"/>
+    <w:qFormat/>
+    <w:rsid w:val="00EE50A0"/>
+    <w:pPr>
+      <w:ind w:left="720"/>
+      <w:contextualSpacing/>
+    </w:pPr>
+  </w:style>
 </w:styles>
 </file>
 

</xml_diff>

<commit_message>
add Best standards and Practices
</commit_message>
<xml_diff>
--- a/doc/Final Documentation.docx
+++ b/doc/Final Documentation.docx
@@ -404,7 +404,55 @@
         <w:rPr>
           <w:lang w:val="en-US"/>
         </w:rPr>
-        <w:t xml:space="preserve">Our team will build a system to monitor bus activity and an application to </w:t>
+        <w:t>Our team will build a</w:t>
+      </w:r>
+      <w:r>
+        <w:rPr>
+          <w:lang w:val="en-US"/>
+        </w:rPr>
+        <w:t>n intelligent event detection system. This system will consist of camera</w:t>
+      </w:r>
+      <w:r>
+        <w:rPr>
+          <w:lang w:val="en-US"/>
+        </w:rPr>
+        <w:t xml:space="preserve">s deployed in a bus </w:t>
+      </w:r>
+      <w:r>
+        <w:rPr>
+          <w:lang w:val="en-US"/>
+        </w:rPr>
+        <w:t xml:space="preserve">which monitor </w:t>
+      </w:r>
+      <w:r>
+        <w:rPr>
+          <w:lang w:val="en-US"/>
+        </w:rPr>
+        <w:t>passenger</w:t>
+      </w:r>
+      <w:r>
+        <w:rPr>
+          <w:lang w:val="en-US"/>
+        </w:rPr>
+        <w:t xml:space="preserve"> activity</w:t>
+      </w:r>
+      <w:r>
+        <w:rPr>
+          <w:lang w:val="en-US"/>
+        </w:rPr>
+        <w:t>,</w:t>
+      </w:r>
+      <w:r>
+        <w:rPr>
+          <w:lang w:val="en-US"/>
+        </w:rPr>
+        <w:t xml:space="preserve"> and a web application which </w:t>
+      </w:r>
+      <w:r>
+        <w:rPr>
+          <w:lang w:val="en-US"/>
+        </w:rPr>
+        <w:t>passes the camera feed to a machine learning algorithm to classify potentially hazardous events and notify monitoring personnel.</w:t>
       </w:r>
     </w:p>
     <w:p>
@@ -666,6 +714,7 @@
         <w:rPr>
           <w:lang w:val="en-US"/>
         </w:rPr>
+        <w:lastRenderedPageBreak/>
         <w:t>Web UI skeleton and basic functionality</w:t>
       </w:r>
     </w:p>
@@ -1014,7 +1063,6 @@
           <w:lang w:val="en-US"/>
         </w:rPr>
       </w:pPr>
-      <w:bookmarkStart w:id="0" w:name="_GoBack"/>
       <w:r>
         <w:rPr>
           <w:lang w:val="en-US"/>
@@ -1037,14 +1085,194 @@
         <w:rPr>
           <w:lang w:val="en-US"/>
         </w:rPr>
-        <w:t>Final Co</w:t>
-      </w:r>
+        <w:t>Final Competition</w:t>
+      </w:r>
+    </w:p>
+    <w:p>
+      <w:pPr>
+        <w:pStyle w:val="Heading2"/>
+        <w:rPr>
+          <w:lang w:val="en-US"/>
+        </w:rPr>
+      </w:pPr>
+      <w:r>
+        <w:rPr>
+          <w:lang w:val="en-US"/>
+        </w:rPr>
+        <w:t xml:space="preserve">Best </w:t>
+      </w:r>
+      <w:r>
+        <w:rPr>
+          <w:lang w:val="en-US"/>
+        </w:rPr>
+        <w:t>S</w:t>
+      </w:r>
+      <w:bookmarkStart w:id="0" w:name="_GoBack"/>
       <w:bookmarkEnd w:id="0"/>
       <w:r>
         <w:rPr>
           <w:lang w:val="en-US"/>
         </w:rPr>
-        <w:t>mpetition</w:t>
+        <w:t>tandards and Practices</w:t>
+      </w:r>
+    </w:p>
+    <w:p>
+      <w:pPr>
+        <w:rPr>
+          <w:lang w:val="en-US"/>
+        </w:rPr>
+      </w:pPr>
+      <w:r>
+        <w:rPr>
+          <w:lang w:val="en-US"/>
+        </w:rPr>
+        <w:t xml:space="preserve">To best manage this project, we decided to use the Scrum method and break up the work into two-week long Sprints so that it could be planned in more manageable fashion. </w:t>
+      </w:r>
+    </w:p>
+    <w:p>
+      <w:pPr>
+        <w:rPr>
+          <w:lang w:val="en-US"/>
+        </w:rPr>
+      </w:pPr>
+      <w:r>
+        <w:rPr>
+          <w:lang w:val="en-US"/>
+        </w:rPr>
+        <w:t>The team member roles and responsibilities are as follows:</w:t>
+      </w:r>
+    </w:p>
+    <w:p>
+      <w:pPr>
+        <w:pStyle w:val="ListParagraph"/>
+        <w:numPr>
+          <w:ilvl w:val="0"/>
+          <w:numId w:val="27"/>
+        </w:numPr>
+        <w:rPr>
+          <w:lang w:val="en-US"/>
+        </w:rPr>
+      </w:pPr>
+      <w:r>
+        <w:rPr>
+          <w:lang w:val="en-US"/>
+        </w:rPr>
+        <w:t>Miguel Millan – Project Lead / Documentation / Web Application Developer</w:t>
+      </w:r>
+    </w:p>
+    <w:p>
+      <w:pPr>
+        <w:pStyle w:val="ListParagraph"/>
+        <w:numPr>
+          <w:ilvl w:val="0"/>
+          <w:numId w:val="27"/>
+        </w:numPr>
+        <w:rPr>
+          <w:lang w:val="en-US"/>
+        </w:rPr>
+      </w:pPr>
+      <w:r>
+        <w:rPr>
+          <w:lang w:val="en-US"/>
+        </w:rPr>
+        <w:t xml:space="preserve">Justin </w:t>
+      </w:r>
+      <w:proofErr w:type="spellStart"/>
+      <w:r>
+        <w:rPr>
+          <w:lang w:val="en-US"/>
+        </w:rPr>
+        <w:t>Isrow</w:t>
+      </w:r>
+      <w:proofErr w:type="spellEnd"/>
+      <w:r>
+        <w:rPr>
+          <w:lang w:val="en-US"/>
+        </w:rPr>
+        <w:t xml:space="preserve"> – Data Collection / Algorithm Training</w:t>
+      </w:r>
+    </w:p>
+    <w:p>
+      <w:pPr>
+        <w:pStyle w:val="ListParagraph"/>
+        <w:numPr>
+          <w:ilvl w:val="0"/>
+          <w:numId w:val="27"/>
+        </w:numPr>
+        <w:rPr>
+          <w:lang w:val="en-US"/>
+        </w:rPr>
+      </w:pPr>
+      <w:r>
+        <w:rPr>
+          <w:lang w:val="en-US"/>
+        </w:rPr>
+        <w:t xml:space="preserve">Colin Campbell </w:t>
+      </w:r>
+      <w:r>
+        <w:rPr>
+          <w:lang w:val="en-US"/>
+        </w:rPr>
+        <w:t xml:space="preserve">– Algorithm Training </w:t>
+      </w:r>
+    </w:p>
+    <w:p>
+      <w:pPr>
+        <w:pStyle w:val="ListParagraph"/>
+        <w:numPr>
+          <w:ilvl w:val="0"/>
+          <w:numId w:val="27"/>
+        </w:numPr>
+        <w:rPr>
+          <w:lang w:val="en-US"/>
+        </w:rPr>
+      </w:pPr>
+      <w:r>
+        <w:rPr>
+          <w:lang w:val="en-US"/>
+        </w:rPr>
+        <w:t>Fabian Lefevre</w:t>
+      </w:r>
+      <w:r>
+        <w:rPr>
+          <w:lang w:val="en-US"/>
+        </w:rPr>
+        <w:t xml:space="preserve"> – Data Collection / Documentation</w:t>
+      </w:r>
+    </w:p>
+    <w:p>
+      <w:pPr>
+        <w:rPr>
+          <w:lang w:val="en-US"/>
+        </w:rPr>
+      </w:pPr>
+      <w:r>
+        <w:rPr>
+          <w:lang w:val="en-US"/>
+        </w:rPr>
+        <w:lastRenderedPageBreak/>
+        <w:t xml:space="preserve">We decided for the whole team to meet </w:t>
+      </w:r>
+      <w:r>
+        <w:rPr>
+          <w:lang w:val="en-US"/>
+        </w:rPr>
+        <w:t>at least once a week on Friday to discuss progress for each team member and work through team goals. In addition, we planned on meeting immediately after end of sprint presentations to ensure each member knows what their individual responsibility is for the next sprint.</w:t>
+      </w:r>
+    </w:p>
+    <w:p>
+      <w:pPr>
+        <w:pStyle w:val="Heading1"/>
+        <w:rPr>
+          <w:lang w:val="en-US"/>
+        </w:rPr>
+      </w:pPr>
+      <w:r>
+        <w:rPr>
+          <w:lang w:val="en-US"/>
+        </w:rPr>
+        <w:lastRenderedPageBreak/>
+        <w:t>System Requirement Analysis</w:t>
       </w:r>
     </w:p>
     <w:p>
@@ -1058,372 +1286,343 @@
         <w:rPr>
           <w:lang w:val="en-US"/>
         </w:rPr>
+        <w:t>Functional Requirements</w:t>
+      </w:r>
+    </w:p>
+    <w:p>
+      <w:pPr>
+        <w:pStyle w:val="Heading2"/>
+        <w:rPr>
+          <w:lang w:val="en-US"/>
+        </w:rPr>
+      </w:pPr>
+      <w:r>
+        <w:rPr>
+          <w:lang w:val="en-US"/>
+        </w:rPr>
+        <w:t>Non-functional Requirements</w:t>
+      </w:r>
+    </w:p>
+    <w:p>
+      <w:pPr>
+        <w:pStyle w:val="Heading2"/>
+        <w:rPr>
+          <w:lang w:val="en-US"/>
+        </w:rPr>
+      </w:pPr>
+      <w:r>
+        <w:rPr>
+          <w:lang w:val="en-US"/>
+        </w:rPr>
+        <w:t>On-Screen Appearance of landing and other pages requirements</w:t>
+      </w:r>
+    </w:p>
+    <w:p>
+      <w:pPr>
+        <w:pStyle w:val="Heading2"/>
+        <w:rPr>
+          <w:lang w:val="en-US"/>
+        </w:rPr>
+      </w:pPr>
+      <w:r>
+        <w:rPr>
+          <w:lang w:val="en-US"/>
+        </w:rPr>
+        <w:t>Wireframe designs</w:t>
+      </w:r>
+    </w:p>
+    <w:p>
+      <w:pPr>
+        <w:pStyle w:val="Heading1"/>
+        <w:rPr>
+          <w:lang w:val="en-US"/>
+        </w:rPr>
+      </w:pPr>
+      <w:r>
+        <w:rPr>
+          <w:lang w:val="en-US"/>
+        </w:rPr>
+        <w:t>Functional Requirements Specification</w:t>
+      </w:r>
+    </w:p>
+    <w:p>
+      <w:pPr>
+        <w:pStyle w:val="Heading2"/>
+        <w:rPr>
+          <w:lang w:val="en-US"/>
+        </w:rPr>
+      </w:pPr>
+      <w:r>
+        <w:rPr>
+          <w:lang w:val="en-US"/>
+        </w:rPr>
+        <w:t>Stakeholders</w:t>
+      </w:r>
+    </w:p>
+    <w:p>
+      <w:pPr>
+        <w:pStyle w:val="Heading2"/>
+        <w:rPr>
+          <w:lang w:val="en-US"/>
+        </w:rPr>
+      </w:pPr>
+      <w:r>
+        <w:rPr>
+          <w:lang w:val="en-US"/>
+        </w:rPr>
+        <w:t>Actors and Goals</w:t>
+      </w:r>
+    </w:p>
+    <w:p>
+      <w:pPr>
+        <w:pStyle w:val="Heading2"/>
+        <w:rPr>
+          <w:lang w:val="en-US"/>
+        </w:rPr>
+      </w:pPr>
+      <w:r>
+        <w:rPr>
+          <w:lang w:val="en-US"/>
+        </w:rPr>
+        <w:t>User stories, scenarios and Use Cases</w:t>
+      </w:r>
+    </w:p>
+    <w:p>
+      <w:pPr>
+        <w:pStyle w:val="Heading2"/>
+        <w:rPr>
+          <w:lang w:val="en-US"/>
+        </w:rPr>
+      </w:pPr>
+      <w:r>
+        <w:rPr>
+          <w:lang w:val="en-US"/>
+        </w:rPr>
+        <w:t>System Sequence / Activity Diagrams</w:t>
+      </w:r>
+    </w:p>
+    <w:p>
+      <w:pPr>
+        <w:pStyle w:val="Heading1"/>
+        <w:rPr>
+          <w:lang w:val="en-US"/>
+        </w:rPr>
+      </w:pPr>
+      <w:r>
+        <w:rPr>
+          <w:lang w:val="en-US"/>
+        </w:rPr>
+        <w:t>User Interface Specifications</w:t>
+      </w:r>
+    </w:p>
+    <w:p>
+      <w:pPr>
+        <w:pStyle w:val="Heading2"/>
+        <w:rPr>
+          <w:lang w:val="en-US"/>
+        </w:rPr>
+      </w:pPr>
+      <w:r>
+        <w:rPr>
+          <w:lang w:val="en-US"/>
+        </w:rPr>
+        <w:t>Preliminary Design</w:t>
+      </w:r>
+    </w:p>
+    <w:p>
+      <w:pPr>
+        <w:pStyle w:val="Heading2"/>
+        <w:rPr>
+          <w:lang w:val="en-US"/>
+        </w:rPr>
+      </w:pPr>
+      <w:r>
+        <w:rPr>
+          <w:lang w:val="en-US"/>
+        </w:rPr>
+        <w:t>User Effort Estimation</w:t>
+      </w:r>
+    </w:p>
+    <w:p>
+      <w:pPr>
+        <w:pStyle w:val="Heading1"/>
+        <w:rPr>
+          <w:lang w:val="en-US"/>
+        </w:rPr>
+      </w:pPr>
+      <w:r>
+        <w:rPr>
+          <w:lang w:val="en-US"/>
+        </w:rPr>
+        <w:t>Static Design</w:t>
+      </w:r>
+    </w:p>
+    <w:p>
+      <w:pPr>
+        <w:pStyle w:val="Heading2"/>
+        <w:rPr>
+          <w:lang w:val="en-US"/>
+        </w:rPr>
+      </w:pPr>
+      <w:r>
+        <w:rPr>
+          <w:lang w:val="en-US"/>
+        </w:rPr>
+        <w:t>Class Model</w:t>
+      </w:r>
+    </w:p>
+    <w:p>
+      <w:pPr>
+        <w:pStyle w:val="Heading2"/>
+        <w:rPr>
+          <w:lang w:val="en-US"/>
+        </w:rPr>
+      </w:pPr>
+      <w:r>
+        <w:rPr>
+          <w:lang w:val="en-US"/>
+        </w:rPr>
+        <w:t>System Operation Contracts</w:t>
+      </w:r>
+    </w:p>
+    <w:p>
+      <w:pPr>
+        <w:pStyle w:val="Heading2"/>
+        <w:rPr>
+          <w:lang w:val="en-US"/>
+        </w:rPr>
+      </w:pPr>
+      <w:r>
+        <w:rPr>
+          <w:lang w:val="en-US"/>
+        </w:rPr>
+        <w:t>Mathematical Model</w:t>
+      </w:r>
+    </w:p>
+    <w:p>
+      <w:pPr>
+        <w:pStyle w:val="Heading2"/>
+        <w:rPr>
+          <w:lang w:val="en-US"/>
+        </w:rPr>
+      </w:pPr>
+      <w:r>
+        <w:rPr>
+          <w:lang w:val="en-US"/>
+        </w:rPr>
+        <w:t>Entity Relation</w:t>
+      </w:r>
+    </w:p>
+    <w:p>
+      <w:pPr>
+        <w:pStyle w:val="Heading1"/>
+        <w:rPr>
+          <w:lang w:val="en-US"/>
+        </w:rPr>
+      </w:pPr>
+      <w:r>
+        <w:rPr>
+          <w:lang w:val="en-US"/>
+        </w:rPr>
+        <w:t>Dynamic Design</w:t>
+      </w:r>
+    </w:p>
+    <w:p>
+      <w:pPr>
+        <w:pStyle w:val="Heading2"/>
+        <w:rPr>
+          <w:lang w:val="en-US"/>
+        </w:rPr>
+      </w:pPr>
+      <w:r>
+        <w:rPr>
+          <w:lang w:val="en-US"/>
+        </w:rPr>
+        <w:t>Sequence Diagrams</w:t>
+      </w:r>
+    </w:p>
+    <w:p>
+      <w:pPr>
+        <w:pStyle w:val="Heading2"/>
+        <w:rPr>
+          <w:lang w:val="en-US"/>
+        </w:rPr>
+      </w:pPr>
+      <w:r>
+        <w:rPr>
+          <w:lang w:val="en-US"/>
+        </w:rPr>
+        <w:t>Interface Specifications</w:t>
+      </w:r>
+    </w:p>
+    <w:p>
+      <w:pPr>
+        <w:pStyle w:val="Heading2"/>
+        <w:rPr>
+          <w:lang w:val="en-US"/>
+        </w:rPr>
+      </w:pPr>
+      <w:r>
+        <w:rPr>
+          <w:lang w:val="en-US"/>
+        </w:rPr>
+        <w:t>State Diagrams</w:t>
+      </w:r>
+    </w:p>
+    <w:p>
+      <w:pPr>
+        <w:pStyle w:val="Heading1"/>
+        <w:rPr>
+          <w:lang w:val="en-US"/>
+        </w:rPr>
+      </w:pPr>
+      <w:r>
+        <w:rPr>
+          <w:lang w:val="en-US"/>
+        </w:rPr>
+        <w:t>System Architecture and System Design</w:t>
+      </w:r>
+    </w:p>
+    <w:p>
+      <w:pPr>
+        <w:pStyle w:val="Heading2"/>
+        <w:rPr>
+          <w:lang w:val="en-US"/>
+        </w:rPr>
+      </w:pPr>
+      <w:r>
+        <w:rPr>
+          <w:lang w:val="en-US"/>
+        </w:rPr>
+        <w:t>Subsystems / Component / Design Pattern Identification</w:t>
+      </w:r>
+    </w:p>
+    <w:p>
+      <w:pPr>
+        <w:pStyle w:val="Heading2"/>
+        <w:rPr>
+          <w:lang w:val="en-US"/>
+        </w:rPr>
+      </w:pPr>
+      <w:r>
+        <w:rPr>
+          <w:lang w:val="en-US"/>
+        </w:rPr>
+        <w:t>Mapping Subsystems to Hardware (Deployment Diagram)</w:t>
+      </w:r>
+    </w:p>
+    <w:p>
+      <w:pPr>
+        <w:pStyle w:val="Heading2"/>
+        <w:rPr>
+          <w:lang w:val="en-US"/>
+        </w:rPr>
+      </w:pPr>
+      <w:r>
+        <w:rPr>
+          <w:lang w:val="en-US"/>
+        </w:rPr>
         <w:lastRenderedPageBreak/>
-        <w:t>Best standards and Practices</w:t>
-      </w:r>
-    </w:p>
-    <w:p>
-      <w:pPr>
-        <w:pStyle w:val="Heading1"/>
-        <w:rPr>
-          <w:lang w:val="en-US"/>
-        </w:rPr>
-      </w:pPr>
-      <w:r>
-        <w:rPr>
-          <w:lang w:val="en-US"/>
-        </w:rPr>
-        <w:t>System Requirement Analysis</w:t>
-      </w:r>
-    </w:p>
-    <w:p>
-      <w:pPr>
-        <w:pStyle w:val="Heading2"/>
-        <w:rPr>
-          <w:lang w:val="en-US"/>
-        </w:rPr>
-      </w:pPr>
-      <w:r>
-        <w:rPr>
-          <w:lang w:val="en-US"/>
-        </w:rPr>
-        <w:t>Functional Requirements</w:t>
-      </w:r>
-    </w:p>
-    <w:p>
-      <w:pPr>
-        <w:pStyle w:val="Heading2"/>
-        <w:rPr>
-          <w:lang w:val="en-US"/>
-        </w:rPr>
-      </w:pPr>
-      <w:r>
-        <w:rPr>
-          <w:lang w:val="en-US"/>
-        </w:rPr>
-        <w:t>Non-functional Requirements</w:t>
-      </w:r>
-    </w:p>
-    <w:p>
-      <w:pPr>
-        <w:pStyle w:val="Heading2"/>
-        <w:rPr>
-          <w:lang w:val="en-US"/>
-        </w:rPr>
-      </w:pPr>
-      <w:r>
-        <w:rPr>
-          <w:lang w:val="en-US"/>
-        </w:rPr>
-        <w:t>On-Screen Appearance of landing and other pages requirements</w:t>
-      </w:r>
-    </w:p>
-    <w:p>
-      <w:pPr>
-        <w:pStyle w:val="Heading2"/>
-        <w:rPr>
-          <w:lang w:val="en-US"/>
-        </w:rPr>
-      </w:pPr>
-      <w:r>
-        <w:rPr>
-          <w:lang w:val="en-US"/>
-        </w:rPr>
-        <w:t>Wireframe designs</w:t>
-      </w:r>
-    </w:p>
-    <w:p>
-      <w:pPr>
-        <w:pStyle w:val="Heading1"/>
-        <w:rPr>
-          <w:lang w:val="en-US"/>
-        </w:rPr>
-      </w:pPr>
-      <w:r>
-        <w:rPr>
-          <w:lang w:val="en-US"/>
-        </w:rPr>
-        <w:t>Functional Requirements Specification</w:t>
-      </w:r>
-    </w:p>
-    <w:p>
-      <w:pPr>
-        <w:pStyle w:val="Heading2"/>
-        <w:rPr>
-          <w:lang w:val="en-US"/>
-        </w:rPr>
-      </w:pPr>
-      <w:r>
-        <w:rPr>
-          <w:lang w:val="en-US"/>
-        </w:rPr>
-        <w:t>Stakeholders</w:t>
-      </w:r>
-    </w:p>
-    <w:p>
-      <w:pPr>
-        <w:pStyle w:val="Heading2"/>
-        <w:rPr>
-          <w:lang w:val="en-US"/>
-        </w:rPr>
-      </w:pPr>
-      <w:r>
-        <w:rPr>
-          <w:lang w:val="en-US"/>
-        </w:rPr>
-        <w:t>Actors and Goals</w:t>
-      </w:r>
-    </w:p>
-    <w:p>
-      <w:pPr>
-        <w:pStyle w:val="Heading2"/>
-        <w:rPr>
-          <w:lang w:val="en-US"/>
-        </w:rPr>
-      </w:pPr>
-      <w:r>
-        <w:rPr>
-          <w:lang w:val="en-US"/>
-        </w:rPr>
-        <w:t>User stories, scenarios and Use Cases</w:t>
-      </w:r>
-    </w:p>
-    <w:p>
-      <w:pPr>
-        <w:pStyle w:val="Heading2"/>
-        <w:rPr>
-          <w:lang w:val="en-US"/>
-        </w:rPr>
-      </w:pPr>
-      <w:r>
-        <w:rPr>
-          <w:lang w:val="en-US"/>
-        </w:rPr>
-        <w:t>System Sequence / Activity Diagrams</w:t>
-      </w:r>
-    </w:p>
-    <w:p>
-      <w:pPr>
-        <w:pStyle w:val="Heading1"/>
-        <w:rPr>
-          <w:lang w:val="en-US"/>
-        </w:rPr>
-      </w:pPr>
-      <w:r>
-        <w:rPr>
-          <w:lang w:val="en-US"/>
-        </w:rPr>
-        <w:t>User Interface Specifications</w:t>
-      </w:r>
-    </w:p>
-    <w:p>
-      <w:pPr>
-        <w:pStyle w:val="Heading2"/>
-        <w:rPr>
-          <w:lang w:val="en-US"/>
-        </w:rPr>
-      </w:pPr>
-      <w:r>
-        <w:rPr>
-          <w:lang w:val="en-US"/>
-        </w:rPr>
-        <w:t>Preliminary Design</w:t>
-      </w:r>
-    </w:p>
-    <w:p>
-      <w:pPr>
-        <w:pStyle w:val="Heading2"/>
-        <w:rPr>
-          <w:lang w:val="en-US"/>
-        </w:rPr>
-      </w:pPr>
-      <w:r>
-        <w:rPr>
-          <w:lang w:val="en-US"/>
-        </w:rPr>
-        <w:t>User Effort Estimation</w:t>
-      </w:r>
-    </w:p>
-    <w:p>
-      <w:pPr>
-        <w:pStyle w:val="Heading1"/>
-        <w:rPr>
-          <w:lang w:val="en-US"/>
-        </w:rPr>
-      </w:pPr>
-      <w:r>
-        <w:rPr>
-          <w:lang w:val="en-US"/>
-        </w:rPr>
-        <w:t>Static Design</w:t>
-      </w:r>
-    </w:p>
-    <w:p>
-      <w:pPr>
-        <w:pStyle w:val="Heading2"/>
-        <w:rPr>
-          <w:lang w:val="en-US"/>
-        </w:rPr>
-      </w:pPr>
-      <w:r>
-        <w:rPr>
-          <w:lang w:val="en-US"/>
-        </w:rPr>
-        <w:t>Class Model</w:t>
-      </w:r>
-    </w:p>
-    <w:p>
-      <w:pPr>
-        <w:pStyle w:val="Heading2"/>
-        <w:rPr>
-          <w:lang w:val="en-US"/>
-        </w:rPr>
-      </w:pPr>
-      <w:r>
-        <w:rPr>
-          <w:lang w:val="en-US"/>
-        </w:rPr>
-        <w:t>System Operation Contracts</w:t>
-      </w:r>
-    </w:p>
-    <w:p>
-      <w:pPr>
-        <w:pStyle w:val="Heading2"/>
-        <w:rPr>
-          <w:lang w:val="en-US"/>
-        </w:rPr>
-      </w:pPr>
-      <w:r>
-        <w:rPr>
-          <w:lang w:val="en-US"/>
-        </w:rPr>
-        <w:t>Mathematical Model</w:t>
-      </w:r>
-    </w:p>
-    <w:p>
-      <w:pPr>
-        <w:pStyle w:val="Heading2"/>
-        <w:rPr>
-          <w:lang w:val="en-US"/>
-        </w:rPr>
-      </w:pPr>
-      <w:r>
-        <w:rPr>
-          <w:lang w:val="en-US"/>
-        </w:rPr>
-        <w:t>Entity Relation</w:t>
-      </w:r>
-    </w:p>
-    <w:p>
-      <w:pPr>
-        <w:pStyle w:val="Heading1"/>
-        <w:rPr>
-          <w:lang w:val="en-US"/>
-        </w:rPr>
-      </w:pPr>
-      <w:r>
-        <w:rPr>
-          <w:lang w:val="en-US"/>
-        </w:rPr>
-        <w:t>Dynamic Design</w:t>
-      </w:r>
-    </w:p>
-    <w:p>
-      <w:pPr>
-        <w:pStyle w:val="Heading2"/>
-        <w:rPr>
-          <w:lang w:val="en-US"/>
-        </w:rPr>
-      </w:pPr>
-      <w:r>
-        <w:rPr>
-          <w:lang w:val="en-US"/>
-        </w:rPr>
-        <w:t>Sequence Diagrams</w:t>
-      </w:r>
-    </w:p>
-    <w:p>
-      <w:pPr>
-        <w:pStyle w:val="Heading2"/>
-        <w:rPr>
-          <w:lang w:val="en-US"/>
-        </w:rPr>
-      </w:pPr>
-      <w:r>
-        <w:rPr>
-          <w:lang w:val="en-US"/>
-        </w:rPr>
-        <w:t>Interface Specifications</w:t>
-      </w:r>
-    </w:p>
-    <w:p>
-      <w:pPr>
-        <w:pStyle w:val="Heading2"/>
-        <w:rPr>
-          <w:lang w:val="en-US"/>
-        </w:rPr>
-      </w:pPr>
-      <w:r>
-        <w:rPr>
-          <w:lang w:val="en-US"/>
-        </w:rPr>
-        <w:t>State Diagrams</w:t>
-      </w:r>
-    </w:p>
-    <w:p>
-      <w:pPr>
-        <w:pStyle w:val="Heading1"/>
-        <w:rPr>
-          <w:lang w:val="en-US"/>
-        </w:rPr>
-      </w:pPr>
-      <w:r>
-        <w:rPr>
-          <w:lang w:val="en-US"/>
-        </w:rPr>
-        <w:t>System Architecture and System Design</w:t>
-      </w:r>
-    </w:p>
-    <w:p>
-      <w:pPr>
-        <w:pStyle w:val="Heading2"/>
-        <w:rPr>
-          <w:lang w:val="en-US"/>
-        </w:rPr>
-      </w:pPr>
-      <w:r>
-        <w:rPr>
-          <w:lang w:val="en-US"/>
-        </w:rPr>
-        <w:lastRenderedPageBreak/>
-        <w:t>Subsystems / Component / Design Pattern Identification</w:t>
-      </w:r>
-    </w:p>
-    <w:p>
-      <w:pPr>
-        <w:pStyle w:val="Heading2"/>
-        <w:rPr>
-          <w:lang w:val="en-US"/>
-        </w:rPr>
-      </w:pPr>
-      <w:r>
-        <w:rPr>
-          <w:lang w:val="en-US"/>
-        </w:rPr>
-        <w:t>Mapping Subsystems to Hardware (Deployment Diagram)</w:t>
-      </w:r>
-    </w:p>
-    <w:p>
-      <w:pPr>
-        <w:pStyle w:val="Heading2"/>
-        <w:rPr>
-          <w:lang w:val="en-US"/>
-        </w:rPr>
-      </w:pPr>
-      <w:r>
-        <w:rPr>
-          <w:lang w:val="en-US"/>
-        </w:rPr>
         <w:t>Persistent Data Storage</w:t>
       </w:r>
     </w:p>
@@ -4644,6 +4843,119 @@
     </w:lvl>
   </w:abstractNum>
   <w:abstractNum w:abstractNumId="25" w15:restartNumberingAfterBreak="0">
+    <w:nsid w:val="70BD63B5"/>
+    <w:multiLevelType w:val="hybridMultilevel"/>
+    <w:tmpl w:val="B9CA1EE2"/>
+    <w:lvl w:ilvl="0" w:tplc="04090001">
+      <w:start w:val="1"/>
+      <w:numFmt w:val="bullet"/>
+      <w:lvlText w:val=""/>
+      <w:lvlJc w:val="left"/>
+      <w:pPr>
+        <w:ind w:left="720" w:hanging="360"/>
+      </w:pPr>
+      <w:rPr>
+        <w:rFonts w:ascii="Symbol" w:hAnsi="Symbol" w:hint="default"/>
+      </w:rPr>
+    </w:lvl>
+    <w:lvl w:ilvl="1" w:tplc="04090003" w:tentative="1">
+      <w:start w:val="1"/>
+      <w:numFmt w:val="bullet"/>
+      <w:lvlText w:val="o"/>
+      <w:lvlJc w:val="left"/>
+      <w:pPr>
+        <w:ind w:left="1440" w:hanging="360"/>
+      </w:pPr>
+      <w:rPr>
+        <w:rFonts w:ascii="Courier New" w:hAnsi="Courier New" w:cs="Courier New" w:hint="default"/>
+      </w:rPr>
+    </w:lvl>
+    <w:lvl w:ilvl="2" w:tplc="04090005" w:tentative="1">
+      <w:start w:val="1"/>
+      <w:numFmt w:val="bullet"/>
+      <w:lvlText w:val=""/>
+      <w:lvlJc w:val="left"/>
+      <w:pPr>
+        <w:ind w:left="2160" w:hanging="360"/>
+      </w:pPr>
+      <w:rPr>
+        <w:rFonts w:ascii="Wingdings" w:hAnsi="Wingdings" w:hint="default"/>
+      </w:rPr>
+    </w:lvl>
+    <w:lvl w:ilvl="3" w:tplc="04090001" w:tentative="1">
+      <w:start w:val="1"/>
+      <w:numFmt w:val="bullet"/>
+      <w:lvlText w:val=""/>
+      <w:lvlJc w:val="left"/>
+      <w:pPr>
+        <w:ind w:left="2880" w:hanging="360"/>
+      </w:pPr>
+      <w:rPr>
+        <w:rFonts w:ascii="Symbol" w:hAnsi="Symbol" w:hint="default"/>
+      </w:rPr>
+    </w:lvl>
+    <w:lvl w:ilvl="4" w:tplc="04090003" w:tentative="1">
+      <w:start w:val="1"/>
+      <w:numFmt w:val="bullet"/>
+      <w:lvlText w:val="o"/>
+      <w:lvlJc w:val="left"/>
+      <w:pPr>
+        <w:ind w:left="3600" w:hanging="360"/>
+      </w:pPr>
+      <w:rPr>
+        <w:rFonts w:ascii="Courier New" w:hAnsi="Courier New" w:cs="Courier New" w:hint="default"/>
+      </w:rPr>
+    </w:lvl>
+    <w:lvl w:ilvl="5" w:tplc="04090005" w:tentative="1">
+      <w:start w:val="1"/>
+      <w:numFmt w:val="bullet"/>
+      <w:lvlText w:val=""/>
+      <w:lvlJc w:val="left"/>
+      <w:pPr>
+        <w:ind w:left="4320" w:hanging="360"/>
+      </w:pPr>
+      <w:rPr>
+        <w:rFonts w:ascii="Wingdings" w:hAnsi="Wingdings" w:hint="default"/>
+      </w:rPr>
+    </w:lvl>
+    <w:lvl w:ilvl="6" w:tplc="04090001" w:tentative="1">
+      <w:start w:val="1"/>
+      <w:numFmt w:val="bullet"/>
+      <w:lvlText w:val=""/>
+      <w:lvlJc w:val="left"/>
+      <w:pPr>
+        <w:ind w:left="5040" w:hanging="360"/>
+      </w:pPr>
+      <w:rPr>
+        <w:rFonts w:ascii="Symbol" w:hAnsi="Symbol" w:hint="default"/>
+      </w:rPr>
+    </w:lvl>
+    <w:lvl w:ilvl="7" w:tplc="04090003" w:tentative="1">
+      <w:start w:val="1"/>
+      <w:numFmt w:val="bullet"/>
+      <w:lvlText w:val="o"/>
+      <w:lvlJc w:val="left"/>
+      <w:pPr>
+        <w:ind w:left="5760" w:hanging="360"/>
+      </w:pPr>
+      <w:rPr>
+        <w:rFonts w:ascii="Courier New" w:hAnsi="Courier New" w:cs="Courier New" w:hint="default"/>
+      </w:rPr>
+    </w:lvl>
+    <w:lvl w:ilvl="8" w:tplc="04090005" w:tentative="1">
+      <w:start w:val="1"/>
+      <w:numFmt w:val="bullet"/>
+      <w:lvlText w:val=""/>
+      <w:lvlJc w:val="left"/>
+      <w:pPr>
+        <w:ind w:left="6480" w:hanging="360"/>
+      </w:pPr>
+      <w:rPr>
+        <w:rFonts w:ascii="Wingdings" w:hAnsi="Wingdings" w:hint="default"/>
+      </w:rPr>
+    </w:lvl>
+  </w:abstractNum>
+  <w:abstractNum w:abstractNumId="26" w15:restartNumberingAfterBreak="0">
     <w:nsid w:val="76AA37C0"/>
     <w:multiLevelType w:val="multilevel"/>
     <w:tmpl w:val="EAD20648"/>
@@ -4799,7 +5111,7 @@
     <w:abstractNumId w:val="19"/>
   </w:num>
   <w:num w:numId="15">
-    <w:abstractNumId w:val="25"/>
+    <w:abstractNumId w:val="26"/>
   </w:num>
   <w:num w:numId="16">
     <w:abstractNumId w:val="4"/>
@@ -4833,6 +5145,9 @@
   </w:num>
   <w:num w:numId="26">
     <w:abstractNumId w:val="9"/>
+  </w:num>
+  <w:num w:numId="27">
+    <w:abstractNumId w:val="25"/>
   </w:num>
 </w:numbering>
 </file>

</xml_diff>

<commit_message>
add hardware research documentation
</commit_message>
<xml_diff>
--- a/doc/Final Documentation.docx
+++ b/doc/Final Documentation.docx
@@ -1087,28 +1087,28 @@
         </w:rPr>
         <w:t>Final Competition</w:t>
       </w:r>
-    </w:p>
-    <w:p>
-      <w:pPr>
-        <w:pStyle w:val="Heading2"/>
-        <w:rPr>
-          <w:lang w:val="en-US"/>
-        </w:rPr>
-      </w:pPr>
-      <w:r>
-        <w:rPr>
-          <w:lang w:val="en-US"/>
-        </w:rPr>
-        <w:t xml:space="preserve">Best </w:t>
-      </w:r>
-      <w:r>
-        <w:rPr>
-          <w:lang w:val="en-US"/>
-        </w:rPr>
-        <w:t>S</w:t>
-      </w:r>
       <w:bookmarkStart w:id="0" w:name="_GoBack"/>
       <w:bookmarkEnd w:id="0"/>
+    </w:p>
+    <w:p>
+      <w:pPr>
+        <w:pStyle w:val="Heading2"/>
+        <w:rPr>
+          <w:lang w:val="en-US"/>
+        </w:rPr>
+      </w:pPr>
+      <w:r>
+        <w:rPr>
+          <w:lang w:val="en-US"/>
+        </w:rPr>
+        <w:t xml:space="preserve">Best </w:t>
+      </w:r>
+      <w:r>
+        <w:rPr>
+          <w:lang w:val="en-US"/>
+        </w:rPr>
+        <w:t>S</w:t>
+      </w:r>
       <w:r>
         <w:rPr>
           <w:lang w:val="en-US"/>
@@ -1262,6 +1262,21 @@
     </w:p>
     <w:p>
       <w:pPr>
+        <w:pStyle w:val="Heading2"/>
+        <w:rPr>
+          <w:lang w:val="en-US"/>
+        </w:rPr>
+      </w:pPr>
+      <w:r>
+        <w:rPr>
+          <w:lang w:val="en-US"/>
+        </w:rPr>
+        <w:lastRenderedPageBreak/>
+        <w:t>Risk Management</w:t>
+      </w:r>
+    </w:p>
+    <w:p>
+      <w:pPr>
         <w:pStyle w:val="Heading1"/>
         <w:rPr>
           <w:lang w:val="en-US"/>
@@ -1271,8 +1286,330 @@
         <w:rPr>
           <w:lang w:val="en-US"/>
         </w:rPr>
+        <w:t>System Requirement Analysis</w:t>
+      </w:r>
+    </w:p>
+    <w:p>
+      <w:pPr>
+        <w:pStyle w:val="Heading2"/>
+        <w:rPr>
+          <w:lang w:val="en-US"/>
+        </w:rPr>
+      </w:pPr>
+      <w:r>
+        <w:rPr>
+          <w:lang w:val="en-US"/>
+        </w:rPr>
+        <w:t>Functional Requirements</w:t>
+      </w:r>
+    </w:p>
+    <w:p>
+      <w:pPr>
+        <w:pStyle w:val="Heading2"/>
+        <w:rPr>
+          <w:lang w:val="en-US"/>
+        </w:rPr>
+      </w:pPr>
+      <w:r>
+        <w:rPr>
+          <w:lang w:val="en-US"/>
+        </w:rPr>
+        <w:t>Non-functional Requirements</w:t>
+      </w:r>
+    </w:p>
+    <w:p>
+      <w:pPr>
+        <w:pStyle w:val="Heading2"/>
+        <w:rPr>
+          <w:lang w:val="en-US"/>
+        </w:rPr>
+      </w:pPr>
+      <w:r>
+        <w:rPr>
+          <w:lang w:val="en-US"/>
+        </w:rPr>
+        <w:t>On-Screen Appearance of landing and other pages requirements</w:t>
+      </w:r>
+    </w:p>
+    <w:p>
+      <w:pPr>
+        <w:pStyle w:val="Heading2"/>
+        <w:rPr>
+          <w:lang w:val="en-US"/>
+        </w:rPr>
+      </w:pPr>
+      <w:r>
+        <w:rPr>
+          <w:lang w:val="en-US"/>
+        </w:rPr>
+        <w:t>Wireframe designs</w:t>
+      </w:r>
+    </w:p>
+    <w:p>
+      <w:pPr>
+        <w:pStyle w:val="Heading1"/>
+        <w:rPr>
+          <w:lang w:val="en-US"/>
+        </w:rPr>
+      </w:pPr>
+      <w:r>
+        <w:rPr>
+          <w:lang w:val="en-US"/>
+        </w:rPr>
+        <w:t>Functional Requirements Specification</w:t>
+      </w:r>
+    </w:p>
+    <w:p>
+      <w:pPr>
+        <w:pStyle w:val="Heading2"/>
+        <w:rPr>
+          <w:lang w:val="en-US"/>
+        </w:rPr>
+      </w:pPr>
+      <w:r>
+        <w:rPr>
+          <w:lang w:val="en-US"/>
+        </w:rPr>
+        <w:t>Stakeholders</w:t>
+      </w:r>
+    </w:p>
+    <w:p>
+      <w:pPr>
+        <w:pStyle w:val="Heading2"/>
+        <w:rPr>
+          <w:lang w:val="en-US"/>
+        </w:rPr>
+      </w:pPr>
+      <w:r>
+        <w:rPr>
+          <w:lang w:val="en-US"/>
+        </w:rPr>
+        <w:t>Actors and Goals</w:t>
+      </w:r>
+    </w:p>
+    <w:p>
+      <w:pPr>
+        <w:pStyle w:val="Heading2"/>
+        <w:rPr>
+          <w:lang w:val="en-US"/>
+        </w:rPr>
+      </w:pPr>
+      <w:r>
+        <w:rPr>
+          <w:lang w:val="en-US"/>
+        </w:rPr>
+        <w:t>User stories, scenarios and Use Cases</w:t>
+      </w:r>
+    </w:p>
+    <w:p>
+      <w:pPr>
+        <w:pStyle w:val="Heading2"/>
+        <w:rPr>
+          <w:lang w:val="en-US"/>
+        </w:rPr>
+      </w:pPr>
+      <w:r>
+        <w:rPr>
+          <w:lang w:val="en-US"/>
+        </w:rPr>
+        <w:t>System Sequence / Activity Diagrams</w:t>
+      </w:r>
+    </w:p>
+    <w:p>
+      <w:pPr>
+        <w:pStyle w:val="Heading1"/>
+        <w:rPr>
+          <w:lang w:val="en-US"/>
+        </w:rPr>
+      </w:pPr>
+      <w:r>
+        <w:rPr>
+          <w:lang w:val="en-US"/>
+        </w:rPr>
+        <w:t>User Interface Specifications</w:t>
+      </w:r>
+    </w:p>
+    <w:p>
+      <w:pPr>
+        <w:pStyle w:val="Heading2"/>
+        <w:rPr>
+          <w:lang w:val="en-US"/>
+        </w:rPr>
+      </w:pPr>
+      <w:r>
+        <w:rPr>
+          <w:lang w:val="en-US"/>
+        </w:rPr>
+        <w:t>Preliminary Design</w:t>
+      </w:r>
+    </w:p>
+    <w:p>
+      <w:pPr>
+        <w:pStyle w:val="Heading2"/>
+        <w:rPr>
+          <w:lang w:val="en-US"/>
+        </w:rPr>
+      </w:pPr>
+      <w:r>
+        <w:rPr>
+          <w:lang w:val="en-US"/>
+        </w:rPr>
+        <w:t>User Effort Estimation</w:t>
+      </w:r>
+    </w:p>
+    <w:p>
+      <w:pPr>
+        <w:pStyle w:val="Heading1"/>
+        <w:rPr>
+          <w:lang w:val="en-US"/>
+        </w:rPr>
+      </w:pPr>
+      <w:r>
+        <w:rPr>
+          <w:lang w:val="en-US"/>
+        </w:rPr>
+        <w:t>Static Design</w:t>
+      </w:r>
+    </w:p>
+    <w:p>
+      <w:pPr>
+        <w:pStyle w:val="Heading2"/>
+        <w:rPr>
+          <w:lang w:val="en-US"/>
+        </w:rPr>
+      </w:pPr>
+      <w:r>
+        <w:rPr>
+          <w:lang w:val="en-US"/>
+        </w:rPr>
+        <w:t>Class Model</w:t>
+      </w:r>
+    </w:p>
+    <w:p>
+      <w:pPr>
+        <w:pStyle w:val="Heading2"/>
+        <w:rPr>
+          <w:lang w:val="en-US"/>
+        </w:rPr>
+      </w:pPr>
+      <w:r>
+        <w:rPr>
+          <w:lang w:val="en-US"/>
+        </w:rPr>
+        <w:t>System Operation Contracts</w:t>
+      </w:r>
+    </w:p>
+    <w:p>
+      <w:pPr>
+        <w:pStyle w:val="Heading2"/>
+        <w:rPr>
+          <w:lang w:val="en-US"/>
+        </w:rPr>
+      </w:pPr>
+      <w:r>
+        <w:rPr>
+          <w:lang w:val="en-US"/>
+        </w:rPr>
+        <w:t>Mathematical Model</w:t>
+      </w:r>
+    </w:p>
+    <w:p>
+      <w:pPr>
+        <w:pStyle w:val="Heading2"/>
+        <w:rPr>
+          <w:lang w:val="en-US"/>
+        </w:rPr>
+      </w:pPr>
+      <w:r>
+        <w:rPr>
+          <w:lang w:val="en-US"/>
+        </w:rPr>
+        <w:t>Entity Relation</w:t>
+      </w:r>
+    </w:p>
+    <w:p>
+      <w:pPr>
+        <w:pStyle w:val="Heading1"/>
+        <w:rPr>
+          <w:lang w:val="en-US"/>
+        </w:rPr>
+      </w:pPr>
+      <w:r>
+        <w:rPr>
+          <w:lang w:val="en-US"/>
+        </w:rPr>
+        <w:t>Dynamic Design</w:t>
+      </w:r>
+    </w:p>
+    <w:p>
+      <w:pPr>
+        <w:pStyle w:val="Heading2"/>
+        <w:rPr>
+          <w:lang w:val="en-US"/>
+        </w:rPr>
+      </w:pPr>
+      <w:r>
+        <w:rPr>
+          <w:lang w:val="en-US"/>
+        </w:rPr>
+        <w:t>Sequence Diagrams</w:t>
+      </w:r>
+    </w:p>
+    <w:p>
+      <w:pPr>
+        <w:pStyle w:val="Heading2"/>
+        <w:rPr>
+          <w:lang w:val="en-US"/>
+        </w:rPr>
+      </w:pPr>
+      <w:r>
+        <w:rPr>
+          <w:lang w:val="en-US"/>
+        </w:rPr>
+        <w:t>Interface Specifications</w:t>
+      </w:r>
+    </w:p>
+    <w:p>
+      <w:pPr>
+        <w:pStyle w:val="Heading2"/>
+        <w:rPr>
+          <w:lang w:val="en-US"/>
+        </w:rPr>
+      </w:pPr>
+      <w:r>
+        <w:rPr>
+          <w:lang w:val="en-US"/>
+        </w:rPr>
+        <w:t>State Diagrams</w:t>
+      </w:r>
+    </w:p>
+    <w:p>
+      <w:pPr>
+        <w:pStyle w:val="Heading1"/>
+        <w:rPr>
+          <w:lang w:val="en-US"/>
+        </w:rPr>
+      </w:pPr>
+      <w:r>
+        <w:rPr>
+          <w:lang w:val="en-US"/>
+        </w:rPr>
+        <w:t>System Architecture and System Design</w:t>
+      </w:r>
+    </w:p>
+    <w:p>
+      <w:pPr>
+        <w:pStyle w:val="Heading2"/>
+        <w:rPr>
+          <w:lang w:val="en-US"/>
+        </w:rPr>
+      </w:pPr>
+      <w:r>
+        <w:rPr>
+          <w:lang w:val="en-US"/>
+        </w:rPr>
         <w:lastRenderedPageBreak/>
-        <w:t>System Requirement Analysis</w:t>
+        <w:t>Subsystems / Component / Design Pattern Identification</w:t>
       </w:r>
     </w:p>
     <w:p>
@@ -1286,7 +1623,7 @@
         <w:rPr>
           <w:lang w:val="en-US"/>
         </w:rPr>
-        <w:t>Functional Requirements</w:t>
+        <w:t>Mapping Subsystems to Hardware (Deployment Diagram)</w:t>
       </w:r>
     </w:p>
     <w:p>
@@ -1300,329 +1637,6 @@
         <w:rPr>
           <w:lang w:val="en-US"/>
         </w:rPr>
-        <w:t>Non-functional Requirements</w:t>
-      </w:r>
-    </w:p>
-    <w:p>
-      <w:pPr>
-        <w:pStyle w:val="Heading2"/>
-        <w:rPr>
-          <w:lang w:val="en-US"/>
-        </w:rPr>
-      </w:pPr>
-      <w:r>
-        <w:rPr>
-          <w:lang w:val="en-US"/>
-        </w:rPr>
-        <w:t>On-Screen Appearance of landing and other pages requirements</w:t>
-      </w:r>
-    </w:p>
-    <w:p>
-      <w:pPr>
-        <w:pStyle w:val="Heading2"/>
-        <w:rPr>
-          <w:lang w:val="en-US"/>
-        </w:rPr>
-      </w:pPr>
-      <w:r>
-        <w:rPr>
-          <w:lang w:val="en-US"/>
-        </w:rPr>
-        <w:t>Wireframe designs</w:t>
-      </w:r>
-    </w:p>
-    <w:p>
-      <w:pPr>
-        <w:pStyle w:val="Heading1"/>
-        <w:rPr>
-          <w:lang w:val="en-US"/>
-        </w:rPr>
-      </w:pPr>
-      <w:r>
-        <w:rPr>
-          <w:lang w:val="en-US"/>
-        </w:rPr>
-        <w:t>Functional Requirements Specification</w:t>
-      </w:r>
-    </w:p>
-    <w:p>
-      <w:pPr>
-        <w:pStyle w:val="Heading2"/>
-        <w:rPr>
-          <w:lang w:val="en-US"/>
-        </w:rPr>
-      </w:pPr>
-      <w:r>
-        <w:rPr>
-          <w:lang w:val="en-US"/>
-        </w:rPr>
-        <w:t>Stakeholders</w:t>
-      </w:r>
-    </w:p>
-    <w:p>
-      <w:pPr>
-        <w:pStyle w:val="Heading2"/>
-        <w:rPr>
-          <w:lang w:val="en-US"/>
-        </w:rPr>
-      </w:pPr>
-      <w:r>
-        <w:rPr>
-          <w:lang w:val="en-US"/>
-        </w:rPr>
-        <w:t>Actors and Goals</w:t>
-      </w:r>
-    </w:p>
-    <w:p>
-      <w:pPr>
-        <w:pStyle w:val="Heading2"/>
-        <w:rPr>
-          <w:lang w:val="en-US"/>
-        </w:rPr>
-      </w:pPr>
-      <w:r>
-        <w:rPr>
-          <w:lang w:val="en-US"/>
-        </w:rPr>
-        <w:t>User stories, scenarios and Use Cases</w:t>
-      </w:r>
-    </w:p>
-    <w:p>
-      <w:pPr>
-        <w:pStyle w:val="Heading2"/>
-        <w:rPr>
-          <w:lang w:val="en-US"/>
-        </w:rPr>
-      </w:pPr>
-      <w:r>
-        <w:rPr>
-          <w:lang w:val="en-US"/>
-        </w:rPr>
-        <w:t>System Sequence / Activity Diagrams</w:t>
-      </w:r>
-    </w:p>
-    <w:p>
-      <w:pPr>
-        <w:pStyle w:val="Heading1"/>
-        <w:rPr>
-          <w:lang w:val="en-US"/>
-        </w:rPr>
-      </w:pPr>
-      <w:r>
-        <w:rPr>
-          <w:lang w:val="en-US"/>
-        </w:rPr>
-        <w:t>User Interface Specifications</w:t>
-      </w:r>
-    </w:p>
-    <w:p>
-      <w:pPr>
-        <w:pStyle w:val="Heading2"/>
-        <w:rPr>
-          <w:lang w:val="en-US"/>
-        </w:rPr>
-      </w:pPr>
-      <w:r>
-        <w:rPr>
-          <w:lang w:val="en-US"/>
-        </w:rPr>
-        <w:t>Preliminary Design</w:t>
-      </w:r>
-    </w:p>
-    <w:p>
-      <w:pPr>
-        <w:pStyle w:val="Heading2"/>
-        <w:rPr>
-          <w:lang w:val="en-US"/>
-        </w:rPr>
-      </w:pPr>
-      <w:r>
-        <w:rPr>
-          <w:lang w:val="en-US"/>
-        </w:rPr>
-        <w:t>User Effort Estimation</w:t>
-      </w:r>
-    </w:p>
-    <w:p>
-      <w:pPr>
-        <w:pStyle w:val="Heading1"/>
-        <w:rPr>
-          <w:lang w:val="en-US"/>
-        </w:rPr>
-      </w:pPr>
-      <w:r>
-        <w:rPr>
-          <w:lang w:val="en-US"/>
-        </w:rPr>
-        <w:t>Static Design</w:t>
-      </w:r>
-    </w:p>
-    <w:p>
-      <w:pPr>
-        <w:pStyle w:val="Heading2"/>
-        <w:rPr>
-          <w:lang w:val="en-US"/>
-        </w:rPr>
-      </w:pPr>
-      <w:r>
-        <w:rPr>
-          <w:lang w:val="en-US"/>
-        </w:rPr>
-        <w:t>Class Model</w:t>
-      </w:r>
-    </w:p>
-    <w:p>
-      <w:pPr>
-        <w:pStyle w:val="Heading2"/>
-        <w:rPr>
-          <w:lang w:val="en-US"/>
-        </w:rPr>
-      </w:pPr>
-      <w:r>
-        <w:rPr>
-          <w:lang w:val="en-US"/>
-        </w:rPr>
-        <w:t>System Operation Contracts</w:t>
-      </w:r>
-    </w:p>
-    <w:p>
-      <w:pPr>
-        <w:pStyle w:val="Heading2"/>
-        <w:rPr>
-          <w:lang w:val="en-US"/>
-        </w:rPr>
-      </w:pPr>
-      <w:r>
-        <w:rPr>
-          <w:lang w:val="en-US"/>
-        </w:rPr>
-        <w:t>Mathematical Model</w:t>
-      </w:r>
-    </w:p>
-    <w:p>
-      <w:pPr>
-        <w:pStyle w:val="Heading2"/>
-        <w:rPr>
-          <w:lang w:val="en-US"/>
-        </w:rPr>
-      </w:pPr>
-      <w:r>
-        <w:rPr>
-          <w:lang w:val="en-US"/>
-        </w:rPr>
-        <w:t>Entity Relation</w:t>
-      </w:r>
-    </w:p>
-    <w:p>
-      <w:pPr>
-        <w:pStyle w:val="Heading1"/>
-        <w:rPr>
-          <w:lang w:val="en-US"/>
-        </w:rPr>
-      </w:pPr>
-      <w:r>
-        <w:rPr>
-          <w:lang w:val="en-US"/>
-        </w:rPr>
-        <w:t>Dynamic Design</w:t>
-      </w:r>
-    </w:p>
-    <w:p>
-      <w:pPr>
-        <w:pStyle w:val="Heading2"/>
-        <w:rPr>
-          <w:lang w:val="en-US"/>
-        </w:rPr>
-      </w:pPr>
-      <w:r>
-        <w:rPr>
-          <w:lang w:val="en-US"/>
-        </w:rPr>
-        <w:t>Sequence Diagrams</w:t>
-      </w:r>
-    </w:p>
-    <w:p>
-      <w:pPr>
-        <w:pStyle w:val="Heading2"/>
-        <w:rPr>
-          <w:lang w:val="en-US"/>
-        </w:rPr>
-      </w:pPr>
-      <w:r>
-        <w:rPr>
-          <w:lang w:val="en-US"/>
-        </w:rPr>
-        <w:t>Interface Specifications</w:t>
-      </w:r>
-    </w:p>
-    <w:p>
-      <w:pPr>
-        <w:pStyle w:val="Heading2"/>
-        <w:rPr>
-          <w:lang w:val="en-US"/>
-        </w:rPr>
-      </w:pPr>
-      <w:r>
-        <w:rPr>
-          <w:lang w:val="en-US"/>
-        </w:rPr>
-        <w:t>State Diagrams</w:t>
-      </w:r>
-    </w:p>
-    <w:p>
-      <w:pPr>
-        <w:pStyle w:val="Heading1"/>
-        <w:rPr>
-          <w:lang w:val="en-US"/>
-        </w:rPr>
-      </w:pPr>
-      <w:r>
-        <w:rPr>
-          <w:lang w:val="en-US"/>
-        </w:rPr>
-        <w:t>System Architecture and System Design</w:t>
-      </w:r>
-    </w:p>
-    <w:p>
-      <w:pPr>
-        <w:pStyle w:val="Heading2"/>
-        <w:rPr>
-          <w:lang w:val="en-US"/>
-        </w:rPr>
-      </w:pPr>
-      <w:r>
-        <w:rPr>
-          <w:lang w:val="en-US"/>
-        </w:rPr>
-        <w:t>Subsystems / Component / Design Pattern Identification</w:t>
-      </w:r>
-    </w:p>
-    <w:p>
-      <w:pPr>
-        <w:pStyle w:val="Heading2"/>
-        <w:rPr>
-          <w:lang w:val="en-US"/>
-        </w:rPr>
-      </w:pPr>
-      <w:r>
-        <w:rPr>
-          <w:lang w:val="en-US"/>
-        </w:rPr>
-        <w:t>Mapping Subsystems to Hardware (Deployment Diagram)</w:t>
-      </w:r>
-    </w:p>
-    <w:p>
-      <w:pPr>
-        <w:pStyle w:val="Heading2"/>
-        <w:rPr>
-          <w:lang w:val="en-US"/>
-        </w:rPr>
-      </w:pPr>
-      <w:r>
-        <w:rPr>
-          <w:lang w:val="en-US"/>
-        </w:rPr>
-        <w:lastRenderedPageBreak/>
         <w:t>Persistent Data Storage</w:t>
       </w:r>
     </w:p>
@@ -5759,6 +5773,7 @@
   <w:style w:type="character" w:default="1" w:styleId="DefaultParagraphFont">
     <w:name w:val="Default Paragraph Font"/>
     <w:uiPriority w:val="1"/>
+    <w:semiHidden/>
     <w:unhideWhenUsed/>
   </w:style>
   <w:style w:type="table" w:default="1" w:styleId="TableNormal">

</xml_diff>

<commit_message>
Revert "Merge branch 'master' into LeviO"
This reverts commit 5d48205797c5a3469d641cd16a0ed01005c439f9, reversing
changes made to 1ec8964a27b2321fa3cadaff0eb9bd63d2f8c709.
</commit_message>
<xml_diff>
--- a/doc/Final Documentation.docx
+++ b/doc/Final Documentation.docx
@@ -1087,28 +1087,28 @@
         </w:rPr>
         <w:t>Final Competition</w:t>
       </w:r>
+    </w:p>
+    <w:p>
+      <w:pPr>
+        <w:pStyle w:val="Heading2"/>
+        <w:rPr>
+          <w:lang w:val="en-US"/>
+        </w:rPr>
+      </w:pPr>
+      <w:r>
+        <w:rPr>
+          <w:lang w:val="en-US"/>
+        </w:rPr>
+        <w:t xml:space="preserve">Best </w:t>
+      </w:r>
+      <w:r>
+        <w:rPr>
+          <w:lang w:val="en-US"/>
+        </w:rPr>
+        <w:t>S</w:t>
+      </w:r>
       <w:bookmarkStart w:id="0" w:name="_GoBack"/>
       <w:bookmarkEnd w:id="0"/>
-    </w:p>
-    <w:p>
-      <w:pPr>
-        <w:pStyle w:val="Heading2"/>
-        <w:rPr>
-          <w:lang w:val="en-US"/>
-        </w:rPr>
-      </w:pPr>
-      <w:r>
-        <w:rPr>
-          <w:lang w:val="en-US"/>
-        </w:rPr>
-        <w:t xml:space="preserve">Best </w:t>
-      </w:r>
-      <w:r>
-        <w:rPr>
-          <w:lang w:val="en-US"/>
-        </w:rPr>
-        <w:t>S</w:t>
-      </w:r>
       <w:r>
         <w:rPr>
           <w:lang w:val="en-US"/>
@@ -1262,6 +1262,21 @@
     </w:p>
     <w:p>
       <w:pPr>
+        <w:pStyle w:val="Heading1"/>
+        <w:rPr>
+          <w:lang w:val="en-US"/>
+        </w:rPr>
+      </w:pPr>
+      <w:r>
+        <w:rPr>
+          <w:lang w:val="en-US"/>
+        </w:rPr>
+        <w:lastRenderedPageBreak/>
+        <w:t>System Requirement Analysis</w:t>
+      </w:r>
+    </w:p>
+    <w:p>
+      <w:pPr>
         <w:pStyle w:val="Heading2"/>
         <w:rPr>
           <w:lang w:val="en-US"/>
@@ -1271,372 +1286,343 @@
         <w:rPr>
           <w:lang w:val="en-US"/>
         </w:rPr>
+        <w:t>Functional Requirements</w:t>
+      </w:r>
+    </w:p>
+    <w:p>
+      <w:pPr>
+        <w:pStyle w:val="Heading2"/>
+        <w:rPr>
+          <w:lang w:val="en-US"/>
+        </w:rPr>
+      </w:pPr>
+      <w:r>
+        <w:rPr>
+          <w:lang w:val="en-US"/>
+        </w:rPr>
+        <w:t>Non-functional Requirements</w:t>
+      </w:r>
+    </w:p>
+    <w:p>
+      <w:pPr>
+        <w:pStyle w:val="Heading2"/>
+        <w:rPr>
+          <w:lang w:val="en-US"/>
+        </w:rPr>
+      </w:pPr>
+      <w:r>
+        <w:rPr>
+          <w:lang w:val="en-US"/>
+        </w:rPr>
+        <w:t>On-Screen Appearance of landing and other pages requirements</w:t>
+      </w:r>
+    </w:p>
+    <w:p>
+      <w:pPr>
+        <w:pStyle w:val="Heading2"/>
+        <w:rPr>
+          <w:lang w:val="en-US"/>
+        </w:rPr>
+      </w:pPr>
+      <w:r>
+        <w:rPr>
+          <w:lang w:val="en-US"/>
+        </w:rPr>
+        <w:t>Wireframe designs</w:t>
+      </w:r>
+    </w:p>
+    <w:p>
+      <w:pPr>
+        <w:pStyle w:val="Heading1"/>
+        <w:rPr>
+          <w:lang w:val="en-US"/>
+        </w:rPr>
+      </w:pPr>
+      <w:r>
+        <w:rPr>
+          <w:lang w:val="en-US"/>
+        </w:rPr>
+        <w:t>Functional Requirements Specification</w:t>
+      </w:r>
+    </w:p>
+    <w:p>
+      <w:pPr>
+        <w:pStyle w:val="Heading2"/>
+        <w:rPr>
+          <w:lang w:val="en-US"/>
+        </w:rPr>
+      </w:pPr>
+      <w:r>
+        <w:rPr>
+          <w:lang w:val="en-US"/>
+        </w:rPr>
+        <w:t>Stakeholders</w:t>
+      </w:r>
+    </w:p>
+    <w:p>
+      <w:pPr>
+        <w:pStyle w:val="Heading2"/>
+        <w:rPr>
+          <w:lang w:val="en-US"/>
+        </w:rPr>
+      </w:pPr>
+      <w:r>
+        <w:rPr>
+          <w:lang w:val="en-US"/>
+        </w:rPr>
+        <w:t>Actors and Goals</w:t>
+      </w:r>
+    </w:p>
+    <w:p>
+      <w:pPr>
+        <w:pStyle w:val="Heading2"/>
+        <w:rPr>
+          <w:lang w:val="en-US"/>
+        </w:rPr>
+      </w:pPr>
+      <w:r>
+        <w:rPr>
+          <w:lang w:val="en-US"/>
+        </w:rPr>
+        <w:t>User stories, scenarios and Use Cases</w:t>
+      </w:r>
+    </w:p>
+    <w:p>
+      <w:pPr>
+        <w:pStyle w:val="Heading2"/>
+        <w:rPr>
+          <w:lang w:val="en-US"/>
+        </w:rPr>
+      </w:pPr>
+      <w:r>
+        <w:rPr>
+          <w:lang w:val="en-US"/>
+        </w:rPr>
+        <w:t>System Sequence / Activity Diagrams</w:t>
+      </w:r>
+    </w:p>
+    <w:p>
+      <w:pPr>
+        <w:pStyle w:val="Heading1"/>
+        <w:rPr>
+          <w:lang w:val="en-US"/>
+        </w:rPr>
+      </w:pPr>
+      <w:r>
+        <w:rPr>
+          <w:lang w:val="en-US"/>
+        </w:rPr>
+        <w:t>User Interface Specifications</w:t>
+      </w:r>
+    </w:p>
+    <w:p>
+      <w:pPr>
+        <w:pStyle w:val="Heading2"/>
+        <w:rPr>
+          <w:lang w:val="en-US"/>
+        </w:rPr>
+      </w:pPr>
+      <w:r>
+        <w:rPr>
+          <w:lang w:val="en-US"/>
+        </w:rPr>
+        <w:t>Preliminary Design</w:t>
+      </w:r>
+    </w:p>
+    <w:p>
+      <w:pPr>
+        <w:pStyle w:val="Heading2"/>
+        <w:rPr>
+          <w:lang w:val="en-US"/>
+        </w:rPr>
+      </w:pPr>
+      <w:r>
+        <w:rPr>
+          <w:lang w:val="en-US"/>
+        </w:rPr>
+        <w:t>User Effort Estimation</w:t>
+      </w:r>
+    </w:p>
+    <w:p>
+      <w:pPr>
+        <w:pStyle w:val="Heading1"/>
+        <w:rPr>
+          <w:lang w:val="en-US"/>
+        </w:rPr>
+      </w:pPr>
+      <w:r>
+        <w:rPr>
+          <w:lang w:val="en-US"/>
+        </w:rPr>
+        <w:t>Static Design</w:t>
+      </w:r>
+    </w:p>
+    <w:p>
+      <w:pPr>
+        <w:pStyle w:val="Heading2"/>
+        <w:rPr>
+          <w:lang w:val="en-US"/>
+        </w:rPr>
+      </w:pPr>
+      <w:r>
+        <w:rPr>
+          <w:lang w:val="en-US"/>
+        </w:rPr>
+        <w:t>Class Model</w:t>
+      </w:r>
+    </w:p>
+    <w:p>
+      <w:pPr>
+        <w:pStyle w:val="Heading2"/>
+        <w:rPr>
+          <w:lang w:val="en-US"/>
+        </w:rPr>
+      </w:pPr>
+      <w:r>
+        <w:rPr>
+          <w:lang w:val="en-US"/>
+        </w:rPr>
+        <w:t>System Operation Contracts</w:t>
+      </w:r>
+    </w:p>
+    <w:p>
+      <w:pPr>
+        <w:pStyle w:val="Heading2"/>
+        <w:rPr>
+          <w:lang w:val="en-US"/>
+        </w:rPr>
+      </w:pPr>
+      <w:r>
+        <w:rPr>
+          <w:lang w:val="en-US"/>
+        </w:rPr>
+        <w:t>Mathematical Model</w:t>
+      </w:r>
+    </w:p>
+    <w:p>
+      <w:pPr>
+        <w:pStyle w:val="Heading2"/>
+        <w:rPr>
+          <w:lang w:val="en-US"/>
+        </w:rPr>
+      </w:pPr>
+      <w:r>
+        <w:rPr>
+          <w:lang w:val="en-US"/>
+        </w:rPr>
+        <w:t>Entity Relation</w:t>
+      </w:r>
+    </w:p>
+    <w:p>
+      <w:pPr>
+        <w:pStyle w:val="Heading1"/>
+        <w:rPr>
+          <w:lang w:val="en-US"/>
+        </w:rPr>
+      </w:pPr>
+      <w:r>
+        <w:rPr>
+          <w:lang w:val="en-US"/>
+        </w:rPr>
+        <w:t>Dynamic Design</w:t>
+      </w:r>
+    </w:p>
+    <w:p>
+      <w:pPr>
+        <w:pStyle w:val="Heading2"/>
+        <w:rPr>
+          <w:lang w:val="en-US"/>
+        </w:rPr>
+      </w:pPr>
+      <w:r>
+        <w:rPr>
+          <w:lang w:val="en-US"/>
+        </w:rPr>
+        <w:t>Sequence Diagrams</w:t>
+      </w:r>
+    </w:p>
+    <w:p>
+      <w:pPr>
+        <w:pStyle w:val="Heading2"/>
+        <w:rPr>
+          <w:lang w:val="en-US"/>
+        </w:rPr>
+      </w:pPr>
+      <w:r>
+        <w:rPr>
+          <w:lang w:val="en-US"/>
+        </w:rPr>
+        <w:t>Interface Specifications</w:t>
+      </w:r>
+    </w:p>
+    <w:p>
+      <w:pPr>
+        <w:pStyle w:val="Heading2"/>
+        <w:rPr>
+          <w:lang w:val="en-US"/>
+        </w:rPr>
+      </w:pPr>
+      <w:r>
+        <w:rPr>
+          <w:lang w:val="en-US"/>
+        </w:rPr>
+        <w:t>State Diagrams</w:t>
+      </w:r>
+    </w:p>
+    <w:p>
+      <w:pPr>
+        <w:pStyle w:val="Heading1"/>
+        <w:rPr>
+          <w:lang w:val="en-US"/>
+        </w:rPr>
+      </w:pPr>
+      <w:r>
+        <w:rPr>
+          <w:lang w:val="en-US"/>
+        </w:rPr>
+        <w:t>System Architecture and System Design</w:t>
+      </w:r>
+    </w:p>
+    <w:p>
+      <w:pPr>
+        <w:pStyle w:val="Heading2"/>
+        <w:rPr>
+          <w:lang w:val="en-US"/>
+        </w:rPr>
+      </w:pPr>
+      <w:r>
+        <w:rPr>
+          <w:lang w:val="en-US"/>
+        </w:rPr>
+        <w:t>Subsystems / Component / Design Pattern Identification</w:t>
+      </w:r>
+    </w:p>
+    <w:p>
+      <w:pPr>
+        <w:pStyle w:val="Heading2"/>
+        <w:rPr>
+          <w:lang w:val="en-US"/>
+        </w:rPr>
+      </w:pPr>
+      <w:r>
+        <w:rPr>
+          <w:lang w:val="en-US"/>
+        </w:rPr>
+        <w:t>Mapping Subsystems to Hardware (Deployment Diagram)</w:t>
+      </w:r>
+    </w:p>
+    <w:p>
+      <w:pPr>
+        <w:pStyle w:val="Heading2"/>
+        <w:rPr>
+          <w:lang w:val="en-US"/>
+        </w:rPr>
+      </w:pPr>
+      <w:r>
+        <w:rPr>
+          <w:lang w:val="en-US"/>
+        </w:rPr>
         <w:lastRenderedPageBreak/>
-        <w:t>Risk Management</w:t>
-      </w:r>
-    </w:p>
-    <w:p>
-      <w:pPr>
-        <w:pStyle w:val="Heading1"/>
-        <w:rPr>
-          <w:lang w:val="en-US"/>
-        </w:rPr>
-      </w:pPr>
-      <w:r>
-        <w:rPr>
-          <w:lang w:val="en-US"/>
-        </w:rPr>
-        <w:t>System Requirement Analysis</w:t>
-      </w:r>
-    </w:p>
-    <w:p>
-      <w:pPr>
-        <w:pStyle w:val="Heading2"/>
-        <w:rPr>
-          <w:lang w:val="en-US"/>
-        </w:rPr>
-      </w:pPr>
-      <w:r>
-        <w:rPr>
-          <w:lang w:val="en-US"/>
-        </w:rPr>
-        <w:t>Functional Requirements</w:t>
-      </w:r>
-    </w:p>
-    <w:p>
-      <w:pPr>
-        <w:pStyle w:val="Heading2"/>
-        <w:rPr>
-          <w:lang w:val="en-US"/>
-        </w:rPr>
-      </w:pPr>
-      <w:r>
-        <w:rPr>
-          <w:lang w:val="en-US"/>
-        </w:rPr>
-        <w:t>Non-functional Requirements</w:t>
-      </w:r>
-    </w:p>
-    <w:p>
-      <w:pPr>
-        <w:pStyle w:val="Heading2"/>
-        <w:rPr>
-          <w:lang w:val="en-US"/>
-        </w:rPr>
-      </w:pPr>
-      <w:r>
-        <w:rPr>
-          <w:lang w:val="en-US"/>
-        </w:rPr>
-        <w:t>On-Screen Appearance of landing and other pages requirements</w:t>
-      </w:r>
-    </w:p>
-    <w:p>
-      <w:pPr>
-        <w:pStyle w:val="Heading2"/>
-        <w:rPr>
-          <w:lang w:val="en-US"/>
-        </w:rPr>
-      </w:pPr>
-      <w:r>
-        <w:rPr>
-          <w:lang w:val="en-US"/>
-        </w:rPr>
-        <w:t>Wireframe designs</w:t>
-      </w:r>
-    </w:p>
-    <w:p>
-      <w:pPr>
-        <w:pStyle w:val="Heading1"/>
-        <w:rPr>
-          <w:lang w:val="en-US"/>
-        </w:rPr>
-      </w:pPr>
-      <w:r>
-        <w:rPr>
-          <w:lang w:val="en-US"/>
-        </w:rPr>
-        <w:t>Functional Requirements Specification</w:t>
-      </w:r>
-    </w:p>
-    <w:p>
-      <w:pPr>
-        <w:pStyle w:val="Heading2"/>
-        <w:rPr>
-          <w:lang w:val="en-US"/>
-        </w:rPr>
-      </w:pPr>
-      <w:r>
-        <w:rPr>
-          <w:lang w:val="en-US"/>
-        </w:rPr>
-        <w:t>Stakeholders</w:t>
-      </w:r>
-    </w:p>
-    <w:p>
-      <w:pPr>
-        <w:pStyle w:val="Heading2"/>
-        <w:rPr>
-          <w:lang w:val="en-US"/>
-        </w:rPr>
-      </w:pPr>
-      <w:r>
-        <w:rPr>
-          <w:lang w:val="en-US"/>
-        </w:rPr>
-        <w:t>Actors and Goals</w:t>
-      </w:r>
-    </w:p>
-    <w:p>
-      <w:pPr>
-        <w:pStyle w:val="Heading2"/>
-        <w:rPr>
-          <w:lang w:val="en-US"/>
-        </w:rPr>
-      </w:pPr>
-      <w:r>
-        <w:rPr>
-          <w:lang w:val="en-US"/>
-        </w:rPr>
-        <w:t>User stories, scenarios and Use Cases</w:t>
-      </w:r>
-    </w:p>
-    <w:p>
-      <w:pPr>
-        <w:pStyle w:val="Heading2"/>
-        <w:rPr>
-          <w:lang w:val="en-US"/>
-        </w:rPr>
-      </w:pPr>
-      <w:r>
-        <w:rPr>
-          <w:lang w:val="en-US"/>
-        </w:rPr>
-        <w:t>System Sequence / Activity Diagrams</w:t>
-      </w:r>
-    </w:p>
-    <w:p>
-      <w:pPr>
-        <w:pStyle w:val="Heading1"/>
-        <w:rPr>
-          <w:lang w:val="en-US"/>
-        </w:rPr>
-      </w:pPr>
-      <w:r>
-        <w:rPr>
-          <w:lang w:val="en-US"/>
-        </w:rPr>
-        <w:t>User Interface Specifications</w:t>
-      </w:r>
-    </w:p>
-    <w:p>
-      <w:pPr>
-        <w:pStyle w:val="Heading2"/>
-        <w:rPr>
-          <w:lang w:val="en-US"/>
-        </w:rPr>
-      </w:pPr>
-      <w:r>
-        <w:rPr>
-          <w:lang w:val="en-US"/>
-        </w:rPr>
-        <w:t>Preliminary Design</w:t>
-      </w:r>
-    </w:p>
-    <w:p>
-      <w:pPr>
-        <w:pStyle w:val="Heading2"/>
-        <w:rPr>
-          <w:lang w:val="en-US"/>
-        </w:rPr>
-      </w:pPr>
-      <w:r>
-        <w:rPr>
-          <w:lang w:val="en-US"/>
-        </w:rPr>
-        <w:t>User Effort Estimation</w:t>
-      </w:r>
-    </w:p>
-    <w:p>
-      <w:pPr>
-        <w:pStyle w:val="Heading1"/>
-        <w:rPr>
-          <w:lang w:val="en-US"/>
-        </w:rPr>
-      </w:pPr>
-      <w:r>
-        <w:rPr>
-          <w:lang w:val="en-US"/>
-        </w:rPr>
-        <w:t>Static Design</w:t>
-      </w:r>
-    </w:p>
-    <w:p>
-      <w:pPr>
-        <w:pStyle w:val="Heading2"/>
-        <w:rPr>
-          <w:lang w:val="en-US"/>
-        </w:rPr>
-      </w:pPr>
-      <w:r>
-        <w:rPr>
-          <w:lang w:val="en-US"/>
-        </w:rPr>
-        <w:t>Class Model</w:t>
-      </w:r>
-    </w:p>
-    <w:p>
-      <w:pPr>
-        <w:pStyle w:val="Heading2"/>
-        <w:rPr>
-          <w:lang w:val="en-US"/>
-        </w:rPr>
-      </w:pPr>
-      <w:r>
-        <w:rPr>
-          <w:lang w:val="en-US"/>
-        </w:rPr>
-        <w:t>System Operation Contracts</w:t>
-      </w:r>
-    </w:p>
-    <w:p>
-      <w:pPr>
-        <w:pStyle w:val="Heading2"/>
-        <w:rPr>
-          <w:lang w:val="en-US"/>
-        </w:rPr>
-      </w:pPr>
-      <w:r>
-        <w:rPr>
-          <w:lang w:val="en-US"/>
-        </w:rPr>
-        <w:t>Mathematical Model</w:t>
-      </w:r>
-    </w:p>
-    <w:p>
-      <w:pPr>
-        <w:pStyle w:val="Heading2"/>
-        <w:rPr>
-          <w:lang w:val="en-US"/>
-        </w:rPr>
-      </w:pPr>
-      <w:r>
-        <w:rPr>
-          <w:lang w:val="en-US"/>
-        </w:rPr>
-        <w:t>Entity Relation</w:t>
-      </w:r>
-    </w:p>
-    <w:p>
-      <w:pPr>
-        <w:pStyle w:val="Heading1"/>
-        <w:rPr>
-          <w:lang w:val="en-US"/>
-        </w:rPr>
-      </w:pPr>
-      <w:r>
-        <w:rPr>
-          <w:lang w:val="en-US"/>
-        </w:rPr>
-        <w:t>Dynamic Design</w:t>
-      </w:r>
-    </w:p>
-    <w:p>
-      <w:pPr>
-        <w:pStyle w:val="Heading2"/>
-        <w:rPr>
-          <w:lang w:val="en-US"/>
-        </w:rPr>
-      </w:pPr>
-      <w:r>
-        <w:rPr>
-          <w:lang w:val="en-US"/>
-        </w:rPr>
-        <w:t>Sequence Diagrams</w:t>
-      </w:r>
-    </w:p>
-    <w:p>
-      <w:pPr>
-        <w:pStyle w:val="Heading2"/>
-        <w:rPr>
-          <w:lang w:val="en-US"/>
-        </w:rPr>
-      </w:pPr>
-      <w:r>
-        <w:rPr>
-          <w:lang w:val="en-US"/>
-        </w:rPr>
-        <w:t>Interface Specifications</w:t>
-      </w:r>
-    </w:p>
-    <w:p>
-      <w:pPr>
-        <w:pStyle w:val="Heading2"/>
-        <w:rPr>
-          <w:lang w:val="en-US"/>
-        </w:rPr>
-      </w:pPr>
-      <w:r>
-        <w:rPr>
-          <w:lang w:val="en-US"/>
-        </w:rPr>
-        <w:t>State Diagrams</w:t>
-      </w:r>
-    </w:p>
-    <w:p>
-      <w:pPr>
-        <w:pStyle w:val="Heading1"/>
-        <w:rPr>
-          <w:lang w:val="en-US"/>
-        </w:rPr>
-      </w:pPr>
-      <w:r>
-        <w:rPr>
-          <w:lang w:val="en-US"/>
-        </w:rPr>
-        <w:t>System Architecture and System Design</w:t>
-      </w:r>
-    </w:p>
-    <w:p>
-      <w:pPr>
-        <w:pStyle w:val="Heading2"/>
-        <w:rPr>
-          <w:lang w:val="en-US"/>
-        </w:rPr>
-      </w:pPr>
-      <w:r>
-        <w:rPr>
-          <w:lang w:val="en-US"/>
-        </w:rPr>
-        <w:lastRenderedPageBreak/>
-        <w:t>Subsystems / Component / Design Pattern Identification</w:t>
-      </w:r>
-    </w:p>
-    <w:p>
-      <w:pPr>
-        <w:pStyle w:val="Heading2"/>
-        <w:rPr>
-          <w:lang w:val="en-US"/>
-        </w:rPr>
-      </w:pPr>
-      <w:r>
-        <w:rPr>
-          <w:lang w:val="en-US"/>
-        </w:rPr>
-        <w:t>Mapping Subsystems to Hardware (Deployment Diagram)</w:t>
-      </w:r>
-    </w:p>
-    <w:p>
-      <w:pPr>
-        <w:pStyle w:val="Heading2"/>
-        <w:rPr>
-          <w:lang w:val="en-US"/>
-        </w:rPr>
-      </w:pPr>
-      <w:r>
-        <w:rPr>
-          <w:lang w:val="en-US"/>
-        </w:rPr>
         <w:t>Persistent Data Storage</w:t>
       </w:r>
     </w:p>
@@ -5773,7 +5759,6 @@
   <w:style w:type="character" w:default="1" w:styleId="DefaultParagraphFont">
     <w:name w:val="Default Paragraph Font"/>
     <w:uiPriority w:val="1"/>
-    <w:semiHidden/>
     <w:unhideWhenUsed/>
   </w:style>
   <w:style w:type="table" w:default="1" w:styleId="TableNormal">

</xml_diff>

<commit_message>
Add Colin's algorithm and data structures section, write out my local system algorithm
</commit_message>
<xml_diff>
--- a/doc/Final Documentation.docx
+++ b/doc/Final Documentation.docx
@@ -5383,7 +5383,6 @@
           <w:lang w:val="en-US"/>
         </w:rPr>
       </w:pPr>
-      <w:bookmarkStart w:id="0" w:name="_GoBack"/>
       <w:r>
         <w:rPr>
           <w:noProof/>
@@ -5424,7 +5423,6 @@
           </wp:inline>
         </w:drawing>
       </w:r>
-      <w:bookmarkEnd w:id="0"/>
     </w:p>
     <w:p>
       <w:pPr>
@@ -5826,6 +5824,304 @@
     </w:p>
     <w:p>
       <w:pPr>
+        <w:rPr>
+          <w:lang w:val="en-US"/>
+        </w:rPr>
+      </w:pPr>
+      <w:r>
+        <w:rPr>
+          <w:lang w:val="en-US"/>
+        </w:rPr>
+        <w:t xml:space="preserve">The most algorithmically intense area is the scripts running on the cameras. They use facial recognition software to recognize faces and have an algorithm to track movement. Other machine learning algorithms for identifying students entering or leaving the bus are done using Microsoft’s Face API and were not implemented by the </w:t>
+      </w:r>
+      <w:proofErr w:type="gramStart"/>
+      <w:r>
+        <w:rPr>
+          <w:lang w:val="en-US"/>
+        </w:rPr>
+        <w:t>team, but</w:t>
+      </w:r>
+      <w:proofErr w:type="gramEnd"/>
+      <w:r>
+        <w:rPr>
+          <w:lang w:val="en-US"/>
+        </w:rPr>
+        <w:t xml:space="preserve"> are utilized and understood.</w:t>
+      </w:r>
+    </w:p>
+    <w:p>
+      <w:pPr>
+        <w:rPr>
+          <w:lang w:val="en-US"/>
+        </w:rPr>
+      </w:pPr>
+      <w:r>
+        <w:rPr>
+          <w:lang w:val="en-US"/>
+        </w:rPr>
+        <w:t>Local System Algorithm:</w:t>
+      </w:r>
+    </w:p>
+    <w:p>
+      <w:pPr>
+        <w:pStyle w:val="afa"/>
+        <w:numPr>
+          <w:ilvl w:val="0"/>
+          <w:numId w:val="43"/>
+        </w:numPr>
+        <w:rPr>
+          <w:lang w:val="en-US"/>
+        </w:rPr>
+      </w:pPr>
+      <w:r>
+        <w:rPr>
+          <w:lang w:val="en-US"/>
+        </w:rPr>
+        <w:t>The device must first establish a connection with the cloud server.</w:t>
+      </w:r>
+    </w:p>
+    <w:p>
+      <w:pPr>
+        <w:pStyle w:val="afa"/>
+        <w:numPr>
+          <w:ilvl w:val="1"/>
+          <w:numId w:val="43"/>
+        </w:numPr>
+        <w:rPr>
+          <w:lang w:val="en-US"/>
+        </w:rPr>
+      </w:pPr>
+      <w:r>
+        <w:rPr>
+          <w:lang w:val="en-US"/>
+        </w:rPr>
+        <w:t>Obtain JWT using preconfigured credentials</w:t>
+      </w:r>
+    </w:p>
+    <w:p>
+      <w:pPr>
+        <w:pStyle w:val="afa"/>
+        <w:numPr>
+          <w:ilvl w:val="0"/>
+          <w:numId w:val="43"/>
+        </w:numPr>
+        <w:rPr>
+          <w:lang w:val="en-US"/>
+        </w:rPr>
+      </w:pPr>
+      <w:r>
+        <w:rPr>
+          <w:lang w:val="en-US"/>
+        </w:rPr>
+        <w:t>Each device uses a preconfigured region to determine what faces in the field of view are to be counted as event triggers.</w:t>
+      </w:r>
+      <w:r>
+        <w:rPr>
+          <w:lang w:val="en-US"/>
+        </w:rPr>
+        <w:t xml:space="preserve"> </w:t>
+      </w:r>
+    </w:p>
+    <w:p>
+      <w:pPr>
+        <w:pStyle w:val="afa"/>
+        <w:numPr>
+          <w:ilvl w:val="1"/>
+          <w:numId w:val="43"/>
+        </w:numPr>
+        <w:rPr>
+          <w:lang w:val="en-US"/>
+        </w:rPr>
+      </w:pPr>
+      <w:r>
+        <w:rPr>
+          <w:lang w:val="en-US"/>
+        </w:rPr>
+        <w:t>So, first calculate the center</w:t>
+      </w:r>
+    </w:p>
+    <w:p>
+      <w:pPr>
+        <w:pStyle w:val="afa"/>
+        <w:numPr>
+          <w:ilvl w:val="1"/>
+          <w:numId w:val="43"/>
+        </w:numPr>
+        <w:rPr>
+          <w:lang w:val="en-US"/>
+        </w:rPr>
+      </w:pPr>
+      <w:r>
+        <w:rPr>
+          <w:lang w:val="en-US"/>
+        </w:rPr>
+        <w:t>Then calculate the corners of the region</w:t>
+      </w:r>
+    </w:p>
+    <w:p>
+      <w:pPr>
+        <w:pStyle w:val="afa"/>
+        <w:numPr>
+          <w:ilvl w:val="0"/>
+          <w:numId w:val="43"/>
+        </w:numPr>
+        <w:rPr>
+          <w:lang w:val="en-US"/>
+        </w:rPr>
+      </w:pPr>
+      <w:r>
+        <w:rPr>
+          <w:lang w:val="en-US"/>
+        </w:rPr>
+        <w:t>If streaming is enabled, start the local server (used for debugging purposes).</w:t>
+      </w:r>
+    </w:p>
+    <w:p>
+      <w:pPr>
+        <w:pStyle w:val="afa"/>
+        <w:numPr>
+          <w:ilvl w:val="0"/>
+          <w:numId w:val="43"/>
+        </w:numPr>
+        <w:rPr>
+          <w:lang w:val="en-US"/>
+        </w:rPr>
+      </w:pPr>
+      <w:r>
+        <w:rPr>
+          <w:lang w:val="en-US"/>
+        </w:rPr>
+        <w:t>Load the inference model and run facial recognition model in a loop</w:t>
+      </w:r>
+    </w:p>
+    <w:p>
+      <w:pPr>
+        <w:pStyle w:val="afa"/>
+        <w:numPr>
+          <w:ilvl w:val="1"/>
+          <w:numId w:val="43"/>
+        </w:numPr>
+        <w:rPr>
+          <w:lang w:val="en-US"/>
+        </w:rPr>
+      </w:pPr>
+      <w:r>
+        <w:rPr>
+          <w:lang w:val="en-US"/>
+        </w:rPr>
+        <w:t>If 4 minutes have passed since the access token (JWT) was obtain, refresh the token</w:t>
+      </w:r>
+    </w:p>
+    <w:p>
+      <w:pPr>
+        <w:pStyle w:val="afa"/>
+        <w:numPr>
+          <w:ilvl w:val="1"/>
+          <w:numId w:val="43"/>
+        </w:numPr>
+        <w:rPr>
+          <w:lang w:val="en-US"/>
+        </w:rPr>
+      </w:pPr>
+      <w:r>
+        <w:rPr>
+          <w:lang w:val="en-US"/>
+        </w:rPr>
+        <w:t>Loop through the detected faces:</w:t>
+      </w:r>
+    </w:p>
+    <w:p>
+      <w:pPr>
+        <w:pStyle w:val="afa"/>
+        <w:numPr>
+          <w:ilvl w:val="2"/>
+          <w:numId w:val="43"/>
+        </w:numPr>
+        <w:rPr>
+          <w:lang w:val="en-US"/>
+        </w:rPr>
+      </w:pPr>
+      <w:r>
+        <w:rPr>
+          <w:lang w:val="en-US"/>
+        </w:rPr>
+        <w:t>If a face is inside the region, then take a picture and crop out each face in the picture</w:t>
+      </w:r>
+    </w:p>
+    <w:p>
+      <w:pPr>
+        <w:pStyle w:val="afa"/>
+        <w:numPr>
+          <w:ilvl w:val="2"/>
+          <w:numId w:val="43"/>
+        </w:numPr>
+        <w:rPr>
+          <w:lang w:val="en-US"/>
+        </w:rPr>
+      </w:pPr>
+      <w:r>
+        <w:rPr>
+          <w:lang w:val="en-US"/>
+        </w:rPr>
+        <w:t>Store the faces and the associated status in a temporary array</w:t>
+      </w:r>
+    </w:p>
+    <w:p>
+      <w:pPr>
+        <w:pStyle w:val="afa"/>
+        <w:numPr>
+          <w:ilvl w:val="1"/>
+          <w:numId w:val="43"/>
+        </w:numPr>
+        <w:rPr>
+          <w:lang w:val="en-US"/>
+        </w:rPr>
+      </w:pPr>
+      <w:r>
+        <w:rPr>
+          <w:lang w:val="en-US"/>
+        </w:rPr>
+        <w:t xml:space="preserve">If the number of faces in this iteration is less than the number of faces in the previous </w:t>
+      </w:r>
+      <w:r>
+        <w:rPr>
+          <w:lang w:val="en-US"/>
+        </w:rPr>
+        <w:t>iteration,</w:t>
+      </w:r>
+      <w:r>
+        <w:rPr>
+          <w:lang w:val="en-US"/>
+        </w:rPr>
+        <w:t xml:space="preserve"> then someone has</w:t>
+      </w:r>
+      <w:r>
+        <w:rPr>
+          <w:lang w:val="en-US"/>
+        </w:rPr>
+        <w:t xml:space="preserve"> left the region (entered/exited), so send the previous set of faces and statuses to the cloud server for identification.</w:t>
+      </w:r>
+    </w:p>
+    <w:p>
+      <w:pPr>
+        <w:pStyle w:val="afa"/>
+        <w:numPr>
+          <w:ilvl w:val="1"/>
+          <w:numId w:val="43"/>
+        </w:numPr>
+        <w:rPr>
+          <w:lang w:val="en-US"/>
+        </w:rPr>
+      </w:pPr>
+      <w:r>
+        <w:rPr>
+          <w:lang w:val="en-US"/>
+        </w:rPr>
+        <w:t>Set the current temporary arrays as the set of previous faces (up to three iterations)</w:t>
+      </w:r>
+    </w:p>
+    <w:p>
+      <w:pPr>
         <w:pStyle w:val="2"/>
         <w:rPr>
           <w:lang w:val="en-US"/>
@@ -5835,8 +6131,24 @@
         <w:rPr>
           <w:lang w:val="en-US"/>
         </w:rPr>
+        <w:lastRenderedPageBreak/>
         <w:t>Data Structures</w:t>
       </w:r>
+    </w:p>
+    <w:p>
+      <w:pPr>
+        <w:rPr>
+          <w:lang w:val="en-US"/>
+        </w:rPr>
+      </w:pPr>
+      <w:r>
+        <w:rPr>
+          <w:lang w:val="en-US"/>
+        </w:rPr>
+        <w:t>There were no data structures defined for this project, although the team makes heavy use of a database to organize data and often composes HTTP requests which store a lot of different information in JSON objects.</w:t>
+      </w:r>
+      <w:bookmarkStart w:id="0" w:name="_GoBack"/>
+      <w:bookmarkEnd w:id="0"/>
     </w:p>
     <w:p>
       <w:pPr>
@@ -6848,6 +7160,95 @@
     </w:lvl>
   </w:abstractNum>
   <w:abstractNum w:abstractNumId="3" w15:restartNumberingAfterBreak="0">
+    <w:nsid w:val="130C5EE7"/>
+    <w:multiLevelType w:val="hybridMultilevel"/>
+    <w:tmpl w:val="673E1FA0"/>
+    <w:lvl w:ilvl="0" w:tplc="0409000F">
+      <w:start w:val="1"/>
+      <w:numFmt w:val="decimal"/>
+      <w:lvlText w:val="%1."/>
+      <w:lvlJc w:val="left"/>
+      <w:pPr>
+        <w:ind w:left="720" w:hanging="360"/>
+      </w:pPr>
+      <w:rPr>
+        <w:rFonts w:hint="default"/>
+      </w:rPr>
+    </w:lvl>
+    <w:lvl w:ilvl="1" w:tplc="04090019">
+      <w:start w:val="1"/>
+      <w:numFmt w:val="lowerLetter"/>
+      <w:lvlText w:val="%2."/>
+      <w:lvlJc w:val="left"/>
+      <w:pPr>
+        <w:ind w:left="1440" w:hanging="360"/>
+      </w:pPr>
+    </w:lvl>
+    <w:lvl w:ilvl="2" w:tplc="0409001B">
+      <w:start w:val="1"/>
+      <w:numFmt w:val="lowerRoman"/>
+      <w:lvlText w:val="%3."/>
+      <w:lvlJc w:val="right"/>
+      <w:pPr>
+        <w:ind w:left="2160" w:hanging="180"/>
+      </w:pPr>
+    </w:lvl>
+    <w:lvl w:ilvl="3" w:tplc="0409000F" w:tentative="1">
+      <w:start w:val="1"/>
+      <w:numFmt w:val="decimal"/>
+      <w:lvlText w:val="%4."/>
+      <w:lvlJc w:val="left"/>
+      <w:pPr>
+        <w:ind w:left="2880" w:hanging="360"/>
+      </w:pPr>
+    </w:lvl>
+    <w:lvl w:ilvl="4" w:tplc="04090019" w:tentative="1">
+      <w:start w:val="1"/>
+      <w:numFmt w:val="lowerLetter"/>
+      <w:lvlText w:val="%5."/>
+      <w:lvlJc w:val="left"/>
+      <w:pPr>
+        <w:ind w:left="3600" w:hanging="360"/>
+      </w:pPr>
+    </w:lvl>
+    <w:lvl w:ilvl="5" w:tplc="0409001B" w:tentative="1">
+      <w:start w:val="1"/>
+      <w:numFmt w:val="lowerRoman"/>
+      <w:lvlText w:val="%6."/>
+      <w:lvlJc w:val="right"/>
+      <w:pPr>
+        <w:ind w:left="4320" w:hanging="180"/>
+      </w:pPr>
+    </w:lvl>
+    <w:lvl w:ilvl="6" w:tplc="0409000F" w:tentative="1">
+      <w:start w:val="1"/>
+      <w:numFmt w:val="decimal"/>
+      <w:lvlText w:val="%7."/>
+      <w:lvlJc w:val="left"/>
+      <w:pPr>
+        <w:ind w:left="5040" w:hanging="360"/>
+      </w:pPr>
+    </w:lvl>
+    <w:lvl w:ilvl="7" w:tplc="04090019" w:tentative="1">
+      <w:start w:val="1"/>
+      <w:numFmt w:val="lowerLetter"/>
+      <w:lvlText w:val="%8."/>
+      <w:lvlJc w:val="left"/>
+      <w:pPr>
+        <w:ind w:left="5760" w:hanging="360"/>
+      </w:pPr>
+    </w:lvl>
+    <w:lvl w:ilvl="8" w:tplc="0409001B" w:tentative="1">
+      <w:start w:val="1"/>
+      <w:numFmt w:val="lowerRoman"/>
+      <w:lvlText w:val="%9."/>
+      <w:lvlJc w:val="right"/>
+      <w:pPr>
+        <w:ind w:left="6480" w:hanging="180"/>
+      </w:pPr>
+    </w:lvl>
+  </w:abstractNum>
+  <w:abstractNum w:abstractNumId="4" w15:restartNumberingAfterBreak="0">
     <w:nsid w:val="13ED1518"/>
     <w:multiLevelType w:val="multilevel"/>
     <w:tmpl w:val="EBBAD1F0"/>
@@ -6960,7 +7361,7 @@
       </w:rPr>
     </w:lvl>
   </w:abstractNum>
-  <w:abstractNum w:abstractNumId="4" w15:restartNumberingAfterBreak="0">
+  <w:abstractNum w:abstractNumId="5" w15:restartNumberingAfterBreak="0">
     <w:nsid w:val="15854970"/>
     <w:multiLevelType w:val="hybridMultilevel"/>
     <w:tmpl w:val="3EAA930E"/>
@@ -7046,7 +7447,7 @@
       </w:pPr>
     </w:lvl>
   </w:abstractNum>
-  <w:abstractNum w:abstractNumId="5" w15:restartNumberingAfterBreak="0">
+  <w:abstractNum w:abstractNumId="6" w15:restartNumberingAfterBreak="0">
     <w:nsid w:val="20150ABC"/>
     <w:multiLevelType w:val="hybridMultilevel"/>
     <w:tmpl w:val="ED487ED6"/>
@@ -7132,7 +7533,7 @@
       </w:pPr>
     </w:lvl>
   </w:abstractNum>
-  <w:abstractNum w:abstractNumId="6" w15:restartNumberingAfterBreak="0">
+  <w:abstractNum w:abstractNumId="7" w15:restartNumberingAfterBreak="0">
     <w:nsid w:val="2181196D"/>
     <w:multiLevelType w:val="hybridMultilevel"/>
     <w:tmpl w:val="26CCB516"/>
@@ -7245,7 +7646,7 @@
       </w:rPr>
     </w:lvl>
   </w:abstractNum>
-  <w:abstractNum w:abstractNumId="7" w15:restartNumberingAfterBreak="0">
+  <w:abstractNum w:abstractNumId="8" w15:restartNumberingAfterBreak="0">
     <w:nsid w:val="22D861A4"/>
     <w:multiLevelType w:val="multilevel"/>
     <w:tmpl w:val="5B0422E2"/>
@@ -7358,7 +7759,7 @@
       </w:rPr>
     </w:lvl>
   </w:abstractNum>
-  <w:abstractNum w:abstractNumId="8" w15:restartNumberingAfterBreak="0">
+  <w:abstractNum w:abstractNumId="9" w15:restartNumberingAfterBreak="0">
     <w:nsid w:val="230536F9"/>
     <w:multiLevelType w:val="hybridMultilevel"/>
     <w:tmpl w:val="6C2410FA"/>
@@ -7471,7 +7872,7 @@
       </w:rPr>
     </w:lvl>
   </w:abstractNum>
-  <w:abstractNum w:abstractNumId="9" w15:restartNumberingAfterBreak="0">
+  <w:abstractNum w:abstractNumId="10" w15:restartNumberingAfterBreak="0">
     <w:nsid w:val="263047FB"/>
     <w:multiLevelType w:val="multilevel"/>
     <w:tmpl w:val="73EA7478"/>
@@ -7620,7 +8021,7 @@
       </w:rPr>
     </w:lvl>
   </w:abstractNum>
-  <w:abstractNum w:abstractNumId="10" w15:restartNumberingAfterBreak="0">
+  <w:abstractNum w:abstractNumId="11" w15:restartNumberingAfterBreak="0">
     <w:nsid w:val="274548E3"/>
     <w:multiLevelType w:val="multilevel"/>
     <w:tmpl w:val="E5F8FB06"/>
@@ -7733,7 +8134,7 @@
       </w:rPr>
     </w:lvl>
   </w:abstractNum>
-  <w:abstractNum w:abstractNumId="11" w15:restartNumberingAfterBreak="0">
+  <w:abstractNum w:abstractNumId="12" w15:restartNumberingAfterBreak="0">
     <w:nsid w:val="298A4C58"/>
     <w:multiLevelType w:val="hybridMultilevel"/>
     <w:tmpl w:val="2B3854D2"/>
@@ -7819,7 +8220,7 @@
       </w:pPr>
     </w:lvl>
   </w:abstractNum>
-  <w:abstractNum w:abstractNumId="12" w15:restartNumberingAfterBreak="0">
+  <w:abstractNum w:abstractNumId="13" w15:restartNumberingAfterBreak="0">
     <w:nsid w:val="2B3F58D1"/>
     <w:multiLevelType w:val="hybridMultilevel"/>
     <w:tmpl w:val="06CC2A50"/>
@@ -7905,7 +8306,7 @@
       </w:pPr>
     </w:lvl>
   </w:abstractNum>
-  <w:abstractNum w:abstractNumId="13" w15:restartNumberingAfterBreak="0">
+  <w:abstractNum w:abstractNumId="14" w15:restartNumberingAfterBreak="0">
     <w:nsid w:val="2C1E4868"/>
     <w:multiLevelType w:val="hybridMultilevel"/>
     <w:tmpl w:val="25DA7DD8"/>
@@ -8018,7 +8419,7 @@
       </w:rPr>
     </w:lvl>
   </w:abstractNum>
-  <w:abstractNum w:abstractNumId="14" w15:restartNumberingAfterBreak="0">
+  <w:abstractNum w:abstractNumId="15" w15:restartNumberingAfterBreak="0">
     <w:nsid w:val="33E2210C"/>
     <w:multiLevelType w:val="hybridMultilevel"/>
     <w:tmpl w:val="1480C97E"/>
@@ -8131,7 +8532,7 @@
       </w:rPr>
     </w:lvl>
   </w:abstractNum>
-  <w:abstractNum w:abstractNumId="15" w15:restartNumberingAfterBreak="0">
+  <w:abstractNum w:abstractNumId="16" w15:restartNumberingAfterBreak="0">
     <w:nsid w:val="33FD21D7"/>
     <w:multiLevelType w:val="multilevel"/>
     <w:tmpl w:val="F76A450A"/>
@@ -8244,7 +8645,7 @@
       </w:rPr>
     </w:lvl>
   </w:abstractNum>
-  <w:abstractNum w:abstractNumId="16" w15:restartNumberingAfterBreak="0">
+  <w:abstractNum w:abstractNumId="17" w15:restartNumberingAfterBreak="0">
     <w:nsid w:val="37DC44D8"/>
     <w:multiLevelType w:val="multilevel"/>
     <w:tmpl w:val="A2589C52"/>
@@ -8357,7 +8758,7 @@
       </w:rPr>
     </w:lvl>
   </w:abstractNum>
-  <w:abstractNum w:abstractNumId="17" w15:restartNumberingAfterBreak="0">
+  <w:abstractNum w:abstractNumId="18" w15:restartNumberingAfterBreak="0">
     <w:nsid w:val="3D604DB5"/>
     <w:multiLevelType w:val="multilevel"/>
     <w:tmpl w:val="B49E86B6"/>
@@ -8470,7 +8871,7 @@
       </w:rPr>
     </w:lvl>
   </w:abstractNum>
-  <w:abstractNum w:abstractNumId="18" w15:restartNumberingAfterBreak="0">
+  <w:abstractNum w:abstractNumId="19" w15:restartNumberingAfterBreak="0">
     <w:nsid w:val="415E7961"/>
     <w:multiLevelType w:val="hybridMultilevel"/>
     <w:tmpl w:val="95BA8B74"/>
@@ -8583,7 +8984,7 @@
       </w:rPr>
     </w:lvl>
   </w:abstractNum>
-  <w:abstractNum w:abstractNumId="19" w15:restartNumberingAfterBreak="0">
+  <w:abstractNum w:abstractNumId="20" w15:restartNumberingAfterBreak="0">
     <w:nsid w:val="46056B48"/>
     <w:multiLevelType w:val="multilevel"/>
     <w:tmpl w:val="CAC8D20C"/>
@@ -8696,7 +9097,7 @@
       </w:rPr>
     </w:lvl>
   </w:abstractNum>
-  <w:abstractNum w:abstractNumId="20" w15:restartNumberingAfterBreak="0">
+  <w:abstractNum w:abstractNumId="21" w15:restartNumberingAfterBreak="0">
     <w:nsid w:val="4B18241B"/>
     <w:multiLevelType w:val="hybridMultilevel"/>
     <w:tmpl w:val="CE486052"/>
@@ -8782,7 +9183,7 @@
       </w:pPr>
     </w:lvl>
   </w:abstractNum>
-  <w:abstractNum w:abstractNumId="21" w15:restartNumberingAfterBreak="0">
+  <w:abstractNum w:abstractNumId="22" w15:restartNumberingAfterBreak="0">
     <w:nsid w:val="4BCE50E9"/>
     <w:multiLevelType w:val="multilevel"/>
     <w:tmpl w:val="6F0A2CC8"/>
@@ -8895,7 +9296,7 @@
       </w:rPr>
     </w:lvl>
   </w:abstractNum>
-  <w:abstractNum w:abstractNumId="22" w15:restartNumberingAfterBreak="0">
+  <w:abstractNum w:abstractNumId="23" w15:restartNumberingAfterBreak="0">
     <w:nsid w:val="4CCB441B"/>
     <w:multiLevelType w:val="multilevel"/>
     <w:tmpl w:val="1B6415A8"/>
@@ -9008,7 +9409,7 @@
       </w:rPr>
     </w:lvl>
   </w:abstractNum>
-  <w:abstractNum w:abstractNumId="23" w15:restartNumberingAfterBreak="0">
+  <w:abstractNum w:abstractNumId="24" w15:restartNumberingAfterBreak="0">
     <w:nsid w:val="4F0671CB"/>
     <w:multiLevelType w:val="multilevel"/>
     <w:tmpl w:val="8FF2D2FA"/>
@@ -9121,7 +9522,7 @@
       </w:rPr>
     </w:lvl>
   </w:abstractNum>
-  <w:abstractNum w:abstractNumId="24" w15:restartNumberingAfterBreak="0">
+  <w:abstractNum w:abstractNumId="25" w15:restartNumberingAfterBreak="0">
     <w:nsid w:val="508A74D6"/>
     <w:multiLevelType w:val="hybridMultilevel"/>
     <w:tmpl w:val="036CA9AE"/>
@@ -9207,7 +9608,7 @@
       </w:pPr>
     </w:lvl>
   </w:abstractNum>
-  <w:abstractNum w:abstractNumId="25" w15:restartNumberingAfterBreak="0">
+  <w:abstractNum w:abstractNumId="26" w15:restartNumberingAfterBreak="0">
     <w:nsid w:val="53022B93"/>
     <w:multiLevelType w:val="hybridMultilevel"/>
     <w:tmpl w:val="A6827DDC"/>
@@ -9320,7 +9721,7 @@
       </w:rPr>
     </w:lvl>
   </w:abstractNum>
-  <w:abstractNum w:abstractNumId="26" w15:restartNumberingAfterBreak="0">
+  <w:abstractNum w:abstractNumId="27" w15:restartNumberingAfterBreak="0">
     <w:nsid w:val="53D550A7"/>
     <w:multiLevelType w:val="multilevel"/>
     <w:tmpl w:val="A73C2E86"/>
@@ -9433,7 +9834,7 @@
       </w:rPr>
     </w:lvl>
   </w:abstractNum>
-  <w:abstractNum w:abstractNumId="27" w15:restartNumberingAfterBreak="0">
+  <w:abstractNum w:abstractNumId="28" w15:restartNumberingAfterBreak="0">
     <w:nsid w:val="5E756EED"/>
     <w:multiLevelType w:val="multilevel"/>
     <w:tmpl w:val="7D222306"/>
@@ -9546,7 +9947,7 @@
       </w:rPr>
     </w:lvl>
   </w:abstractNum>
-  <w:abstractNum w:abstractNumId="28" w15:restartNumberingAfterBreak="0">
+  <w:abstractNum w:abstractNumId="29" w15:restartNumberingAfterBreak="0">
     <w:nsid w:val="60334572"/>
     <w:multiLevelType w:val="hybridMultilevel"/>
     <w:tmpl w:val="D3C85BA8"/>
@@ -9659,7 +10060,7 @@
       </w:rPr>
     </w:lvl>
   </w:abstractNum>
-  <w:abstractNum w:abstractNumId="29" w15:restartNumberingAfterBreak="0">
+  <w:abstractNum w:abstractNumId="30" w15:restartNumberingAfterBreak="0">
     <w:nsid w:val="61C21FCB"/>
     <w:multiLevelType w:val="hybridMultilevel"/>
     <w:tmpl w:val="DA0A4C7A"/>
@@ -9772,7 +10173,7 @@
       </w:rPr>
     </w:lvl>
   </w:abstractNum>
-  <w:abstractNum w:abstractNumId="30" w15:restartNumberingAfterBreak="0">
+  <w:abstractNum w:abstractNumId="31" w15:restartNumberingAfterBreak="0">
     <w:nsid w:val="640606E9"/>
     <w:multiLevelType w:val="multilevel"/>
     <w:tmpl w:val="88EC40E2"/>
@@ -9885,7 +10286,7 @@
       </w:rPr>
     </w:lvl>
   </w:abstractNum>
-  <w:abstractNum w:abstractNumId="31" w15:restartNumberingAfterBreak="0">
+  <w:abstractNum w:abstractNumId="32" w15:restartNumberingAfterBreak="0">
     <w:nsid w:val="64ED2382"/>
     <w:multiLevelType w:val="multilevel"/>
     <w:tmpl w:val="B6CE8B90"/>
@@ -9998,7 +10399,7 @@
       </w:rPr>
     </w:lvl>
   </w:abstractNum>
-  <w:abstractNum w:abstractNumId="32" w15:restartNumberingAfterBreak="0">
+  <w:abstractNum w:abstractNumId="33" w15:restartNumberingAfterBreak="0">
     <w:nsid w:val="666F6BB2"/>
     <w:multiLevelType w:val="hybridMultilevel"/>
     <w:tmpl w:val="B3ECFE54"/>
@@ -10084,7 +10485,7 @@
       </w:pPr>
     </w:lvl>
   </w:abstractNum>
-  <w:abstractNum w:abstractNumId="33" w15:restartNumberingAfterBreak="0">
+  <w:abstractNum w:abstractNumId="34" w15:restartNumberingAfterBreak="0">
     <w:nsid w:val="67660EF9"/>
     <w:multiLevelType w:val="hybridMultilevel"/>
     <w:tmpl w:val="466852B2"/>
@@ -10197,7 +10598,7 @@
       </w:rPr>
     </w:lvl>
   </w:abstractNum>
-  <w:abstractNum w:abstractNumId="34" w15:restartNumberingAfterBreak="0">
+  <w:abstractNum w:abstractNumId="35" w15:restartNumberingAfterBreak="0">
     <w:nsid w:val="67B37CFC"/>
     <w:multiLevelType w:val="hybridMultilevel"/>
     <w:tmpl w:val="43708856"/>
@@ -10310,7 +10711,7 @@
       </w:rPr>
     </w:lvl>
   </w:abstractNum>
-  <w:abstractNum w:abstractNumId="35" w15:restartNumberingAfterBreak="0">
+  <w:abstractNum w:abstractNumId="36" w15:restartNumberingAfterBreak="0">
     <w:nsid w:val="6BC70116"/>
     <w:multiLevelType w:val="hybridMultilevel"/>
     <w:tmpl w:val="CE8451DE"/>
@@ -10396,7 +10797,7 @@
       </w:pPr>
     </w:lvl>
   </w:abstractNum>
-  <w:abstractNum w:abstractNumId="36" w15:restartNumberingAfterBreak="0">
+  <w:abstractNum w:abstractNumId="37" w15:restartNumberingAfterBreak="0">
     <w:nsid w:val="70BD63B5"/>
     <w:multiLevelType w:val="hybridMultilevel"/>
     <w:tmpl w:val="B9CA1EE2"/>
@@ -10509,7 +10910,7 @@
       </w:rPr>
     </w:lvl>
   </w:abstractNum>
-  <w:abstractNum w:abstractNumId="37" w15:restartNumberingAfterBreak="0">
+  <w:abstractNum w:abstractNumId="38" w15:restartNumberingAfterBreak="0">
     <w:nsid w:val="754A6ED1"/>
     <w:multiLevelType w:val="hybridMultilevel"/>
     <w:tmpl w:val="2CCA8DDA"/>
@@ -10595,7 +10996,7 @@
       </w:pPr>
     </w:lvl>
   </w:abstractNum>
-  <w:abstractNum w:abstractNumId="38" w15:restartNumberingAfterBreak="0">
+  <w:abstractNum w:abstractNumId="39" w15:restartNumberingAfterBreak="0">
     <w:nsid w:val="76AA37C0"/>
     <w:multiLevelType w:val="multilevel"/>
     <w:tmpl w:val="EAD20648"/>
@@ -10708,7 +11109,7 @@
       </w:rPr>
     </w:lvl>
   </w:abstractNum>
-  <w:abstractNum w:abstractNumId="39" w15:restartNumberingAfterBreak="0">
+  <w:abstractNum w:abstractNumId="40" w15:restartNumberingAfterBreak="0">
     <w:nsid w:val="7935317B"/>
     <w:multiLevelType w:val="hybridMultilevel"/>
     <w:tmpl w:val="E2C2EFAE"/>
@@ -10794,7 +11195,7 @@
       </w:pPr>
     </w:lvl>
   </w:abstractNum>
-  <w:abstractNum w:abstractNumId="40" w15:restartNumberingAfterBreak="0">
+  <w:abstractNum w:abstractNumId="41" w15:restartNumberingAfterBreak="0">
     <w:nsid w:val="7A305E02"/>
     <w:multiLevelType w:val="hybridMultilevel"/>
     <w:tmpl w:val="B106BEF2"/>
@@ -10907,7 +11308,7 @@
       </w:rPr>
     </w:lvl>
   </w:abstractNum>
-  <w:abstractNum w:abstractNumId="41" w15:restartNumberingAfterBreak="0">
+  <w:abstractNum w:abstractNumId="42" w15:restartNumberingAfterBreak="0">
     <w:nsid w:val="7E7B125E"/>
     <w:multiLevelType w:val="hybridMultilevel"/>
     <w:tmpl w:val="78C6D144"/>
@@ -11021,130 +11422,133 @@
     </w:lvl>
   </w:abstractNum>
   <w:num w:numId="1">
-    <w:abstractNumId w:val="30"/>
+    <w:abstractNumId w:val="31"/>
   </w:num>
   <w:num w:numId="2">
-    <w:abstractNumId w:val="23"/>
+    <w:abstractNumId w:val="24"/>
   </w:num>
   <w:num w:numId="3">
-    <w:abstractNumId w:val="16"/>
+    <w:abstractNumId w:val="17"/>
   </w:num>
   <w:num w:numId="4">
-    <w:abstractNumId w:val="19"/>
+    <w:abstractNumId w:val="20"/>
   </w:num>
   <w:num w:numId="5">
-    <w:abstractNumId w:val="26"/>
+    <w:abstractNumId w:val="27"/>
   </w:num>
   <w:num w:numId="6">
-    <w:abstractNumId w:val="3"/>
+    <w:abstractNumId w:val="4"/>
   </w:num>
   <w:num w:numId="7">
-    <w:abstractNumId w:val="17"/>
+    <w:abstractNumId w:val="18"/>
   </w:num>
   <w:num w:numId="8">
-    <w:abstractNumId w:val="15"/>
+    <w:abstractNumId w:val="16"/>
   </w:num>
   <w:num w:numId="9">
     <w:abstractNumId w:val="2"/>
   </w:num>
   <w:num w:numId="10">
-    <w:abstractNumId w:val="31"/>
+    <w:abstractNumId w:val="32"/>
   </w:num>
   <w:num w:numId="11">
-    <w:abstractNumId w:val="22"/>
+    <w:abstractNumId w:val="23"/>
   </w:num>
   <w:num w:numId="12">
     <w:abstractNumId w:val="1"/>
   </w:num>
   <w:num w:numId="13">
+    <w:abstractNumId w:val="11"/>
+  </w:num>
+  <w:num w:numId="14">
+    <w:abstractNumId w:val="28"/>
+  </w:num>
+  <w:num w:numId="15">
+    <w:abstractNumId w:val="39"/>
+  </w:num>
+  <w:num w:numId="16">
+    <w:abstractNumId w:val="8"/>
+  </w:num>
+  <w:num w:numId="17">
+    <w:abstractNumId w:val="22"/>
+  </w:num>
+  <w:num w:numId="18">
     <w:abstractNumId w:val="10"/>
   </w:num>
-  <w:num w:numId="14">
-    <w:abstractNumId w:val="27"/>
+  <w:num w:numId="19">
+    <w:abstractNumId w:val="26"/>
   </w:num>
-  <w:num w:numId="15">
-    <w:abstractNumId w:val="38"/>
-  </w:num>
-  <w:num w:numId="16">
+  <w:num w:numId="20">
     <w:abstractNumId w:val="7"/>
   </w:num>
-  <w:num w:numId="17">
-    <w:abstractNumId w:val="21"/>
+  <w:num w:numId="21">
+    <w:abstractNumId w:val="35"/>
   </w:num>
-  <w:num w:numId="18">
+  <w:num w:numId="22">
+    <w:abstractNumId w:val="34"/>
+  </w:num>
+  <w:num w:numId="23">
+    <w:abstractNumId w:val="29"/>
+  </w:num>
+  <w:num w:numId="24">
     <w:abstractNumId w:val="9"/>
   </w:num>
-  <w:num w:numId="19">
-    <w:abstractNumId w:val="25"/>
-  </w:num>
-  <w:num w:numId="20">
-    <w:abstractNumId w:val="6"/>
-  </w:num>
-  <w:num w:numId="21">
-    <w:abstractNumId w:val="34"/>
-  </w:num>
-  <w:num w:numId="22">
-    <w:abstractNumId w:val="33"/>
-  </w:num>
-  <w:num w:numId="23">
-    <w:abstractNumId w:val="28"/>
-  </w:num>
-  <w:num w:numId="24">
-    <w:abstractNumId w:val="8"/>
-  </w:num>
   <w:num w:numId="25">
-    <w:abstractNumId w:val="13"/>
+    <w:abstractNumId w:val="14"/>
   </w:num>
   <w:num w:numId="26">
-    <w:abstractNumId w:val="14"/>
+    <w:abstractNumId w:val="15"/>
   </w:num>
   <w:num w:numId="27">
-    <w:abstractNumId w:val="36"/>
+    <w:abstractNumId w:val="37"/>
   </w:num>
   <w:num w:numId="28">
     <w:abstractNumId w:val="0"/>
   </w:num>
   <w:num w:numId="29">
+    <w:abstractNumId w:val="13"/>
+  </w:num>
+  <w:num w:numId="30">
     <w:abstractNumId w:val="12"/>
   </w:num>
-  <w:num w:numId="30">
-    <w:abstractNumId w:val="11"/>
-  </w:num>
   <w:num w:numId="31">
-    <w:abstractNumId w:val="37"/>
+    <w:abstractNumId w:val="38"/>
   </w:num>
   <w:num w:numId="32">
+    <w:abstractNumId w:val="42"/>
+  </w:num>
+  <w:num w:numId="33">
+    <w:abstractNumId w:val="21"/>
+  </w:num>
+  <w:num w:numId="34">
+    <w:abstractNumId w:val="30"/>
+  </w:num>
+  <w:num w:numId="35">
     <w:abstractNumId w:val="41"/>
   </w:num>
-  <w:num w:numId="33">
-    <w:abstractNumId w:val="20"/>
+  <w:num w:numId="36">
+    <w:abstractNumId w:val="33"/>
   </w:num>
-  <w:num w:numId="34">
-    <w:abstractNumId w:val="29"/>
+  <w:num w:numId="37">
+    <w:abstractNumId w:val="25"/>
   </w:num>
-  <w:num w:numId="35">
+  <w:num w:numId="38">
+    <w:abstractNumId w:val="5"/>
+  </w:num>
+  <w:num w:numId="39">
     <w:abstractNumId w:val="40"/>
   </w:num>
-  <w:num w:numId="36">
-    <w:abstractNumId w:val="32"/>
-  </w:num>
-  <w:num w:numId="37">
-    <w:abstractNumId w:val="24"/>
-  </w:num>
-  <w:num w:numId="38">
-    <w:abstractNumId w:val="4"/>
-  </w:num>
-  <w:num w:numId="39">
-    <w:abstractNumId w:val="39"/>
-  </w:num>
   <w:num w:numId="40">
-    <w:abstractNumId w:val="5"/>
+    <w:abstractNumId w:val="6"/>
   </w:num>
   <w:num w:numId="41">
-    <w:abstractNumId w:val="35"/>
+    <w:abstractNumId w:val="36"/>
   </w:num>
   <w:num w:numId="42">
-    <w:abstractNumId w:val="18"/>
+    <w:abstractNumId w:val="19"/>
+  </w:num>
+  <w:num w:numId="43">
+    <w:abstractNumId w:val="3"/>
   </w:num>
 </w:numbering>
 </file>

</xml_diff>

<commit_message>
Add Colin's System Architecture sections to Final Doc
</commit_message>
<xml_diff>
--- a/doc/Final Documentation.docx
+++ b/doc/Final Documentation.docx
@@ -5726,6 +5726,33 @@
     </w:p>
     <w:p>
       <w:pPr>
+        <w:rPr>
+          <w:lang w:val="en-US"/>
+        </w:rPr>
+      </w:pPr>
+      <w:r>
+        <w:rPr>
+          <w:lang w:val="en-US"/>
+        </w:rPr>
+        <w:t xml:space="preserve">There are two subsystems in the Child Tracker 5000. One is the Rest Django Project, the other are the scripts running on the camera devices. The design pattern is that the </w:t>
+      </w:r>
+      <w:proofErr w:type="gramStart"/>
+      <w:r>
+        <w:rPr>
+          <w:lang w:val="en-US"/>
+        </w:rPr>
+        <w:t>front end</w:t>
+      </w:r>
+      <w:proofErr w:type="gramEnd"/>
+      <w:r>
+        <w:rPr>
+          <w:lang w:val="en-US"/>
+        </w:rPr>
+        <w:t xml:space="preserve"> acts as a view for the system backend with a view for admins and a view for parents. There are APIs on the back end which allow the back end to communicate with the camera subsystems, and so the back end has the information from the camera subsystems.</w:t>
+      </w:r>
+    </w:p>
+    <w:p>
+      <w:pPr>
         <w:pStyle w:val="2"/>
         <w:rPr>
           <w:lang w:val="en-US"/>
@@ -5740,6 +5767,33 @@
     </w:p>
     <w:p>
       <w:pPr>
+        <w:rPr>
+          <w:lang w:val="en-US"/>
+        </w:rPr>
+      </w:pPr>
+      <w:r>
+        <w:rPr>
+          <w:lang w:val="en-US"/>
+        </w:rPr>
+        <w:t xml:space="preserve">This system has essentially two subsystems: a server node, which has the Rest Django Project and its related database deployed to it, and the camera systems, which each one has the </w:t>
+      </w:r>
+      <w:proofErr w:type="spellStart"/>
+      <w:r>
+        <w:rPr>
+          <w:lang w:val="en-US"/>
+        </w:rPr>
+        <w:t>facedetection</w:t>
+      </w:r>
+      <w:proofErr w:type="spellEnd"/>
+      <w:r>
+        <w:rPr>
+          <w:lang w:val="en-US"/>
+        </w:rPr>
+        <w:t xml:space="preserve"> monitor script running on it.</w:t>
+      </w:r>
+    </w:p>
+    <w:p>
+      <w:pPr>
         <w:pStyle w:val="2"/>
         <w:rPr>
           <w:lang w:val="en-US"/>
@@ -5754,6 +5808,19 @@
     </w:p>
     <w:p>
       <w:pPr>
+        <w:rPr>
+          <w:lang w:val="en-US"/>
+        </w:rPr>
+      </w:pPr>
+      <w:r>
+        <w:rPr>
+          <w:lang w:val="en-US"/>
+        </w:rPr>
+        <w:t>All database data is persistent, stored in files on the server, but passwords are hashed. Microsoft Face API data is also persistent between sessions and failures.</w:t>
+      </w:r>
+    </w:p>
+    <w:p>
+      <w:pPr>
         <w:pStyle w:val="2"/>
         <w:rPr>
           <w:lang w:val="en-US"/>
@@ -5768,6 +5835,31 @@
     </w:p>
     <w:p>
       <w:pPr>
+        <w:rPr>
+          <w:lang w:val="en-US"/>
+        </w:rPr>
+      </w:pPr>
+      <w:r>
+        <w:rPr>
+          <w:lang w:val="en-US"/>
+        </w:rPr>
+        <w:t>The server is accessed using HTTP requests, and HTTP is also used to access resources like the Face API. The camera uses HTTP to access the server. T</w:t>
+      </w:r>
+      <w:r>
+        <w:rPr>
+          <w:lang w:val="en-US"/>
+        </w:rPr>
+        <w:t>h</w:t>
+      </w:r>
+      <w:r>
+        <w:rPr>
+          <w:lang w:val="en-US"/>
+        </w:rPr>
+        <w:t>e front end and the back end communicate through HTTP.</w:t>
+      </w:r>
+    </w:p>
+    <w:p>
+      <w:pPr>
         <w:pStyle w:val="2"/>
         <w:rPr>
           <w:lang w:val="en-US"/>
@@ -5782,6 +5874,31 @@
     </w:p>
     <w:p>
       <w:pPr>
+        <w:rPr>
+          <w:lang w:val="en-US"/>
+        </w:rPr>
+      </w:pPr>
+      <w:r>
+        <w:rPr>
+          <w:lang w:val="en-US"/>
+        </w:rPr>
+        <w:t>Control flow is done mostly with restful APIs. So</w:t>
+      </w:r>
+      <w:r>
+        <w:rPr>
+          <w:lang w:val="en-US"/>
+        </w:rPr>
+        <w:t>,</w:t>
+      </w:r>
+      <w:r>
+        <w:rPr>
+          <w:lang w:val="en-US"/>
+        </w:rPr>
+        <w:t xml:space="preserve"> APIs are given control when they are called through HTTP requests. The cameras are always running and might use the server APIs, allowing the server side back end stuff to run. The front end is given control when the user requests a page. The front end sometimes transfers information to the back end to run stuff there.</w:t>
+      </w:r>
+    </w:p>
+    <w:p>
+      <w:pPr>
         <w:pStyle w:val="2"/>
         <w:rPr>
           <w:lang w:val="en-US"/>
@@ -5796,6 +5913,74 @@
     </w:p>
     <w:p>
       <w:pPr>
+        <w:pStyle w:val="afa"/>
+        <w:numPr>
+          <w:ilvl w:val="0"/>
+          <w:numId w:val="35"/>
+        </w:numPr>
+        <w:rPr>
+          <w:lang w:val="en-US"/>
+        </w:rPr>
+      </w:pPr>
+      <w:r>
+        <w:rPr>
+          <w:lang w:val="en-US"/>
+        </w:rPr>
+        <w:t>Simple server for running the web</w:t>
+      </w:r>
+      <w:r>
+        <w:rPr>
+          <w:lang w:val="en-US"/>
+        </w:rPr>
+        <w:t xml:space="preserve"> </w:t>
+      </w:r>
+      <w:r>
+        <w:rPr>
+          <w:lang w:val="en-US"/>
+        </w:rPr>
+        <w:t>app</w:t>
+      </w:r>
+      <w:bookmarkStart w:id="0" w:name="_GoBack"/>
+      <w:bookmarkEnd w:id="0"/>
+    </w:p>
+    <w:p>
+      <w:pPr>
+        <w:pStyle w:val="afa"/>
+        <w:numPr>
+          <w:ilvl w:val="0"/>
+          <w:numId w:val="35"/>
+        </w:numPr>
+        <w:rPr>
+          <w:lang w:val="en-US"/>
+        </w:rPr>
+      </w:pPr>
+      <w:r>
+        <w:rPr>
+          <w:lang w:val="en-US"/>
+        </w:rPr>
+        <w:t>AIY Vision Kit</w:t>
+      </w:r>
+    </w:p>
+    <w:p>
+      <w:pPr>
+        <w:pStyle w:val="afa"/>
+        <w:numPr>
+          <w:ilvl w:val="0"/>
+          <w:numId w:val="35"/>
+        </w:numPr>
+        <w:rPr>
+          <w:lang w:val="en-US"/>
+        </w:rPr>
+      </w:pPr>
+      <w:r>
+        <w:rPr>
+          <w:lang w:val="en-US"/>
+        </w:rPr>
+        <w:t>Raspberry Pi 3</w:t>
+      </w:r>
+    </w:p>
+    <w:p>
+      <w:pPr>
         <w:pStyle w:val="1"/>
         <w:rPr>
           <w:lang w:val="en-US"/>
@@ -5859,6 +6044,7 @@
         <w:rPr>
           <w:lang w:val="en-US"/>
         </w:rPr>
+        <w:lastRenderedPageBreak/>
         <w:t>Local System Algorithm:</w:t>
       </w:r>
     </w:p>
@@ -6131,7 +6317,6 @@
         <w:rPr>
           <w:lang w:val="en-US"/>
         </w:rPr>
-        <w:lastRenderedPageBreak/>
         <w:t>Data Structures</w:t>
       </w:r>
     </w:p>
@@ -6147,8 +6332,6 @@
         </w:rPr>
         <w:t>There were no data structures defined for this project, although the team makes heavy use of a database to organize data and often composes HTTP requests which store a lot of different information in JSON objects.</w:t>
       </w:r>
-      <w:bookmarkStart w:id="0" w:name="_GoBack"/>
-      <w:bookmarkEnd w:id="0"/>
     </w:p>
     <w:p>
       <w:pPr>
@@ -11198,7 +11381,7 @@
   <w:abstractNum w:abstractNumId="41" w15:restartNumberingAfterBreak="0">
     <w:nsid w:val="7A305E02"/>
     <w:multiLevelType w:val="hybridMultilevel"/>
-    <w:tmpl w:val="B106BEF2"/>
+    <w:tmpl w:val="709EBE34"/>
     <w:lvl w:ilvl="0" w:tplc="04090001">
       <w:start w:val="1"/>
       <w:numFmt w:val="bullet"/>

</xml_diff>

<commit_message>
Added Colin's work for the User Interface Specifications
</commit_message>
<xml_diff>
--- a/doc/Final Documentation.docx
+++ b/doc/Final Documentation.docx
@@ -352,8 +352,6 @@
           <w:lang w:val="en-US"/>
         </w:rPr>
       </w:pPr>
-      <w:bookmarkStart w:id="0" w:name="_GoBack"/>
-      <w:bookmarkEnd w:id="0"/>
     </w:p>
     <w:p>
       <w:pPr>
@@ -5502,8 +5500,151 @@
         <w:rPr>
           <w:lang w:val="en-US"/>
         </w:rPr>
+        <w:t>User Interface Specifications</w:t>
+      </w:r>
+    </w:p>
+    <w:p>
+      <w:pPr>
+        <w:pStyle w:val="2"/>
+        <w:rPr>
+          <w:lang w:val="en-US"/>
+        </w:rPr>
+      </w:pPr>
+      <w:r>
+        <w:rPr>
+          <w:lang w:val="en-US"/>
+        </w:rPr>
+        <w:t>Preliminary Design</w:t>
+      </w:r>
+    </w:p>
+    <w:p>
+      <w:pPr>
+        <w:rPr>
+          <w:lang w:val="en-US"/>
+        </w:rPr>
+      </w:pPr>
+      <w:r>
+        <w:rPr>
+          <w:lang w:val="en-US"/>
+        </w:rPr>
+        <w:t xml:space="preserve">The design for the UI will be that it has different types of views for the admin and the parent users. The views are entirely separate. The admin will be able to navigate through </w:t>
+      </w:r>
+      <w:proofErr w:type="gramStart"/>
+      <w:r>
+        <w:rPr>
+          <w:lang w:val="en-US"/>
+        </w:rPr>
+        <w:t>all of</w:t>
+      </w:r>
+      <w:proofErr w:type="gramEnd"/>
+      <w:r>
+        <w:rPr>
+          <w:lang w:val="en-US"/>
+        </w:rPr>
+        <w:t xml:space="preserve"> the tables using a responsive interface. Different tabs to the side will take the user to different database entities where changes can be made. The parent view will be a landing page with cards featuring the details of their children. Additionally</w:t>
+      </w:r>
+      <w:r>
+        <w:rPr>
+          <w:lang w:val="en-US"/>
+        </w:rPr>
+        <w:t>,</w:t>
+      </w:r>
+      <w:r>
+        <w:rPr>
+          <w:lang w:val="en-US"/>
+        </w:rPr>
+        <w:t xml:space="preserve"> there will be some recent events from each child along with their status. The parent will also be able to </w:t>
+      </w:r>
+      <w:proofErr w:type="gramStart"/>
+      <w:r>
+        <w:rPr>
+          <w:lang w:val="en-US"/>
+        </w:rPr>
+        <w:t>open up</w:t>
+      </w:r>
+      <w:proofErr w:type="gramEnd"/>
+      <w:r>
+        <w:rPr>
+          <w:lang w:val="en-US"/>
+        </w:rPr>
+        <w:t xml:space="preserve"> the full list for their child.</w:t>
+      </w:r>
+    </w:p>
+    <w:p>
+      <w:pPr>
+        <w:pStyle w:val="2"/>
+        <w:rPr>
+          <w:lang w:val="en-US"/>
+        </w:rPr>
+      </w:pPr>
+      <w:r>
+        <w:rPr>
+          <w:lang w:val="en-US"/>
+        </w:rPr>
         <w:lastRenderedPageBreak/>
-        <w:t>User Interface Specifications</w:t>
+        <w:t>User Effort Estimation</w:t>
+      </w:r>
+    </w:p>
+    <w:p>
+      <w:pPr>
+        <w:rPr>
+          <w:lang w:val="en-US"/>
+        </w:rPr>
+      </w:pPr>
+      <w:r>
+        <w:rPr>
+          <w:lang w:val="en-US"/>
+        </w:rPr>
+        <w:t xml:space="preserve">The UI has two different </w:t>
+      </w:r>
+      <w:r>
+        <w:rPr>
+          <w:lang w:val="en-US"/>
+        </w:rPr>
+        <w:t>views,</w:t>
+      </w:r>
+      <w:r>
+        <w:rPr>
+          <w:lang w:val="en-US"/>
+        </w:rPr>
+        <w:t xml:space="preserve"> and bot</w:t>
+      </w:r>
+      <w:bookmarkStart w:id="0" w:name="_GoBack"/>
+      <w:bookmarkEnd w:id="0"/>
+      <w:r>
+        <w:rPr>
+          <w:lang w:val="en-US"/>
+        </w:rPr>
+        <w:t xml:space="preserve">h are fairly complex. Doing all the code for each one would probably take over a day’s worth of person hours. The admin view will have some code reusability, but there is much to do for the admin view overall. The parent view has less features but needs to be presented elegantly. Each one has a multitude of different things to work on, not even </w:t>
+      </w:r>
+      <w:proofErr w:type="gramStart"/>
+      <w:r>
+        <w:rPr>
+          <w:lang w:val="en-US"/>
+        </w:rPr>
+        <w:t>taking into account</w:t>
+      </w:r>
+      <w:proofErr w:type="gramEnd"/>
+      <w:r>
+        <w:rPr>
+          <w:lang w:val="en-US"/>
+        </w:rPr>
+        <w:t xml:space="preserve"> the work that will go into building the front end that doesn’t involve designing and coding the UI. The estimate on it would be around 20 hours per view, with plenty a couple hours to implement each major functionality.</w:t>
+      </w:r>
+    </w:p>
+    <w:p>
+      <w:pPr>
+        <w:pStyle w:val="1"/>
+        <w:rPr>
+          <w:lang w:val="en-US"/>
+        </w:rPr>
+      </w:pPr>
+      <w:r>
+        <w:rPr>
+          <w:lang w:val="en-US"/>
+        </w:rPr>
+        <w:lastRenderedPageBreak/>
+        <w:t>Static Design</w:t>
       </w:r>
     </w:p>
     <w:p>
@@ -5517,7 +5658,7 @@
         <w:rPr>
           <w:lang w:val="en-US"/>
         </w:rPr>
-        <w:t>Preliminary Design</w:t>
+        <w:t>Class Model</w:t>
       </w:r>
     </w:p>
     <w:p>
@@ -5531,21 +5672,7 @@
         <w:rPr>
           <w:lang w:val="en-US"/>
         </w:rPr>
-        <w:t>User Effort Estimation</w:t>
-      </w:r>
-    </w:p>
-    <w:p>
-      <w:pPr>
-        <w:pStyle w:val="1"/>
-        <w:rPr>
-          <w:lang w:val="en-US"/>
-        </w:rPr>
-      </w:pPr>
-      <w:r>
-        <w:rPr>
-          <w:lang w:val="en-US"/>
-        </w:rPr>
-        <w:t>Static Design</w:t>
+        <w:t>System Operation Contracts</w:t>
       </w:r>
     </w:p>
     <w:p>
@@ -5559,7 +5686,7 @@
         <w:rPr>
           <w:lang w:val="en-US"/>
         </w:rPr>
-        <w:t>Class Model</w:t>
+        <w:t>Mathematical Model</w:t>
       </w:r>
     </w:p>
     <w:p>
@@ -5573,35 +5700,6 @@
         <w:rPr>
           <w:lang w:val="en-US"/>
         </w:rPr>
-        <w:t>System Operation Contracts</w:t>
-      </w:r>
-    </w:p>
-    <w:p>
-      <w:pPr>
-        <w:pStyle w:val="2"/>
-        <w:rPr>
-          <w:lang w:val="en-US"/>
-        </w:rPr>
-      </w:pPr>
-      <w:r>
-        <w:rPr>
-          <w:lang w:val="en-US"/>
-        </w:rPr>
-        <w:t>Mathematical Model</w:t>
-      </w:r>
-    </w:p>
-    <w:p>
-      <w:pPr>
-        <w:pStyle w:val="2"/>
-        <w:rPr>
-          <w:lang w:val="en-US"/>
-        </w:rPr>
-      </w:pPr>
-      <w:r>
-        <w:rPr>
-          <w:lang w:val="en-US"/>
-        </w:rPr>
-        <w:lastRenderedPageBreak/>
         <w:t>Entity Relation</w:t>
       </w:r>
       <w:r>

</xml_diff>

<commit_message>
UI mock ups and screenshots
</commit_message>
<xml_diff>
--- a/doc/Final Documentation.docx
+++ b/doc/Final Documentation.docx
@@ -358,8 +358,6 @@
         </w:rPr>
         <w:t xml:space="preserve">Our application gives parents more sense of security for their children. Parents who track their child through our system will know exactly what time their child arrives at the school and the bus. This information provided shows parents that their child is making it to school and what time they should be home from school each day. Schools are inclined to use our application because it will give parents another incentive to send their children to that school. Schools are inclined to use our application since it will bring more children, hence more funding the school. Our system takes responsibility off the school bus driver as well. School bus drivers will no longer feel obligated to make sure children who ride their bus are making it to and from school every day. Therefore, the camera system will provide more revenue for schools who use it and a better sense of security for parents.  </w:t>
       </w:r>
-      <w:bookmarkStart w:id="0" w:name="_GoBack"/>
-      <w:bookmarkEnd w:id="0"/>
     </w:p>
     <w:p>
       <w:pPr>
@@ -1842,19 +1840,7 @@
         <w:rPr>
           <w:lang w:val="en-US"/>
         </w:rPr>
-        <w:t xml:space="preserve">For quick and easy </w:t>
-      </w:r>
-      <w:r>
-        <w:rPr>
-          <w:lang w:val="en-US"/>
-        </w:rPr>
-        <w:t>communication,</w:t>
-      </w:r>
-      <w:r>
-        <w:rPr>
-          <w:lang w:val="en-US"/>
-        </w:rPr>
-        <w:t xml:space="preserve"> we collaborated over discord</w:t>
+        <w:t>For quick and easy communication, we collaborated over discord</w:t>
       </w:r>
       <w:r>
         <w:rPr>
@@ -5759,16 +5745,20 @@
       </w:r>
     </w:p>
     <w:p>
-      <w:pPr>
-        <w:rPr>
-          <w:lang w:val="en-US"/>
-        </w:rPr>
-      </w:pPr>
-      <w:r>
-        <w:rPr>
-          <w:lang w:val="en-US"/>
-        </w:rPr>
-        <w:t xml:space="preserve">The design for the UI will be that it has different types of views for the admin and the parent users. The views are entirely separate. The admin will be able to navigate through </w:t>
+      <w:r>
+        <w:t xml:space="preserve"> </w:t>
+      </w:r>
+      <w:r>
+        <w:rPr>
+          <w:lang w:val="en-US"/>
+        </w:rPr>
+        <w:t>T</w:t>
+      </w:r>
+      <w:r>
+        <w:rPr>
+          <w:lang w:val="en-US"/>
+        </w:rPr>
+        <w:t xml:space="preserve">he design for the UI will be that it has different types of views for the admin and the parent users. The views are entirely separate. The admin will be able to navigate through </w:t>
       </w:r>
       <w:proofErr w:type="gramStart"/>
       <w:r>
@@ -5813,6 +5803,13 @@
     </w:p>
     <w:p>
       <w:pPr>
+        <w:rPr>
+          <w:lang w:val="en-US"/>
+        </w:rPr>
+      </w:pPr>
+    </w:p>
+    <w:p>
+      <w:pPr>
         <w:pStyle w:val="2"/>
         <w:rPr>
           <w:lang w:val="en-US"/>
@@ -5835,19 +5832,7 @@
         <w:rPr>
           <w:lang w:val="en-US"/>
         </w:rPr>
-        <w:t xml:space="preserve">The UI has two different </w:t>
-      </w:r>
-      <w:r>
-        <w:rPr>
-          <w:lang w:val="en-US"/>
-        </w:rPr>
-        <w:t>views,</w:t>
-      </w:r>
-      <w:r>
-        <w:rPr>
-          <w:lang w:val="en-US"/>
-        </w:rPr>
-        <w:t xml:space="preserve"> and both are </w:t>
+        <w:t xml:space="preserve">The UI has two different views, and both are </w:t>
       </w:r>
       <w:proofErr w:type="gramStart"/>
       <w:r>
@@ -5875,7 +5860,14 @@
         <w:rPr>
           <w:lang w:val="en-US"/>
         </w:rPr>
-        <w:t xml:space="preserve"> the work that will go into building the front end that doesn’t involve designing and coding the UI. The estimate on it would be around 20 hours per view, with plenty a couple hours to implement each major functionality.</w:t>
+        <w:t xml:space="preserve"> the work that will go into building the front end that doesn’t involve designing and coding </w:t>
+      </w:r>
+      <w:r>
+        <w:rPr>
+          <w:lang w:val="en-US"/>
+        </w:rPr>
+        <w:lastRenderedPageBreak/>
+        <w:t>the UI. The estimate on it would be around 20 hours per view, with plenty a couple hours to implement each major functionality.</w:t>
       </w:r>
     </w:p>
     <w:p>
@@ -6145,21 +6137,7 @@
         <w:rPr>
           <w:lang w:val="en-US"/>
         </w:rPr>
-        <w:t xml:space="preserve">There are two subsystems in the Child Tracker 5000. One is the Rest Django Project, the other are the scripts running on the camera devices. The design pattern is that the </w:t>
-      </w:r>
-      <w:proofErr w:type="gramStart"/>
-      <w:r>
-        <w:rPr>
-          <w:lang w:val="en-US"/>
-        </w:rPr>
-        <w:t>front end</w:t>
-      </w:r>
-      <w:proofErr w:type="gramEnd"/>
-      <w:r>
-        <w:rPr>
-          <w:lang w:val="en-US"/>
-        </w:rPr>
-        <w:t xml:space="preserve"> acts as a view for the system backend with a view for admins and a view for parents. There are APIs on the back end which allow the back end to communicate with the camera subsystems, and so the back end has the information from the camera subsystems.</w:t>
+        <w:t>There are two subsystems in the Child Tracker 5000. One is the Rest Django Project, the other are the scripts running on the camera devices. The design pattern is that the frontend acts as a view for the system backend with a view for admins and a view for parents. There are APIs on the back end which allow the back end to communicate with the camera subsystems, and so the back end has the information from the camera subsystems.</w:t>
       </w:r>
     </w:p>
     <w:p>
@@ -6186,21 +6164,19 @@
         <w:rPr>
           <w:lang w:val="en-US"/>
         </w:rPr>
-        <w:t xml:space="preserve">This system has essentially two subsystems: a server node, which has the Rest Django Project and its related database deployed to it, and the camera systems, which each one has the </w:t>
-      </w:r>
-      <w:proofErr w:type="spellStart"/>
-      <w:r>
-        <w:rPr>
-          <w:lang w:val="en-US"/>
-        </w:rPr>
-        <w:t>facedetection</w:t>
-      </w:r>
-      <w:proofErr w:type="spellEnd"/>
-      <w:r>
-        <w:rPr>
-          <w:lang w:val="en-US"/>
-        </w:rPr>
-        <w:t xml:space="preserve"> monitor script running on it.</w:t>
+        <w:t>This system has essentially two subsystems: a server node, which has the Rest Django Project and its related database deployed to it, and the camera systems, which each one has the face</w:t>
+      </w:r>
+      <w:r>
+        <w:rPr>
+          <w:lang w:val="en-US"/>
+        </w:rPr>
+        <w:t xml:space="preserve"> </w:t>
+      </w:r>
+      <w:r>
+        <w:rPr>
+          <w:lang w:val="en-US"/>
+        </w:rPr>
+        <w:t>detection monitor script running on it.</w:t>
       </w:r>
     </w:p>
     <w:p>
@@ -6753,6 +6729,7 @@
         <w:rPr>
           <w:lang w:val="en-US"/>
         </w:rPr>
+        <w:lastRenderedPageBreak/>
         <w:t>User Interface Design and Implementation</w:t>
       </w:r>
     </w:p>
@@ -6772,6 +6749,168 @@
     </w:p>
     <w:p>
       <w:pPr>
+        <w:pStyle w:val="4"/>
+        <w:rPr>
+          <w:lang w:val="en-US"/>
+        </w:rPr>
+      </w:pPr>
+      <w:r>
+        <w:rPr>
+          <w:lang w:val="en-US"/>
+        </w:rPr>
+        <w:t>Admin View</w:t>
+      </w:r>
+    </w:p>
+    <w:p>
+      <w:pPr>
+        <w:rPr>
+          <w:noProof/>
+        </w:rPr>
+      </w:pPr>
+      <w:r>
+        <w:rPr>
+          <w:noProof/>
+        </w:rPr>
+        <w:drawing>
+          <wp:inline distT="0" distB="0" distL="0" distR="0" wp14:anchorId="01470C7C" wp14:editId="7659ECD9">
+            <wp:extent cx="5857875" cy="4747006"/>
+            <wp:effectExtent l="0" t="0" r="0" b="0"/>
+            <wp:docPr id="4" name="図 4"/>
+            <wp:cNvGraphicFramePr>
+              <a:graphicFrameLocks xmlns:a="http://schemas.openxmlformats.org/drawingml/2006/main" noChangeAspect="1"/>
+            </wp:cNvGraphicFramePr>
+            <a:graphic xmlns:a="http://schemas.openxmlformats.org/drawingml/2006/main">
+              <a:graphicData uri="http://schemas.openxmlformats.org/drawingml/2006/picture">
+                <pic:pic xmlns:pic="http://schemas.openxmlformats.org/drawingml/2006/picture">
+                  <pic:nvPicPr>
+                    <pic:cNvPr id="0" name="Picture 5"/>
+                    <pic:cNvPicPr>
+                      <a:picLocks noChangeAspect="1" noChangeArrowheads="1"/>
+                    </pic:cNvPicPr>
+                  </pic:nvPicPr>
+                  <pic:blipFill>
+                    <a:blip r:embed="rId12" cstate="print">
+                      <a:extLst>
+                        <a:ext uri="{28A0092B-C50C-407E-A947-70E740481C1C}">
+                          <a14:useLocalDpi xmlns:a14="http://schemas.microsoft.com/office/drawing/2010/main" val="0"/>
+                        </a:ext>
+                      </a:extLst>
+                    </a:blip>
+                    <a:srcRect/>
+                    <a:stretch>
+                      <a:fillRect/>
+                    </a:stretch>
+                  </pic:blipFill>
+                  <pic:spPr bwMode="auto">
+                    <a:xfrm>
+                      <a:off x="0" y="0"/>
+                      <a:ext cx="5969928" cy="4837809"/>
+                    </a:xfrm>
+                    <a:prstGeom prst="rect">
+                      <a:avLst/>
+                    </a:prstGeom>
+                    <a:noFill/>
+                    <a:ln>
+                      <a:noFill/>
+                    </a:ln>
+                  </pic:spPr>
+                </pic:pic>
+              </a:graphicData>
+            </a:graphic>
+          </wp:inline>
+        </w:drawing>
+      </w:r>
+    </w:p>
+    <w:p>
+      <w:pPr>
+        <w:pStyle w:val="4"/>
+        <w:rPr>
+          <w:noProof/>
+        </w:rPr>
+      </w:pPr>
+      <w:r>
+        <w:rPr>
+          <w:noProof/>
+        </w:rPr>
+        <w:lastRenderedPageBreak/>
+        <w:t>Parent View</w:t>
+      </w:r>
+    </w:p>
+    <w:p>
+      <w:pPr>
+        <w:rPr>
+          <w:noProof/>
+        </w:rPr>
+      </w:pPr>
+      <w:r>
+        <w:rPr>
+          <w:noProof/>
+        </w:rPr>
+        <w:t xml:space="preserve"> </w:t>
+      </w:r>
+      <w:r>
+        <w:rPr>
+          <w:noProof/>
+        </w:rPr>
+        <w:drawing>
+          <wp:inline distT="0" distB="0" distL="0" distR="0" wp14:anchorId="3C2E0854" wp14:editId="1D3C44A1">
+            <wp:extent cx="5610225" cy="4546321"/>
+            <wp:effectExtent l="0" t="0" r="0" b="6985"/>
+            <wp:docPr id="5" name="図 5"/>
+            <wp:cNvGraphicFramePr>
+              <a:graphicFrameLocks xmlns:a="http://schemas.openxmlformats.org/drawingml/2006/main" noChangeAspect="1"/>
+            </wp:cNvGraphicFramePr>
+            <a:graphic xmlns:a="http://schemas.openxmlformats.org/drawingml/2006/main">
+              <a:graphicData uri="http://schemas.openxmlformats.org/drawingml/2006/picture">
+                <pic:pic xmlns:pic="http://schemas.openxmlformats.org/drawingml/2006/picture">
+                  <pic:nvPicPr>
+                    <pic:cNvPr id="0" name="Picture 7"/>
+                    <pic:cNvPicPr>
+                      <a:picLocks noChangeAspect="1" noChangeArrowheads="1"/>
+                    </pic:cNvPicPr>
+                  </pic:nvPicPr>
+                  <pic:blipFill>
+                    <a:blip r:embed="rId13">
+                      <a:extLst>
+                        <a:ext uri="{28A0092B-C50C-407E-A947-70E740481C1C}">
+                          <a14:useLocalDpi xmlns:a14="http://schemas.microsoft.com/office/drawing/2010/main" val="0"/>
+                        </a:ext>
+                      </a:extLst>
+                    </a:blip>
+                    <a:srcRect/>
+                    <a:stretch>
+                      <a:fillRect/>
+                    </a:stretch>
+                  </pic:blipFill>
+                  <pic:spPr bwMode="auto">
+                    <a:xfrm>
+                      <a:off x="0" y="0"/>
+                      <a:ext cx="5703507" cy="4621913"/>
+                    </a:xfrm>
+                    <a:prstGeom prst="rect">
+                      <a:avLst/>
+                    </a:prstGeom>
+                    <a:noFill/>
+                    <a:ln>
+                      <a:noFill/>
+                    </a:ln>
+                  </pic:spPr>
+                </pic:pic>
+              </a:graphicData>
+            </a:graphic>
+          </wp:inline>
+        </w:drawing>
+      </w:r>
+    </w:p>
+    <w:p>
+      <w:pPr>
+        <w:rPr>
+          <w:lang w:val="en-US"/>
+        </w:rPr>
+      </w:pPr>
+    </w:p>
+    <w:p>
+      <w:pPr>
         <w:pStyle w:val="2"/>
         <w:rPr>
           <w:lang w:val="en-US"/>
@@ -6781,11 +6920,143 @@
         <w:rPr>
           <w:lang w:val="en-US"/>
         </w:rPr>
+        <w:lastRenderedPageBreak/>
         <w:t>User Interface Implementation</w:t>
       </w:r>
     </w:p>
     <w:p>
       <w:pPr>
+        <w:pStyle w:val="4"/>
+        <w:rPr>
+          <w:lang w:val="en-US"/>
+        </w:rPr>
+      </w:pPr>
+      <w:r>
+        <w:rPr>
+          <w:lang w:val="en-US"/>
+        </w:rPr>
+        <w:t>Admin View</w:t>
+      </w:r>
+    </w:p>
+    <w:p>
+      <w:pPr>
+        <w:rPr>
+          <w:lang w:val="en-US"/>
+        </w:rPr>
+      </w:pPr>
+      <w:r>
+        <w:rPr>
+          <w:noProof/>
+        </w:rPr>
+        <w:drawing>
+          <wp:inline distT="0" distB="0" distL="0" distR="0" wp14:anchorId="4077A054" wp14:editId="4129C1F3">
+            <wp:extent cx="5943600" cy="4095115"/>
+            <wp:effectExtent l="0" t="0" r="0" b="635"/>
+            <wp:docPr id="7" name="図 7"/>
+            <wp:cNvGraphicFramePr>
+              <a:graphicFrameLocks xmlns:a="http://schemas.openxmlformats.org/drawingml/2006/main" noChangeAspect="1"/>
+            </wp:cNvGraphicFramePr>
+            <a:graphic xmlns:a="http://schemas.openxmlformats.org/drawingml/2006/main">
+              <a:graphicData uri="http://schemas.openxmlformats.org/drawingml/2006/picture">
+                <pic:pic xmlns:pic="http://schemas.openxmlformats.org/drawingml/2006/picture">
+                  <pic:nvPicPr>
+                    <pic:cNvPr id="1" name=""/>
+                    <pic:cNvPicPr/>
+                  </pic:nvPicPr>
+                  <pic:blipFill>
+                    <a:blip r:embed="rId14"/>
+                    <a:stretch>
+                      <a:fillRect/>
+                    </a:stretch>
+                  </pic:blipFill>
+                  <pic:spPr>
+                    <a:xfrm>
+                      <a:off x="0" y="0"/>
+                      <a:ext cx="5969162" cy="4112727"/>
+                    </a:xfrm>
+                    <a:prstGeom prst="rect">
+                      <a:avLst/>
+                    </a:prstGeom>
+                  </pic:spPr>
+                </pic:pic>
+              </a:graphicData>
+            </a:graphic>
+          </wp:inline>
+        </w:drawing>
+      </w:r>
+    </w:p>
+    <w:p>
+      <w:pPr>
+        <w:pStyle w:val="4"/>
+        <w:rPr>
+          <w:lang w:val="en-US"/>
+        </w:rPr>
+      </w:pPr>
+      <w:r>
+        <w:rPr>
+          <w:lang w:val="en-US"/>
+        </w:rPr>
+        <w:t>Parent View</w:t>
+      </w:r>
+    </w:p>
+    <w:p>
+      <w:pPr>
+        <w:rPr>
+          <w:lang w:val="en-US"/>
+        </w:rPr>
+      </w:pPr>
+      <w:r>
+        <w:rPr>
+          <w:noProof/>
+        </w:rPr>
+        <w:drawing>
+          <wp:inline distT="0" distB="0" distL="0" distR="0" wp14:anchorId="6EA2B477" wp14:editId="198D7DCD">
+            <wp:extent cx="5943600" cy="2533650"/>
+            <wp:effectExtent l="0" t="0" r="0" b="0"/>
+            <wp:docPr id="8" name="図 8"/>
+            <wp:cNvGraphicFramePr>
+              <a:graphicFrameLocks xmlns:a="http://schemas.openxmlformats.org/drawingml/2006/main" noChangeAspect="1"/>
+            </wp:cNvGraphicFramePr>
+            <a:graphic xmlns:a="http://schemas.openxmlformats.org/drawingml/2006/main">
+              <a:graphicData uri="http://schemas.openxmlformats.org/drawingml/2006/picture">
+                <pic:pic xmlns:pic="http://schemas.openxmlformats.org/drawingml/2006/picture">
+                  <pic:nvPicPr>
+                    <pic:cNvPr id="1" name=""/>
+                    <pic:cNvPicPr/>
+                  </pic:nvPicPr>
+                  <pic:blipFill rotWithShape="1">
+                    <a:blip r:embed="rId15"/>
+                    <a:srcRect b="30945"/>
+                    <a:stretch/>
+                  </pic:blipFill>
+                  <pic:spPr bwMode="auto">
+                    <a:xfrm>
+                      <a:off x="0" y="0"/>
+                      <a:ext cx="5943600" cy="2533650"/>
+                    </a:xfrm>
+                    <a:prstGeom prst="rect">
+                      <a:avLst/>
+                    </a:prstGeom>
+                    <a:ln>
+                      <a:noFill/>
+                    </a:ln>
+                    <a:extLst>
+                      <a:ext uri="{53640926-AAD7-44D8-BBD7-CCE9431645EC}">
+                        <a14:shadowObscured xmlns:a14="http://schemas.microsoft.com/office/drawing/2010/main"/>
+                      </a:ext>
+                    </a:extLst>
+                  </pic:spPr>
+                </pic:pic>
+              </a:graphicData>
+            </a:graphic>
+          </wp:inline>
+        </w:drawing>
+      </w:r>
+      <w:bookmarkStart w:id="0" w:name="_GoBack"/>
+      <w:bookmarkEnd w:id="0"/>
+    </w:p>
+    <w:p>
+      <w:pPr>
         <w:pStyle w:val="1"/>
         <w:rPr>
           <w:lang w:val="en-US"/>
@@ -6795,6 +7066,7 @@
         <w:rPr>
           <w:lang w:val="en-US"/>
         </w:rPr>
+        <w:lastRenderedPageBreak/>
         <w:t>Testing</w:t>
       </w:r>
     </w:p>
@@ -6876,7 +7148,7 @@
           <w:lang w:val="en-US"/>
         </w:rPr>
       </w:pPr>
-      <w:hyperlink r:id="rId12" w:history="1">
+      <w:hyperlink r:id="rId16" w:history="1">
         <w:r>
           <w:rPr>
             <w:rStyle w:val="afd"/>
@@ -6894,7 +7166,7 @@
           <w:lang w:val="en-US"/>
         </w:rPr>
       </w:pPr>
-      <w:hyperlink r:id="rId13" w:history="1">
+      <w:hyperlink r:id="rId17" w:history="1">
         <w:r>
           <w:rPr>
             <w:rStyle w:val="afd"/>
@@ -6912,7 +7184,7 @@
           <w:lang w:val="en-US"/>
         </w:rPr>
       </w:pPr>
-      <w:hyperlink r:id="rId14" w:history="1">
+      <w:hyperlink r:id="rId18" w:history="1">
         <w:r>
           <w:rPr>
             <w:rStyle w:val="afd"/>
@@ -6932,7 +7204,7 @@
           <w:lang w:val="en-US"/>
         </w:rPr>
       </w:pPr>
-      <w:hyperlink r:id="rId15" w:history="1">
+      <w:hyperlink r:id="rId19" w:history="1">
         <w:r>
           <w:rPr>
             <w:rStyle w:val="afd"/>
@@ -6952,7 +7224,7 @@
           <w:lang w:val="en-US"/>
         </w:rPr>
       </w:pPr>
-      <w:hyperlink r:id="rId16" w:history="1">
+      <w:hyperlink r:id="rId20" w:history="1">
         <w:r>
           <w:rPr>
             <w:rStyle w:val="afd"/>
@@ -6972,7 +7244,7 @@
           <w:lang w:val="en-US"/>
         </w:rPr>
       </w:pPr>
-      <w:hyperlink r:id="rId17" w:history="1">
+      <w:hyperlink r:id="rId21" w:history="1">
         <w:r>
           <w:rPr>
             <w:rStyle w:val="afd"/>
@@ -6992,7 +7264,7 @@
           <w:lang w:val="en-US"/>
         </w:rPr>
       </w:pPr>
-      <w:hyperlink r:id="rId18" w:history="1">
+      <w:hyperlink r:id="rId22" w:history="1">
         <w:r>
           <w:rPr>
             <w:rStyle w:val="afd"/>
@@ -7012,7 +7284,7 @@
           <w:lang w:val="en-US"/>
         </w:rPr>
       </w:pPr>
-      <w:hyperlink r:id="rId19" w:history="1">
+      <w:hyperlink r:id="rId23" w:history="1">
         <w:r>
           <w:rPr>
             <w:rStyle w:val="afd"/>
@@ -7032,7 +7304,7 @@
           <w:lang w:val="en-US"/>
         </w:rPr>
       </w:pPr>
-      <w:hyperlink r:id="rId20" w:history="1">
+      <w:hyperlink r:id="rId24" w:history="1">
         <w:r>
           <w:rPr>
             <w:rStyle w:val="afd"/>
@@ -7052,7 +7324,7 @@
           <w:lang w:val="en-US"/>
         </w:rPr>
       </w:pPr>
-      <w:hyperlink r:id="rId21" w:history="1">
+      <w:hyperlink r:id="rId25" w:history="1">
         <w:r>
           <w:rPr>
             <w:rStyle w:val="afd"/>
@@ -7072,7 +7344,7 @@
           <w:lang w:val="en-US"/>
         </w:rPr>
       </w:pPr>
-      <w:hyperlink r:id="rId22" w:history="1">
+      <w:hyperlink r:id="rId26" w:history="1">
         <w:r>
           <w:rPr>
             <w:rStyle w:val="afd"/>
@@ -7092,7 +7364,7 @@
           <w:lang w:val="en-US"/>
         </w:rPr>
       </w:pPr>
-      <w:hyperlink r:id="rId23" w:history="1">
+      <w:hyperlink r:id="rId27" w:history="1">
         <w:r>
           <w:rPr>
             <w:rStyle w:val="afd"/>
@@ -7112,7 +7384,7 @@
           <w:lang w:val="en-US"/>
         </w:rPr>
       </w:pPr>
-      <w:hyperlink r:id="rId24" w:history="1">
+      <w:hyperlink r:id="rId28" w:history="1">
         <w:r>
           <w:rPr>
             <w:rStyle w:val="afd"/>
@@ -7132,7 +7404,7 @@
           <w:lang w:val="en-US"/>
         </w:rPr>
       </w:pPr>
-      <w:hyperlink r:id="rId25" w:history="1">
+      <w:hyperlink r:id="rId29" w:history="1">
         <w:r>
           <w:rPr>
             <w:rStyle w:val="afd"/>
@@ -7151,7 +7423,7 @@
           <w:szCs w:val="24"/>
         </w:rPr>
       </w:pPr>
-      <w:hyperlink r:id="rId26" w:history="1">
+      <w:hyperlink r:id="rId30" w:history="1">
         <w:r>
           <w:rPr>
             <w:rStyle w:val="afd"/>
@@ -7169,7 +7441,7 @@
           <w:szCs w:val="24"/>
         </w:rPr>
       </w:pPr>
-      <w:hyperlink r:id="rId27" w:history="1">
+      <w:hyperlink r:id="rId31" w:history="1">
         <w:r>
           <w:rPr>
             <w:rStyle w:val="afd"/>
@@ -7188,7 +7460,7 @@
           <w:lang w:val="en-US"/>
         </w:rPr>
       </w:pPr>
-      <w:hyperlink r:id="rId28" w:history="1">
+      <w:hyperlink r:id="rId32" w:history="1">
         <w:r>
           <w:rPr>
             <w:rStyle w:val="afd"/>
@@ -7213,7 +7485,7 @@
           <w:lang w:val="en-US"/>
         </w:rPr>
       </w:pPr>
-      <w:hyperlink r:id="rId29" w:history="1">
+      <w:hyperlink r:id="rId33" w:history="1">
         <w:r>
           <w:rPr>
             <w:rStyle w:val="afd"/>
@@ -7229,7 +7501,7 @@
           <w:lang w:val="en-US"/>
         </w:rPr>
       </w:pPr>
-      <w:hyperlink r:id="rId30" w:history="1">
+      <w:hyperlink r:id="rId34" w:history="1">
         <w:r>
           <w:rPr>
             <w:rStyle w:val="afd"/>
@@ -7246,7 +7518,7 @@
           <w:szCs w:val="24"/>
         </w:rPr>
       </w:pPr>
-      <w:hyperlink r:id="rId31" w:history="1">
+      <w:hyperlink r:id="rId35" w:history="1">
         <w:r>
           <w:rPr>
             <w:rStyle w:val="afd"/>
@@ -7303,10 +7575,10 @@
       </w:pPr>
     </w:p>
     <w:sectPr>
-      <w:headerReference w:type="default" r:id="rId32"/>
-      <w:footerReference w:type="default" r:id="rId33"/>
-      <w:headerReference w:type="first" r:id="rId34"/>
-      <w:footerReference w:type="first" r:id="rId35"/>
+      <w:headerReference w:type="default" r:id="rId36"/>
+      <w:footerReference w:type="default" r:id="rId37"/>
+      <w:headerReference w:type="first" r:id="rId38"/>
+      <w:footerReference w:type="first" r:id="rId39"/>
       <w:pgSz w:w="12240" w:h="15840"/>
       <w:pgMar w:top="1440" w:right="1440" w:bottom="1440" w:left="1440" w:header="0" w:footer="720" w:gutter="0"/>
       <w:pgNumType w:start="1"/>

</xml_diff>